<commit_message>
Typescript - OOP Exercise
</commit_message>
<xml_diff>
--- a/2019.12.13/02. TypeScript-Advanced-OOP-Exercises.docx
+++ b/2019.12.13/02. TypeScript-Advanced-OOP-Exercises.docx
@@ -1,10 +1,10 @@
 
 <file path=word/document.xml><?xml version="1.0" encoding="utf-8"?>
-<w:document xmlns:wpc="http://schemas.microsoft.com/office/word/2010/wordprocessingCanvas" xmlns:mc="http://schemas.openxmlformats.org/markup-compatibility/2006" xmlns:o="urn:schemas-microsoft-com:office:office" xmlns:r="http://schemas.openxmlformats.org/officeDocument/2006/relationships" xmlns:m="http://schemas.openxmlformats.org/officeDocument/2006/math" xmlns:v="urn:schemas-microsoft-com:vml" xmlns:wp14="http://schemas.microsoft.com/office/word/2010/wordprocessingDrawing" xmlns:wp="http://schemas.openxmlformats.org/drawingml/2006/wordprocessingDrawing" xmlns:w10="urn:schemas-microsoft-com:office:word" xmlns:w="http://schemas.openxmlformats.org/wordprocessingml/2006/main" xmlns:w14="http://schemas.microsoft.com/office/word/2010/wordml" xmlns:w15="http://schemas.microsoft.com/office/word/2012/wordml" xmlns:wpg="http://schemas.microsoft.com/office/word/2010/wordprocessingGroup" xmlns:wpi="http://schemas.microsoft.com/office/word/2010/wordprocessingInk" xmlns:wne="http://schemas.microsoft.com/office/word/2006/wordml" xmlns:wps="http://schemas.microsoft.com/office/word/2010/wordprocessingShape" mc:Ignorable="w14 w15 wp14">
+<w:document xmlns:ve="http://schemas.openxmlformats.org/markup-compatibility/2006" xmlns:o="urn:schemas-microsoft-com:office:office" xmlns:r="http://schemas.openxmlformats.org/officeDocument/2006/relationships" xmlns:m="http://schemas.openxmlformats.org/officeDocument/2006/math" xmlns:v="urn:schemas-microsoft-com:vml" xmlns:wp="http://schemas.openxmlformats.org/drawingml/2006/wordprocessingDrawing" xmlns:w10="urn:schemas-microsoft-com:office:word" xmlns:w="http://schemas.openxmlformats.org/wordprocessingml/2006/main" xmlns:wne="http://schemas.microsoft.com/office/word/2006/wordml">
   <w:body>
     <w:p>
       <w:pPr>
-        <w:pStyle w:val="Heading1"/>
+        <w:pStyle w:val="1"/>
         <w:jc w:val="center"/>
         <w:rPr>
           <w:sz w:val="52"/>
@@ -60,7 +60,7 @@
     </w:p>
     <w:p>
       <w:pPr>
-        <w:pStyle w:val="Heading2"/>
+        <w:pStyle w:val="2"/>
         <w:numPr>
           <w:ilvl w:val="0"/>
           <w:numId w:val="45"/>
@@ -251,7 +251,7 @@
     </w:p>
     <w:p>
       <w:pPr>
-        <w:pStyle w:val="Heading3"/>
+        <w:pStyle w:val="3"/>
         <w:spacing w:before="0"/>
         <w:jc w:val="both"/>
         <w:rPr>
@@ -274,7 +274,7 @@
     </w:p>
     <w:tbl>
       <w:tblPr>
-        <w:tblStyle w:val="TableGrid"/>
+        <w:tblStyle w:val="af1"/>
         <w:tblW w:w="0" w:type="auto"/>
         <w:tblInd w:w="108" w:type="dxa"/>
         <w:tblCellMar>
@@ -283,7 +283,7 @@
           <w:bottom w:w="57" w:type="dxa"/>
           <w:right w:w="85" w:type="dxa"/>
         </w:tblCellMar>
-        <w:tblLook w:val="04A0" w:firstRow="1" w:lastRow="0" w:firstColumn="1" w:lastColumn="0" w:noHBand="0" w:noVBand="1"/>
+        <w:tblLook w:val="04A0"/>
       </w:tblPr>
       <w:tblGrid>
         <w:gridCol w:w="1111"/>
@@ -476,7 +476,7 @@
     </w:tbl>
     <w:p>
       <w:pPr>
-        <w:pStyle w:val="Heading2"/>
+        <w:pStyle w:val="2"/>
         <w:numPr>
           <w:ilvl w:val="0"/>
           <w:numId w:val="45"/>
@@ -564,10 +564,7 @@
         <w:t xml:space="preserve"> which represent</w:t>
       </w:r>
       <w:r>
-        <w:rPr>
-          <w:lang w:val="bg-BG"/>
-        </w:rPr>
-        <w:t>с</w:t>
+        <w:t>s</w:t>
       </w:r>
       <w:r>
         <w:t xml:space="preserve"> the name and the age of each member,  and a method</w:t>
@@ -617,7 +614,7 @@
     <w:p/>
     <w:p>
       <w:pPr>
-        <w:pStyle w:val="Heading3"/>
+        <w:pStyle w:val="3"/>
       </w:pPr>
       <w:r>
         <w:t>Examples</w:t>
@@ -625,7 +622,7 @@
     </w:p>
     <w:tbl>
       <w:tblPr>
-        <w:tblStyle w:val="TableGrid"/>
+        <w:tblStyle w:val="af1"/>
         <w:tblW w:w="0" w:type="auto"/>
         <w:tblInd w:w="108" w:type="dxa"/>
         <w:tblCellMar>
@@ -634,7 +631,7 @@
           <w:bottom w:w="57" w:type="dxa"/>
           <w:right w:w="85" w:type="dxa"/>
         </w:tblCellMar>
-        <w:tblLook w:val="04A0" w:firstRow="1" w:lastRow="0" w:firstColumn="1" w:lastColumn="0" w:noHBand="0" w:noVBand="1"/>
+        <w:tblLook w:val="04A0"/>
       </w:tblPr>
       <w:tblGrid>
         <w:gridCol w:w="4797"/>
@@ -828,7 +825,7 @@
     </w:p>
     <w:p>
       <w:pPr>
-        <w:pStyle w:val="Heading2"/>
+        <w:pStyle w:val="2"/>
         <w:numPr>
           <w:ilvl w:val="0"/>
           <w:numId w:val="45"/>
@@ -859,7 +856,7 @@
     </w:p>
     <w:p>
       <w:pPr>
-        <w:pStyle w:val="ListParagraph"/>
+        <w:pStyle w:val="ac"/>
         <w:numPr>
           <w:ilvl w:val="0"/>
           <w:numId w:val="41"/>
@@ -912,7 +909,7 @@
     </w:p>
     <w:p>
       <w:pPr>
-        <w:pStyle w:val="ListParagraph"/>
+        <w:pStyle w:val="ac"/>
         <w:numPr>
           <w:ilvl w:val="0"/>
           <w:numId w:val="41"/>
@@ -958,7 +955,7 @@
     </w:p>
     <w:p>
       <w:pPr>
-        <w:pStyle w:val="ListParagraph"/>
+        <w:pStyle w:val="ac"/>
         <w:numPr>
           <w:ilvl w:val="0"/>
           <w:numId w:val="41"/>
@@ -1081,7 +1078,7 @@
     </w:p>
     <w:p>
       <w:pPr>
-        <w:pStyle w:val="ListParagraph"/>
+        <w:pStyle w:val="ac"/>
         <w:numPr>
           <w:ilvl w:val="0"/>
           <w:numId w:val="42"/>
@@ -1136,7 +1133,7 @@
     </w:p>
     <w:p>
       <w:pPr>
-        <w:pStyle w:val="ListParagraph"/>
+        <w:pStyle w:val="ac"/>
         <w:numPr>
           <w:ilvl w:val="0"/>
           <w:numId w:val="42"/>
@@ -1222,7 +1219,7 @@
     </w:p>
     <w:p>
       <w:pPr>
-        <w:pStyle w:val="ListParagraph"/>
+        <w:pStyle w:val="ac"/>
         <w:numPr>
           <w:ilvl w:val="0"/>
           <w:numId w:val="42"/>
@@ -1349,7 +1346,7 @@
     </w:p>
     <w:p>
       <w:pPr>
-        <w:pStyle w:val="ListParagraph"/>
+        <w:pStyle w:val="ac"/>
         <w:numPr>
           <w:ilvl w:val="0"/>
           <w:numId w:val="42"/>
@@ -1371,7 +1368,7 @@
     </w:p>
     <w:p>
       <w:pPr>
-        <w:pStyle w:val="ListParagraph"/>
+        <w:pStyle w:val="ac"/>
         <w:numPr>
           <w:ilvl w:val="1"/>
           <w:numId w:val="42"/>
@@ -1391,7 +1388,7 @@
     </w:p>
     <w:p>
       <w:pPr>
-        <w:pStyle w:val="ListParagraph"/>
+        <w:pStyle w:val="ac"/>
         <w:numPr>
           <w:ilvl w:val="1"/>
           <w:numId w:val="42"/>
@@ -1411,7 +1408,7 @@
     </w:p>
     <w:p>
       <w:pPr>
-        <w:pStyle w:val="ListParagraph"/>
+        <w:pStyle w:val="ac"/>
         <w:numPr>
           <w:ilvl w:val="1"/>
           <w:numId w:val="42"/>
@@ -1431,7 +1428,7 @@
     </w:p>
     <w:p>
       <w:pPr>
-        <w:pStyle w:val="Heading3"/>
+        <w:pStyle w:val="3"/>
         <w:spacing w:before="0"/>
         <w:jc w:val="both"/>
         <w:rPr>
@@ -1449,7 +1446,7 @@
     </w:p>
     <w:tbl>
       <w:tblPr>
-        <w:tblStyle w:val="TableGrid"/>
+        <w:tblStyle w:val="af1"/>
         <w:tblW w:w="0" w:type="auto"/>
         <w:tblInd w:w="108" w:type="dxa"/>
         <w:tblCellMar>
@@ -1458,7 +1455,7 @@
           <w:bottom w:w="57" w:type="dxa"/>
           <w:right w:w="85" w:type="dxa"/>
         </w:tblCellMar>
-        <w:tblLook w:val="04A0" w:firstRow="1" w:lastRow="0" w:firstColumn="1" w:lastColumn="0" w:noHBand="0" w:noVBand="1"/>
+        <w:tblLook w:val="04A0"/>
       </w:tblPr>
       <w:tblGrid>
         <w:gridCol w:w="4513"/>
@@ -1803,7 +1800,7 @@
     </w:p>
     <w:p>
       <w:pPr>
-        <w:pStyle w:val="Heading2"/>
+        <w:pStyle w:val="2"/>
         <w:numPr>
           <w:ilvl w:val="0"/>
           <w:numId w:val="45"/>
@@ -1885,7 +1882,7 @@
     </w:p>
     <w:p>
       <w:pPr>
-        <w:pStyle w:val="ListParagraph"/>
+        <w:pStyle w:val="ac"/>
         <w:numPr>
           <w:ilvl w:val="0"/>
           <w:numId w:val="30"/>
@@ -1914,7 +1911,7 @@
     </w:p>
     <w:p>
       <w:pPr>
-        <w:pStyle w:val="ListParagraph"/>
+        <w:pStyle w:val="ac"/>
         <w:numPr>
           <w:ilvl w:val="0"/>
           <w:numId w:val="30"/>
@@ -1949,7 +1946,7 @@
     </w:p>
     <w:p>
       <w:pPr>
-        <w:pStyle w:val="ListParagraph"/>
+        <w:pStyle w:val="ac"/>
         <w:numPr>
           <w:ilvl w:val="0"/>
           <w:numId w:val="30"/>
@@ -1989,7 +1986,7 @@
     </w:p>
     <w:p>
       <w:pPr>
-        <w:pStyle w:val="ListParagraph"/>
+        <w:pStyle w:val="ac"/>
         <w:numPr>
           <w:ilvl w:val="0"/>
           <w:numId w:val="31"/>
@@ -2017,7 +2014,7 @@
     </w:p>
     <w:p>
       <w:pPr>
-        <w:pStyle w:val="ListParagraph"/>
+        <w:pStyle w:val="ac"/>
         <w:numPr>
           <w:ilvl w:val="0"/>
           <w:numId w:val="31"/>
@@ -2038,7 +2035,7 @@
     </w:p>
     <w:p>
       <w:pPr>
-        <w:pStyle w:val="ListParagraph"/>
+        <w:pStyle w:val="ac"/>
         <w:numPr>
           <w:ilvl w:val="0"/>
           <w:numId w:val="31"/>
@@ -2066,7 +2063,7 @@
     </w:p>
     <w:p>
       <w:pPr>
-        <w:pStyle w:val="ListParagraph"/>
+        <w:pStyle w:val="ac"/>
         <w:numPr>
           <w:ilvl w:val="0"/>
           <w:numId w:val="31"/>
@@ -2535,7 +2532,7 @@
     </w:p>
     <w:p>
       <w:pPr>
-        <w:pStyle w:val="Heading3"/>
+        <w:pStyle w:val="3"/>
         <w:spacing w:before="0"/>
         <w:jc w:val="both"/>
         <w:rPr>
@@ -2553,7 +2550,7 @@
     </w:p>
     <w:tbl>
       <w:tblPr>
-        <w:tblStyle w:val="TableGrid"/>
+        <w:tblStyle w:val="af1"/>
         <w:tblW w:w="10597" w:type="dxa"/>
         <w:tblInd w:w="108" w:type="dxa"/>
         <w:tblCellMar>
@@ -2562,7 +2559,7 @@
           <w:bottom w:w="57" w:type="dxa"/>
           <w:right w:w="85" w:type="dxa"/>
         </w:tblCellMar>
-        <w:tblLook w:val="04A0" w:firstRow="1" w:lastRow="0" w:firstColumn="1" w:lastColumn="0" w:noHBand="0" w:noVBand="1"/>
+        <w:tblLook w:val="04A0"/>
       </w:tblPr>
       <w:tblGrid>
         <w:gridCol w:w="5017"/>
@@ -2840,7 +2837,7 @@
     </w:tbl>
     <w:p>
       <w:pPr>
-        <w:pStyle w:val="Heading2"/>
+        <w:pStyle w:val="2"/>
         <w:numPr>
           <w:ilvl w:val="0"/>
           <w:numId w:val="45"/>
@@ -2904,7 +2901,7 @@
     </w:p>
     <w:p>
       <w:pPr>
-        <w:pStyle w:val="ListParagraph"/>
+        <w:pStyle w:val="ac"/>
         <w:numPr>
           <w:ilvl w:val="0"/>
           <w:numId w:val="43"/>
@@ -2983,7 +2980,7 @@
     </w:p>
     <w:p>
       <w:pPr>
-        <w:pStyle w:val="ListParagraph"/>
+        <w:pStyle w:val="ac"/>
         <w:numPr>
           <w:ilvl w:val="0"/>
           <w:numId w:val="43"/>
@@ -3070,7 +3067,7 @@
     </w:p>
     <w:p>
       <w:pPr>
-        <w:pStyle w:val="ListParagraph"/>
+        <w:pStyle w:val="ac"/>
         <w:numPr>
           <w:ilvl w:val="0"/>
           <w:numId w:val="43"/>
@@ -3302,7 +3299,7 @@
     </w:p>
     <w:p>
       <w:pPr>
-        <w:pStyle w:val="ListParagraph"/>
+        <w:pStyle w:val="ac"/>
         <w:numPr>
           <w:ilvl w:val="0"/>
           <w:numId w:val="44"/>
@@ -3448,7 +3445,7 @@
     </w:p>
     <w:p>
       <w:pPr>
-        <w:pStyle w:val="ListParagraph"/>
+        <w:pStyle w:val="ac"/>
         <w:numPr>
           <w:ilvl w:val="0"/>
           <w:numId w:val="44"/>
@@ -3579,7 +3576,7 @@
     </w:p>
     <w:p>
       <w:pPr>
-        <w:pStyle w:val="ListParagraph"/>
+        <w:pStyle w:val="ac"/>
         <w:numPr>
           <w:ilvl w:val="0"/>
           <w:numId w:val="44"/>
@@ -3658,7 +3655,7 @@
     </w:p>
     <w:p>
       <w:pPr>
-        <w:pStyle w:val="ListParagraph"/>
+        <w:pStyle w:val="ac"/>
         <w:numPr>
           <w:ilvl w:val="0"/>
           <w:numId w:val="44"/>
@@ -3715,7 +3712,7 @@
     </w:p>
     <w:p>
       <w:pPr>
-        <w:pStyle w:val="ListParagraph"/>
+        <w:pStyle w:val="ac"/>
         <w:numPr>
           <w:ilvl w:val="1"/>
           <w:numId w:val="42"/>
@@ -3763,7 +3760,7 @@
     </w:p>
     <w:p>
       <w:pPr>
-        <w:pStyle w:val="Heading3"/>
+        <w:pStyle w:val="3"/>
         <w:spacing w:before="0"/>
         <w:jc w:val="both"/>
         <w:rPr>
@@ -3781,7 +3778,7 @@
     </w:p>
     <w:tbl>
       <w:tblPr>
-        <w:tblStyle w:val="TableGrid"/>
+        <w:tblStyle w:val="af1"/>
         <w:tblW w:w="0" w:type="auto"/>
         <w:tblInd w:w="108" w:type="dxa"/>
         <w:tblCellMar>
@@ -3790,7 +3787,7 @@
           <w:bottom w:w="57" w:type="dxa"/>
           <w:right w:w="85" w:type="dxa"/>
         </w:tblCellMar>
-        <w:tblLook w:val="04A0" w:firstRow="1" w:lastRow="0" w:firstColumn="1" w:lastColumn="0" w:noHBand="0" w:noVBand="1"/>
+        <w:tblLook w:val="04A0"/>
       </w:tblPr>
       <w:tblGrid>
         <w:gridCol w:w="4513"/>
@@ -4116,7 +4113,7 @@
 </file>
 
 <file path=word/endnotes.xml><?xml version="1.0" encoding="utf-8"?>
-<w:endnotes xmlns:wpc="http://schemas.microsoft.com/office/word/2010/wordprocessingCanvas" xmlns:mc="http://schemas.openxmlformats.org/markup-compatibility/2006" xmlns:o="urn:schemas-microsoft-com:office:office" xmlns:r="http://schemas.openxmlformats.org/officeDocument/2006/relationships" xmlns:m="http://schemas.openxmlformats.org/officeDocument/2006/math" xmlns:v="urn:schemas-microsoft-com:vml" xmlns:wp14="http://schemas.microsoft.com/office/word/2010/wordprocessingDrawing" xmlns:wp="http://schemas.openxmlformats.org/drawingml/2006/wordprocessingDrawing" xmlns:w10="urn:schemas-microsoft-com:office:word" xmlns:w="http://schemas.openxmlformats.org/wordprocessingml/2006/main" xmlns:w14="http://schemas.microsoft.com/office/word/2010/wordml" xmlns:w15="http://schemas.microsoft.com/office/word/2012/wordml" xmlns:wpg="http://schemas.microsoft.com/office/word/2010/wordprocessingGroup" xmlns:wpi="http://schemas.microsoft.com/office/word/2010/wordprocessingInk" xmlns:wne="http://schemas.microsoft.com/office/word/2006/wordml" xmlns:wps="http://schemas.microsoft.com/office/word/2010/wordprocessingShape" mc:Ignorable="w14 w15 wp14">
+<w:endnotes xmlns:ve="http://schemas.openxmlformats.org/markup-compatibility/2006" xmlns:o="urn:schemas-microsoft-com:office:office" xmlns:r="http://schemas.openxmlformats.org/officeDocument/2006/relationships" xmlns:m="http://schemas.openxmlformats.org/officeDocument/2006/math" xmlns:v="urn:schemas-microsoft-com:vml" xmlns:wp="http://schemas.openxmlformats.org/drawingml/2006/wordprocessingDrawing" xmlns:w10="urn:schemas-microsoft-com:office:word" xmlns:w="http://schemas.openxmlformats.org/wordprocessingml/2006/main" xmlns:wne="http://schemas.microsoft.com/office/word/2006/wordml">
   <w:endnote w:type="separator" w:id="-1">
     <w:p>
       <w:pPr>
@@ -4141,18 +4138,17 @@
 </file>
 
 <file path=word/footer1.xml><?xml version="1.0" encoding="utf-8"?>
-<w:ftr xmlns:wpc="http://schemas.microsoft.com/office/word/2010/wordprocessingCanvas" xmlns:mc="http://schemas.openxmlformats.org/markup-compatibility/2006" xmlns:o="urn:schemas-microsoft-com:office:office" xmlns:r="http://schemas.openxmlformats.org/officeDocument/2006/relationships" xmlns:m="http://schemas.openxmlformats.org/officeDocument/2006/math" xmlns:v="urn:schemas-microsoft-com:vml" xmlns:wp14="http://schemas.microsoft.com/office/word/2010/wordprocessingDrawing" xmlns:wp="http://schemas.openxmlformats.org/drawingml/2006/wordprocessingDrawing" xmlns:w10="urn:schemas-microsoft-com:office:word" xmlns:w="http://schemas.openxmlformats.org/wordprocessingml/2006/main" xmlns:w14="http://schemas.microsoft.com/office/word/2010/wordml" xmlns:w15="http://schemas.microsoft.com/office/word/2012/wordml" xmlns:wpg="http://schemas.microsoft.com/office/word/2010/wordprocessingGroup" xmlns:wpi="http://schemas.microsoft.com/office/word/2010/wordprocessingInk" xmlns:wne="http://schemas.microsoft.com/office/word/2006/wordml" xmlns:wps="http://schemas.microsoft.com/office/word/2010/wordprocessingShape" mc:Ignorable="w14 w15 wp14">
+<w:ftr xmlns:ve="http://schemas.openxmlformats.org/markup-compatibility/2006" xmlns:o="urn:schemas-microsoft-com:office:office" xmlns:r="http://schemas.openxmlformats.org/officeDocument/2006/relationships" xmlns:m="http://schemas.openxmlformats.org/officeDocument/2006/math" xmlns:v="urn:schemas-microsoft-com:vml" xmlns:wp="http://schemas.openxmlformats.org/drawingml/2006/wordprocessingDrawing" xmlns:w10="urn:schemas-microsoft-com:office:word" xmlns:w="http://schemas.openxmlformats.org/wordprocessingml/2006/main" xmlns:wne="http://schemas.microsoft.com/office/word/2006/wordml">
   <w:p>
     <w:pPr>
-      <w:pStyle w:val="Footer"/>
+      <w:pStyle w:val="a6"/>
     </w:pPr>
     <w:r>
       <w:rPr>
         <w:noProof/>
-        <w:lang w:val="bg-BG" w:eastAsia="bg-BG"/>
       </w:rPr>
       <w:drawing>
-        <wp:anchor distT="0" distB="0" distL="114300" distR="114300" simplePos="0" relativeHeight="251655680" behindDoc="0" locked="0" layoutInCell="1" allowOverlap="1" wp14:anchorId="08AC8B8B" wp14:editId="5E72168E">
+        <wp:anchor distT="0" distB="0" distL="114300" distR="114300" simplePos="0" relativeHeight="251655680" behindDoc="0" locked="0" layoutInCell="1" allowOverlap="1">
           <wp:simplePos x="0" y="0"/>
           <wp:positionH relativeFrom="margin">
             <wp:align>left</wp:align>
@@ -4178,7 +4174,7 @@
                   <a:blip r:embed="rId1" cstate="print">
                     <a:extLst>
                       <a:ext uri="{28A0092B-C50C-407E-A947-70E740481C1C}">
-                        <a14:useLocalDpi xmlns:a14="http://schemas.microsoft.com/office/drawing/2010/main" val="0"/>
+                        <a14:useLocalDpi xmlns:a14="http://schemas.microsoft.com/office/drawing/2010/main" xmlns:wps="http://schemas.microsoft.com/office/word/2010/wordprocessingShape" xmlns:wpi="http://schemas.microsoft.com/office/word/2010/wordprocessingInk" xmlns:wpg="http://schemas.microsoft.com/office/word/2010/wordprocessingGroup" xmlns:w15="http://schemas.microsoft.com/office/word/2012/wordml" xmlns:w14="http://schemas.microsoft.com/office/word/2010/wordml" xmlns:w="http://schemas.openxmlformats.org/wordprocessingml/2006/main" xmlns:w10="urn:schemas-microsoft-com:office:word" xmlns:wp14="http://schemas.microsoft.com/office/word/2010/wordprocessingDrawing" xmlns:v="urn:schemas-microsoft-com:vml" xmlns:o="urn:schemas-microsoft-com:office:office" xmlns:mc="http://schemas.openxmlformats.org/markup-compatibility/2006" xmlns:wpc="http://schemas.microsoft.com/office/word/2010/wordprocessingCanvas" xmlns="" val="0"/>
                       </a:ext>
                     </a:extLst>
                   </a:blip>
@@ -4207,1807 +4203,754 @@
         <w:noProof/>
         <w:lang w:val="bg-BG" w:eastAsia="bg-BG"/>
       </w:rPr>
-      <mc:AlternateContent>
-        <mc:Choice Requires="wps">
-          <w:drawing>
-            <wp:anchor distT="4294967294" distB="4294967294" distL="0" distR="0" simplePos="0" relativeHeight="251656704" behindDoc="0" locked="0" layoutInCell="1" allowOverlap="1" wp14:anchorId="59D8353A" wp14:editId="1B67AA97">
-              <wp:simplePos x="0" y="0"/>
-              <wp:positionH relativeFrom="column">
-                <wp:posOffset>-1270</wp:posOffset>
-              </wp:positionH>
-              <wp:positionV relativeFrom="paragraph">
-                <wp:posOffset>66039</wp:posOffset>
-              </wp:positionV>
-              <wp:extent cx="6614160" cy="0"/>
-              <wp:effectExtent l="0" t="0" r="15240" b="0"/>
-              <wp:wrapNone/>
-              <wp:docPr id="25" name="Straight Connector 25"/>
-              <wp:cNvGraphicFramePr>
-                <a:graphicFrameLocks xmlns:a="http://schemas.openxmlformats.org/drawingml/2006/main"/>
-              </wp:cNvGraphicFramePr>
-              <a:graphic xmlns:a="http://schemas.openxmlformats.org/drawingml/2006/main">
-                <a:graphicData uri="http://schemas.microsoft.com/office/word/2010/wordprocessingShape">
-                  <wps:wsp>
-                    <wps:cNvCnPr>
-                      <a:cxnSpLocks noChangeShapeType="1"/>
-                    </wps:cNvCnPr>
-                    <wps:spPr bwMode="auto">
-                      <a:xfrm flipV="1">
-                        <a:off x="0" y="0"/>
-                        <a:ext cx="6614160" cy="0"/>
-                      </a:xfrm>
-                      <a:prstGeom prst="line">
-                        <a:avLst/>
-                      </a:prstGeom>
-                      <a:noFill/>
-                      <a:ln w="12700" cap="rnd">
-                        <a:solidFill>
-                          <a:srgbClr val="F37123"/>
-                        </a:solidFill>
-                        <a:round/>
-                        <a:headEnd/>
-                        <a:tailEnd/>
-                      </a:ln>
-                      <a:extLst>
-                        <a:ext uri="{909E8E84-426E-40DD-AFC4-6F175D3DCCD1}">
-                          <a14:hiddenFill xmlns:a14="http://schemas.microsoft.com/office/drawing/2010/main">
-                            <a:noFill/>
-                          </a14:hiddenFill>
-                        </a:ext>
-                      </a:extLst>
-                    </wps:spPr>
-                    <wps:bodyPr/>
-                  </wps:wsp>
-                </a:graphicData>
-              </a:graphic>
-              <wp14:sizeRelH relativeFrom="page">
-                <wp14:pctWidth>0</wp14:pctWidth>
-              </wp14:sizeRelH>
-              <wp14:sizeRelV relativeFrom="page">
-                <wp14:pctHeight>0</wp14:pctHeight>
-              </wp14:sizeRelV>
-            </wp:anchor>
-          </w:drawing>
-        </mc:Choice>
-        <mc:Fallback xmlns:w16se="http://schemas.microsoft.com/office/word/2015/wordml/symex" xmlns:cx1="http://schemas.microsoft.com/office/drawing/2015/9/8/chartex" xmlns:cx="http://schemas.microsoft.com/office/drawing/2014/chartex">
-          <w:pict>
-            <v:line w14:anchorId="07523403" id="Straight Connector 25" o:spid="_x0000_s1026" style="position:absolute;flip:y;z-index:251656704;visibility:visible;mso-wrap-style:square;mso-width-percent:0;mso-height-percent:0;mso-wrap-distance-left:0;mso-wrap-distance-top:-6e-5mm;mso-wrap-distance-right:0;mso-wrap-distance-bottom:-6e-5mm;mso-position-horizontal:absolute;mso-position-horizontal-relative:text;mso-position-vertical:absolute;mso-position-vertical-relative:text;mso-width-percent:0;mso-height-percent:0;mso-width-relative:page;mso-height-relative:page" from="-.1pt,5.2pt" to="520.7pt,5.2pt" o:gfxdata="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" strokecolor="#f37123" strokeweight="1pt">
-              <v:stroke endcap="round"/>
-            </v:line>
-          </w:pict>
-        </mc:Fallback>
-      </mc:AlternateContent>
+      <w:pict>
+        <v:line id="Straight Connector 25" o:spid="_x0000_s4100" style="position:absolute;flip:y;z-index:251656704;visibility:visible;mso-wrap-distance-left:0;mso-wrap-distance-top:-6e-5mm;mso-wrap-distance-right:0;mso-wrap-distance-bottom:-6e-5mm;mso-position-horizontal-relative:text;mso-position-vertical-relative:text" from="-.1pt,5.2pt" to="520.7pt,5.2pt" o:gfxdata="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" strokecolor="#f37123" strokeweight="1pt">
+          <v:stroke endcap="round"/>
+        </v:line>
+      </w:pict>
     </w:r>
     <w:r>
       <w:rPr>
         <w:noProof/>
         <w:lang w:val="bg-BG" w:eastAsia="bg-BG"/>
       </w:rPr>
-      <mc:AlternateContent>
-        <mc:Choice Requires="wps">
-          <w:drawing>
-            <wp:anchor distT="0" distB="0" distL="0" distR="0" simplePos="0" relativeHeight="251657728" behindDoc="0" locked="0" layoutInCell="1" allowOverlap="1" wp14:anchorId="567EE4A2" wp14:editId="70263107">
-              <wp:simplePos x="0" y="0"/>
-              <wp:positionH relativeFrom="column">
-                <wp:posOffset>1579880</wp:posOffset>
-              </wp:positionH>
-              <wp:positionV relativeFrom="paragraph">
-                <wp:posOffset>85090</wp:posOffset>
-              </wp:positionV>
-              <wp:extent cx="5033010" cy="513715"/>
-              <wp:effectExtent l="0" t="0" r="0" b="0"/>
-              <wp:wrapNone/>
-              <wp:docPr id="14" name="Text Box 14"/>
-              <wp:cNvGraphicFramePr>
-                <a:graphicFrameLocks xmlns:a="http://schemas.openxmlformats.org/drawingml/2006/main"/>
-              </wp:cNvGraphicFramePr>
-              <a:graphic xmlns:a="http://schemas.openxmlformats.org/drawingml/2006/main">
-                <a:graphicData uri="http://schemas.microsoft.com/office/word/2010/wordprocessingShape">
-                  <wps:wsp>
-                    <wps:cNvSpPr txBox="1">
-                      <a:spLocks noChangeArrowheads="1"/>
-                    </wps:cNvSpPr>
-                    <wps:spPr bwMode="auto">
-                      <a:xfrm>
-                        <a:off x="0" y="0"/>
-                        <a:ext cx="5033010" cy="513715"/>
-                      </a:xfrm>
-                      <a:prstGeom prst="rect">
-                        <a:avLst/>
-                      </a:prstGeom>
-                      <a:noFill/>
-                      <a:ln>
-                        <a:noFill/>
-                      </a:ln>
-                      <a:extLst>
-                        <a:ext uri="{909E8E84-426E-40DD-AFC4-6F175D3DCCD1}">
-                          <a14:hiddenFill xmlns:a14="http://schemas.microsoft.com/office/drawing/2010/main">
-                            <a:solidFill>
-                              <a:srgbClr val="FFFFFF"/>
-                            </a:solidFill>
-                          </a14:hiddenFill>
-                        </a:ext>
-                        <a:ext uri="{91240B29-F687-4F45-9708-019B960494DF}">
-                          <a14:hiddenLine xmlns:a14="http://schemas.microsoft.com/office/drawing/2010/main" w="9525">
-                            <a:solidFill>
-                              <a:srgbClr val="000000"/>
-                            </a:solidFill>
-                            <a:miter lim="800000"/>
-                            <a:headEnd/>
-                            <a:tailEnd/>
-                          </a14:hiddenLine>
-                        </a:ext>
-                      </a:extLst>
-                    </wps:spPr>
-                    <wps:txbx>
-                      <w:txbxContent>
-                        <w:p>
-                          <w:pPr>
-                            <w:spacing w:before="40" w:after="50" w:line="240" w:lineRule="auto"/>
-                            <w:rPr>
-                              <w:sz w:val="19"/>
-                              <w:szCs w:val="19"/>
-                            </w:rPr>
-                          </w:pPr>
-                          <w:r>
-                            <w:rPr>
-                              <w:sz w:val="19"/>
-                              <w:szCs w:val="19"/>
-                            </w:rPr>
-                            <w:t xml:space="preserve">© </w:t>
-                          </w:r>
-                          <w:hyperlink r:id="rId2" w:history="1">
-                            <w:r>
-                              <w:rPr>
-                                <w:rStyle w:val="Hyperlink"/>
-                                <w:sz w:val="19"/>
-                                <w:szCs w:val="19"/>
-                              </w:rPr>
-                              <w:t>Software University Foundation</w:t>
-                            </w:r>
-                          </w:hyperlink>
-                          <w:r>
-                            <w:rPr>
-                              <w:sz w:val="19"/>
-                              <w:szCs w:val="19"/>
-                            </w:rPr>
-                            <w:t xml:space="preserve">. This work is licensed under the </w:t>
-                          </w:r>
-                          <w:hyperlink r:id="rId3" w:history="1">
-                            <w:r>
-                              <w:rPr>
-                                <w:rStyle w:val="Hyperlink"/>
-                                <w:sz w:val="19"/>
-                                <w:szCs w:val="19"/>
-                              </w:rPr>
-                              <w:t>CC-BY-NC-SA</w:t>
-                            </w:r>
-                          </w:hyperlink>
-                          <w:r>
-                            <w:rPr>
-                              <w:sz w:val="19"/>
-                              <w:szCs w:val="19"/>
-                            </w:rPr>
-                            <w:t xml:space="preserve"> license.</w:t>
-                          </w:r>
-                        </w:p>
-                        <w:p>
-                          <w:pPr>
-                            <w:spacing w:after="0" w:line="240" w:lineRule="auto"/>
-                            <w:ind w:left="567" w:firstLine="340"/>
-                            <w:rPr>
-                              <w:sz w:val="19"/>
-                              <w:szCs w:val="19"/>
-                            </w:rPr>
-                          </w:pPr>
-                          <w:r>
-                            <w:rPr>
-                              <w:noProof/>
-                              <w:sz w:val="20"/>
-                              <w:szCs w:val="20"/>
-                              <w:lang w:val="bg-BG" w:eastAsia="bg-BG"/>
-                            </w:rPr>
-                            <w:drawing>
-                              <wp:inline distT="0" distB="0" distL="0" distR="0" wp14:anchorId="5D801A0F" wp14:editId="1674A3CB">
-                                <wp:extent cx="201930" cy="201930"/>
-                                <wp:effectExtent l="0" t="0" r="7620" b="7620"/>
-                                <wp:docPr id="3073" name="Image1"/>
-                                <wp:cNvGraphicFramePr>
-                                  <a:graphicFrameLocks xmlns:a="http://schemas.openxmlformats.org/drawingml/2006/main" noChangeAspect="1"/>
-                                </wp:cNvGraphicFramePr>
-                                <a:graphic xmlns:a="http://schemas.openxmlformats.org/drawingml/2006/main">
-                                  <a:graphicData uri="http://schemas.openxmlformats.org/drawingml/2006/picture">
-                                    <pic:pic xmlns:pic="http://schemas.openxmlformats.org/drawingml/2006/picture">
-                                      <pic:nvPicPr>
-                                        <pic:cNvPr id="1" name="Image"/>
-                                        <pic:cNvPicPr/>
-                                      </pic:nvPicPr>
-                                      <pic:blipFill rotWithShape="1">
-                                        <a:blip r:embed="rId4" cstate="print">
-                                          <a:extLst>
-                                            <a:ext uri="{28A0092B-C50C-407E-A947-70E740481C1C}">
-                                              <a14:useLocalDpi xmlns:a14="http://schemas.microsoft.com/office/drawing/2010/main" val="0"/>
-                                            </a:ext>
-                                          </a:extLst>
-                                        </a:blip>
-                                        <a:srcRect/>
-                                        <a:stretch>
-                                          <a:fillRect/>
-                                        </a:stretch>
-                                      </pic:blipFill>
-                                      <pic:spPr>
-                                        <a:xfrm>
-                                          <a:off x="0" y="0"/>
-                                          <a:ext cx="201930" cy="201930"/>
-                                        </a:xfrm>
-                                        <a:prstGeom prst="rect">
-                                          <a:avLst/>
-                                        </a:prstGeom>
-                                      </pic:spPr>
-                                    </pic:pic>
-                                  </a:graphicData>
-                                </a:graphic>
-                              </wp:inline>
-                            </w:drawing>
-                          </w:r>
-                          <w:r>
-                            <w:rPr>
-                              <w:sz w:val="19"/>
-                              <w:szCs w:val="19"/>
-                            </w:rPr>
-                            <w:t xml:space="preserve"> </w:t>
-                          </w:r>
-                          <w:r>
-                            <w:rPr>
-                              <w:sz w:val="19"/>
-                              <w:szCs w:val="19"/>
-                              <w:lang w:val="bg-BG"/>
-                            </w:rPr>
-                            <w:t xml:space="preserve">  </w:t>
-                          </w:r>
-                          <w:r>
-                            <w:rPr>
-                              <w:noProof/>
-                              <w:sz w:val="20"/>
-                              <w:szCs w:val="20"/>
-                              <w:lang w:val="bg-BG" w:eastAsia="bg-BG"/>
-                            </w:rPr>
-                            <w:drawing>
-                              <wp:inline distT="0" distB="0" distL="0" distR="0" wp14:anchorId="13BC5D45" wp14:editId="3C52CE39">
-                                <wp:extent cx="201930" cy="201930"/>
-                                <wp:effectExtent l="0" t="0" r="7620" b="7620"/>
-                                <wp:docPr id="3074" name="Image1"/>
-                                <wp:cNvGraphicFramePr>
-                                  <a:graphicFrameLocks xmlns:a="http://schemas.openxmlformats.org/drawingml/2006/main" noChangeAspect="1"/>
-                                </wp:cNvGraphicFramePr>
-                                <a:graphic xmlns:a="http://schemas.openxmlformats.org/drawingml/2006/main">
-                                  <a:graphicData uri="http://schemas.openxmlformats.org/drawingml/2006/picture">
-                                    <pic:pic xmlns:pic="http://schemas.openxmlformats.org/drawingml/2006/picture">
-                                      <pic:nvPicPr>
-                                        <pic:cNvPr id="2" name="Image"/>
-                                        <pic:cNvPicPr/>
-                                      </pic:nvPicPr>
-                                      <pic:blipFill rotWithShape="1">
-                                        <a:blip r:embed="rId5" cstate="print">
-                                          <a:extLst>
-                                            <a:ext uri="{28A0092B-C50C-407E-A947-70E740481C1C}">
-                                              <a14:useLocalDpi xmlns:a14="http://schemas.microsoft.com/office/drawing/2010/main" val="0"/>
-                                            </a:ext>
-                                          </a:extLst>
-                                        </a:blip>
-                                        <a:srcRect/>
-                                        <a:stretch>
-                                          <a:fillRect/>
-                                        </a:stretch>
-                                      </pic:blipFill>
-                                      <pic:spPr>
-                                        <a:xfrm>
-                                          <a:off x="0" y="0"/>
-                                          <a:ext cx="201930" cy="201930"/>
-                                        </a:xfrm>
-                                        <a:prstGeom prst="rect">
-                                          <a:avLst/>
-                                        </a:prstGeom>
-                                      </pic:spPr>
-                                    </pic:pic>
-                                  </a:graphicData>
-                                </a:graphic>
-                              </wp:inline>
-                            </w:drawing>
-                          </w:r>
-                          <w:r>
-                            <w:rPr>
-                              <w:sz w:val="19"/>
-                              <w:szCs w:val="19"/>
-                              <w:lang w:val="bg-BG"/>
-                            </w:rPr>
-                            <w:t xml:space="preserve">   </w:t>
-                          </w:r>
-                          <w:r>
-                            <w:rPr>
-                              <w:noProof/>
-                              <w:sz w:val="20"/>
-                              <w:szCs w:val="20"/>
-                              <w:lang w:val="bg-BG" w:eastAsia="bg-BG"/>
-                            </w:rPr>
-                            <w:drawing>
-                              <wp:inline distT="0" distB="0" distL="0" distR="0" wp14:anchorId="4FBE3659" wp14:editId="4F37E5C6">
-                                <wp:extent cx="201930" cy="201930"/>
-                                <wp:effectExtent l="0" t="0" r="7620" b="7620"/>
-                                <wp:docPr id="3075" name="Image1"/>
-                                <wp:cNvGraphicFramePr/>
-                                <a:graphic xmlns:a="http://schemas.openxmlformats.org/drawingml/2006/main">
-                                  <a:graphicData uri="http://schemas.openxmlformats.org/drawingml/2006/picture">
-                                    <pic:pic xmlns:pic="http://schemas.openxmlformats.org/drawingml/2006/picture">
-                                      <pic:nvPicPr>
-                                        <pic:cNvPr id="3" name="Image"/>
-                                        <pic:cNvPicPr/>
-                                      </pic:nvPicPr>
-                                      <pic:blipFill rotWithShape="1">
-                                        <a:blip r:embed="rId6" cstate="print">
-                                          <a:extLst>
-                                            <a:ext uri="{28A0092B-C50C-407E-A947-70E740481C1C}">
-                                              <a14:useLocalDpi xmlns:a14="http://schemas.microsoft.com/office/drawing/2010/main" val="0"/>
-                                            </a:ext>
-                                          </a:extLst>
-                                        </a:blip>
-                                        <a:srcRect/>
-                                        <a:stretch>
-                                          <a:fillRect/>
-                                        </a:stretch>
-                                      </pic:blipFill>
-                                      <pic:spPr>
-                                        <a:xfrm>
-                                          <a:off x="0" y="0"/>
-                                          <a:ext cx="201930" cy="201930"/>
-                                        </a:xfrm>
-                                        <a:prstGeom prst="rect">
-                                          <a:avLst/>
-                                        </a:prstGeom>
-                                      </pic:spPr>
-                                    </pic:pic>
-                                  </a:graphicData>
-                                </a:graphic>
-                              </wp:inline>
-                            </w:drawing>
-                          </w:r>
-                          <w:r>
-                            <w:rPr>
-                              <w:sz w:val="19"/>
-                              <w:szCs w:val="19"/>
-                            </w:rPr>
-                            <w:t xml:space="preserve">   </w:t>
-                          </w:r>
-                          <w:r>
-                            <w:rPr>
-                              <w:noProof/>
-                              <w:sz w:val="20"/>
-                              <w:szCs w:val="20"/>
-                              <w:lang w:val="bg-BG" w:eastAsia="bg-BG"/>
-                            </w:rPr>
-                            <w:drawing>
-                              <wp:inline distT="0" distB="0" distL="0" distR="0" wp14:anchorId="2E76B6EC" wp14:editId="1B5434FB">
-                                <wp:extent cx="201930" cy="201930"/>
-                                <wp:effectExtent l="0" t="0" r="7620" b="7620"/>
-                                <wp:docPr id="3076" name="Image1"/>
-                                <wp:cNvGraphicFramePr/>
-                                <a:graphic xmlns:a="http://schemas.openxmlformats.org/drawingml/2006/main">
-                                  <a:graphicData uri="http://schemas.openxmlformats.org/drawingml/2006/picture">
-                                    <pic:pic xmlns:pic="http://schemas.openxmlformats.org/drawingml/2006/picture">
-                                      <pic:nvPicPr>
-                                        <pic:cNvPr id="4" name="Image"/>
-                                        <pic:cNvPicPr/>
-                                      </pic:nvPicPr>
-                                      <pic:blipFill rotWithShape="1">
-                                        <a:blip r:embed="rId7" cstate="print">
-                                          <a:extLst>
-                                            <a:ext uri="{28A0092B-C50C-407E-A947-70E740481C1C}">
-                                              <a14:useLocalDpi xmlns:a14="http://schemas.microsoft.com/office/drawing/2010/main" val="0"/>
-                                            </a:ext>
-                                          </a:extLst>
-                                        </a:blip>
-                                        <a:srcRect/>
-                                        <a:stretch>
-                                          <a:fillRect/>
-                                        </a:stretch>
-                                      </pic:blipFill>
-                                      <pic:spPr>
-                                        <a:xfrm>
-                                          <a:off x="0" y="0"/>
-                                          <a:ext cx="201930" cy="201930"/>
-                                        </a:xfrm>
-                                        <a:prstGeom prst="rect">
-                                          <a:avLst/>
-                                        </a:prstGeom>
-                                      </pic:spPr>
-                                    </pic:pic>
-                                  </a:graphicData>
-                                </a:graphic>
-                              </wp:inline>
-                            </w:drawing>
-                          </w:r>
-                          <w:r>
-                            <w:rPr>
-                              <w:sz w:val="19"/>
-                              <w:szCs w:val="19"/>
-                            </w:rPr>
-                            <w:t xml:space="preserve">   </w:t>
-                          </w:r>
-                          <w:r>
-                            <w:rPr>
-                              <w:noProof/>
-                              <w:sz w:val="20"/>
-                              <w:szCs w:val="20"/>
-                              <w:lang w:val="bg-BG" w:eastAsia="bg-BG"/>
-                            </w:rPr>
-                            <w:drawing>
-                              <wp:inline distT="0" distB="0" distL="0" distR="0" wp14:anchorId="08815256" wp14:editId="644055DA">
-                                <wp:extent cx="201930" cy="201930"/>
-                                <wp:effectExtent l="0" t="0" r="7620" b="7620"/>
-                                <wp:docPr id="3077" name="Image1"/>
-                                <wp:cNvGraphicFramePr/>
-                                <a:graphic xmlns:a="http://schemas.openxmlformats.org/drawingml/2006/main">
-                                  <a:graphicData uri="http://schemas.openxmlformats.org/drawingml/2006/picture">
-                                    <pic:pic xmlns:pic="http://schemas.openxmlformats.org/drawingml/2006/picture">
-                                      <pic:nvPicPr>
-                                        <pic:cNvPr id="5" name="Image"/>
-                                        <pic:cNvPicPr/>
-                                      </pic:nvPicPr>
-                                      <pic:blipFill rotWithShape="1">
-                                        <a:blip r:embed="rId8" cstate="print">
-                                          <a:extLst>
-                                            <a:ext uri="{28A0092B-C50C-407E-A947-70E740481C1C}">
-                                              <a14:useLocalDpi xmlns:a14="http://schemas.microsoft.com/office/drawing/2010/main" val="0"/>
-                                            </a:ext>
-                                          </a:extLst>
-                                        </a:blip>
-                                        <a:srcRect/>
-                                        <a:stretch>
-                                          <a:fillRect/>
-                                        </a:stretch>
-                                      </pic:blipFill>
-                                      <pic:spPr>
-                                        <a:xfrm>
-                                          <a:off x="0" y="0"/>
-                                          <a:ext cx="201930" cy="201930"/>
-                                        </a:xfrm>
-                                        <a:prstGeom prst="rect">
-                                          <a:avLst/>
-                                        </a:prstGeom>
-                                      </pic:spPr>
-                                    </pic:pic>
-                                  </a:graphicData>
-                                </a:graphic>
-                              </wp:inline>
-                            </w:drawing>
-                          </w:r>
-                          <w:r>
-                            <w:rPr>
-                              <w:sz w:val="19"/>
-                              <w:szCs w:val="19"/>
-                            </w:rPr>
-                            <w:t xml:space="preserve">   </w:t>
-                          </w:r>
-                          <w:r>
-                            <w:rPr>
-                              <w:noProof/>
-                              <w:sz w:val="20"/>
-                              <w:szCs w:val="20"/>
-                              <w:lang w:val="bg-BG" w:eastAsia="bg-BG"/>
-                            </w:rPr>
-                            <w:drawing>
-                              <wp:inline distT="0" distB="0" distL="0" distR="0" wp14:anchorId="132A7745" wp14:editId="5F2E5B32">
-                                <wp:extent cx="201930" cy="201930"/>
-                                <wp:effectExtent l="0" t="0" r="7620" b="7620"/>
-                                <wp:docPr id="3078" name="Image1"/>
-                                <wp:cNvGraphicFramePr>
-                                  <a:graphicFrameLocks xmlns:a="http://schemas.openxmlformats.org/drawingml/2006/main" noChangeAspect="1"/>
-                                </wp:cNvGraphicFramePr>
-                                <a:graphic xmlns:a="http://schemas.openxmlformats.org/drawingml/2006/main">
-                                  <a:graphicData uri="http://schemas.openxmlformats.org/drawingml/2006/picture">
-                                    <pic:pic xmlns:pic="http://schemas.openxmlformats.org/drawingml/2006/picture">
-                                      <pic:nvPicPr>
-                                        <pic:cNvPr id="6" name="Image"/>
-                                        <pic:cNvPicPr/>
-                                      </pic:nvPicPr>
-                                      <pic:blipFill rotWithShape="1">
-                                        <a:blip r:embed="rId9" cstate="print">
-                                          <a:extLst>
-                                            <a:ext uri="{28A0092B-C50C-407E-A947-70E740481C1C}">
-                                              <a14:useLocalDpi xmlns:a14="http://schemas.microsoft.com/office/drawing/2010/main" val="0"/>
-                                            </a:ext>
-                                          </a:extLst>
-                                        </a:blip>
-                                        <a:srcRect/>
-                                        <a:stretch>
-                                          <a:fillRect/>
-                                        </a:stretch>
-                                      </pic:blipFill>
-                                      <pic:spPr>
-                                        <a:xfrm>
-                                          <a:off x="0" y="0"/>
-                                          <a:ext cx="201930" cy="201930"/>
-                                        </a:xfrm>
-                                        <a:prstGeom prst="rect">
-                                          <a:avLst/>
-                                        </a:prstGeom>
-                                      </pic:spPr>
-                                    </pic:pic>
-                                  </a:graphicData>
-                                </a:graphic>
-                              </wp:inline>
-                            </w:drawing>
-                          </w:r>
-                          <w:r>
-                            <w:rPr>
-                              <w:sz w:val="19"/>
-                              <w:szCs w:val="19"/>
-                            </w:rPr>
-                            <w:t xml:space="preserve">   </w:t>
-                          </w:r>
-                          <w:r>
-                            <w:rPr>
-                              <w:noProof/>
-                              <w:sz w:val="20"/>
-                              <w:szCs w:val="20"/>
-                              <w:lang w:val="bg-BG" w:eastAsia="bg-BG"/>
-                            </w:rPr>
-                            <w:drawing>
-                              <wp:inline distT="0" distB="0" distL="0" distR="0" wp14:anchorId="106D71CC" wp14:editId="51B35069">
-                                <wp:extent cx="198120" cy="198120"/>
-                                <wp:effectExtent l="0" t="0" r="0" b="0"/>
-                                <wp:docPr id="3079" name="Image1"/>
-                                <wp:cNvGraphicFramePr>
-                                  <a:graphicFrameLocks xmlns:a="http://schemas.openxmlformats.org/drawingml/2006/main" noChangeAspect="1"/>
-                                </wp:cNvGraphicFramePr>
-                                <a:graphic xmlns:a="http://schemas.openxmlformats.org/drawingml/2006/main">
-                                  <a:graphicData uri="http://schemas.openxmlformats.org/drawingml/2006/picture">
-                                    <pic:pic xmlns:pic="http://schemas.openxmlformats.org/drawingml/2006/picture">
-                                      <pic:nvPicPr>
-                                        <pic:cNvPr id="7" name="Image"/>
-                                        <pic:cNvPicPr/>
-                                      </pic:nvPicPr>
-                                      <pic:blipFill rotWithShape="1">
-                                        <a:blip r:embed="rId10" cstate="print">
-                                          <a:extLst>
-                                            <a:ext uri="{28A0092B-C50C-407E-A947-70E740481C1C}">
-                                              <a14:useLocalDpi xmlns:a14="http://schemas.microsoft.com/office/drawing/2010/main" val="0"/>
-                                            </a:ext>
-                                          </a:extLst>
-                                        </a:blip>
-                                        <a:srcRect/>
-                                        <a:stretch>
-                                          <a:fillRect/>
-                                        </a:stretch>
-                                      </pic:blipFill>
-                                      <pic:spPr>
-                                        <a:xfrm>
-                                          <a:off x="0" y="0"/>
-                                          <a:ext cx="198120" cy="198120"/>
-                                        </a:xfrm>
-                                        <a:prstGeom prst="rect">
-                                          <a:avLst/>
-                                        </a:prstGeom>
-                                      </pic:spPr>
-                                    </pic:pic>
-                                  </a:graphicData>
-                                </a:graphic>
-                              </wp:inline>
-                            </w:drawing>
-                          </w:r>
-                          <w:r>
-                            <w:rPr>
-                              <w:sz w:val="19"/>
-                              <w:szCs w:val="19"/>
-                            </w:rPr>
-                            <w:t xml:space="preserve">   </w:t>
-                          </w:r>
-                          <w:r>
-                            <w:rPr>
-                              <w:noProof/>
-                              <w:sz w:val="20"/>
-                              <w:szCs w:val="20"/>
-                              <w:lang w:val="bg-BG" w:eastAsia="bg-BG"/>
-                            </w:rPr>
-                            <w:drawing>
-                              <wp:inline distT="0" distB="0" distL="0" distR="0" wp14:anchorId="6720B9EA" wp14:editId="6D8923D1">
-                                <wp:extent cx="201930" cy="201930"/>
-                                <wp:effectExtent l="0" t="0" r="7620" b="7620"/>
-                                <wp:docPr id="3080" name="Image1"/>
-                                <wp:cNvGraphicFramePr>
-                                  <a:graphicFrameLocks xmlns:a="http://schemas.openxmlformats.org/drawingml/2006/main" noChangeAspect="1"/>
-                                </wp:cNvGraphicFramePr>
-                                <a:graphic xmlns:a="http://schemas.openxmlformats.org/drawingml/2006/main">
-                                  <a:graphicData uri="http://schemas.openxmlformats.org/drawingml/2006/picture">
-                                    <pic:pic xmlns:pic="http://schemas.openxmlformats.org/drawingml/2006/picture">
-                                      <pic:nvPicPr>
-                                        <pic:cNvPr id="8" name="Image"/>
-                                        <pic:cNvPicPr/>
-                                      </pic:nvPicPr>
-                                      <pic:blipFill rotWithShape="1">
-                                        <a:blip r:embed="rId11" cstate="print">
-                                          <a:extLst>
-                                            <a:ext uri="{28A0092B-C50C-407E-A947-70E740481C1C}">
-                                              <a14:useLocalDpi xmlns:a14="http://schemas.microsoft.com/office/drawing/2010/main" val="0"/>
-                                            </a:ext>
-                                          </a:extLst>
-                                        </a:blip>
-                                        <a:srcRect/>
-                                        <a:stretch>
-                                          <a:fillRect/>
-                                        </a:stretch>
-                                      </pic:blipFill>
-                                      <pic:spPr>
-                                        <a:xfrm>
-                                          <a:off x="0" y="0"/>
-                                          <a:ext cx="201930" cy="201930"/>
-                                        </a:xfrm>
-                                        <a:prstGeom prst="rect">
-                                          <a:avLst/>
-                                        </a:prstGeom>
-                                      </pic:spPr>
-                                    </pic:pic>
-                                  </a:graphicData>
-                                </a:graphic>
-                              </wp:inline>
-                            </w:drawing>
-                          </w:r>
-                          <w:r>
-                            <w:rPr>
-                              <w:sz w:val="19"/>
-                              <w:szCs w:val="19"/>
-                            </w:rPr>
-                            <w:t xml:space="preserve">   </w:t>
-                          </w:r>
-                          <w:r>
-                            <w:rPr>
-                              <w:noProof/>
-                              <w:sz w:val="20"/>
-                              <w:szCs w:val="20"/>
-                              <w:lang w:val="bg-BG" w:eastAsia="bg-BG"/>
-                            </w:rPr>
-                            <w:drawing>
-                              <wp:inline distT="0" distB="0" distL="0" distR="0" wp14:anchorId="412FF2A6" wp14:editId="677CAF88">
-                                <wp:extent cx="201930" cy="201930"/>
-                                <wp:effectExtent l="0" t="0" r="7620" b="7620"/>
-                                <wp:docPr id="3081" name="Image1"/>
-                                <wp:cNvGraphicFramePr/>
-                                <a:graphic xmlns:a="http://schemas.openxmlformats.org/drawingml/2006/main">
-                                  <a:graphicData uri="http://schemas.openxmlformats.org/drawingml/2006/picture">
-                                    <pic:pic xmlns:pic="http://schemas.openxmlformats.org/drawingml/2006/picture">
-                                      <pic:nvPicPr>
-                                        <pic:cNvPr id="9" name="Image"/>
-                                        <pic:cNvPicPr/>
-                                      </pic:nvPicPr>
-                                      <pic:blipFill rotWithShape="1">
-                                        <a:blip r:embed="rId12" cstate="print">
-                                          <a:extLst>
-                                            <a:ext uri="{28A0092B-C50C-407E-A947-70E740481C1C}">
-                                              <a14:useLocalDpi xmlns:a14="http://schemas.microsoft.com/office/drawing/2010/main" val="0"/>
-                                            </a:ext>
-                                          </a:extLst>
-                                        </a:blip>
-                                        <a:srcRect/>
-                                        <a:stretch>
-                                          <a:fillRect/>
-                                        </a:stretch>
-                                      </pic:blipFill>
-                                      <pic:spPr>
-                                        <a:xfrm>
-                                          <a:off x="0" y="0"/>
-                                          <a:ext cx="201930" cy="201930"/>
-                                        </a:xfrm>
-                                        <a:prstGeom prst="rect">
-                                          <a:avLst/>
-                                        </a:prstGeom>
-                                      </pic:spPr>
-                                    </pic:pic>
-                                  </a:graphicData>
-                                </a:graphic>
-                              </wp:inline>
-                            </w:drawing>
-                          </w:r>
-                        </w:p>
-                        <w:p>
-                          <w:pPr>
-                            <w:spacing w:after="0" w:line="240" w:lineRule="auto"/>
-                            <w:ind w:left="567" w:firstLine="340"/>
-                            <w:rPr>
-                              <w:sz w:val="19"/>
-                              <w:szCs w:val="19"/>
-                            </w:rPr>
-                          </w:pPr>
-                        </w:p>
-                        <w:p>
-                          <w:pPr>
-                            <w:spacing w:after="0" w:line="240" w:lineRule="auto"/>
-                            <w:ind w:left="567" w:firstLine="340"/>
-                            <w:rPr>
-                              <w:sz w:val="19"/>
-                              <w:szCs w:val="19"/>
-                            </w:rPr>
-                          </w:pPr>
-                        </w:p>
-                        <w:p>
-                          <w:pPr>
-                            <w:spacing w:after="0" w:line="240" w:lineRule="auto"/>
-                            <w:ind w:left="567" w:firstLine="340"/>
-                            <w:rPr>
-                              <w:sz w:val="19"/>
-                              <w:szCs w:val="19"/>
-                            </w:rPr>
-                          </w:pPr>
-                        </w:p>
-                        <w:p>
-                          <w:pPr>
-                            <w:spacing w:after="0" w:line="240" w:lineRule="auto"/>
-                            <w:ind w:left="567" w:firstLine="340"/>
-                            <w:rPr>
-                              <w:sz w:val="19"/>
-                              <w:szCs w:val="19"/>
-                            </w:rPr>
-                          </w:pPr>
-                        </w:p>
-                      </w:txbxContent>
-                    </wps:txbx>
-                    <wps:bodyPr rot="0" vert="horz" wrap="square" lIns="18034" tIns="43180" rIns="18034" bIns="18034" anchor="t" anchorCtr="0" upright="1">
-                      <a:noAutofit/>
-                    </wps:bodyPr>
-                  </wps:wsp>
-                </a:graphicData>
-              </a:graphic>
-              <wp14:sizeRelH relativeFrom="page">
-                <wp14:pctWidth>0</wp14:pctWidth>
-              </wp14:sizeRelH>
-              <wp14:sizeRelV relativeFrom="page">
-                <wp14:pctHeight>0</wp14:pctHeight>
-              </wp14:sizeRelV>
-            </wp:anchor>
-          </w:drawing>
-        </mc:Choice>
-        <mc:Fallback xmlns:w16se="http://schemas.microsoft.com/office/word/2015/wordml/symex" xmlns:cx1="http://schemas.microsoft.com/office/drawing/2015/9/8/chartex" xmlns:cx="http://schemas.microsoft.com/office/drawing/2014/chartex">
-          <w:pict>
-            <v:shapetype w14:anchorId="567EE4A2" id="_x0000_t202" coordsize="21600,21600" o:spt="202" path="m,l,21600r21600,l21600,xe">
-              <v:stroke joinstyle="miter"/>
-              <v:path gradientshapeok="t" o:connecttype="rect"/>
-            </v:shapetype>
-            <v:shape id="Text Box 14" o:spid="_x0000_s1026" type="#_x0000_t202" style="position:absolute;margin-left:124.4pt;margin-top:6.7pt;width:396.3pt;height:40.45pt;z-index:251657728;visibility:visible;mso-wrap-style:square;mso-width-percent:0;mso-height-percent:0;mso-wrap-distance-left:0;mso-wrap-distance-top:0;mso-wrap-distance-right:0;mso-wrap-distance-bottom:0;mso-position-horizontal:absolute;mso-position-horizontal-relative:text;mso-position-vertical:absolute;mso-position-vertical-relative:text;mso-width-percent:0;mso-height-percent:0;mso-width-relative:page;mso-height-relative:page;v-text-anchor:top" o:gfxdata="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" filled="f" stroked="f">
-              <v:textbox inset="1.42pt,3.4pt,1.42pt,1.42pt">
-                <w:txbxContent>
-                  <w:p>
-                    <w:pPr>
-                      <w:spacing w:before="40" w:after="50" w:line="240" w:lineRule="auto"/>
-                      <w:rPr>
-                        <w:sz w:val="19"/>
-                        <w:szCs w:val="19"/>
-                      </w:rPr>
-                    </w:pPr>
-                    <w:r>
-                      <w:rPr>
-                        <w:sz w:val="19"/>
-                        <w:szCs w:val="19"/>
-                      </w:rPr>
-                      <w:t xml:space="preserve">© </w:t>
-                    </w:r>
-                    <w:hyperlink r:id="rId13" w:history="1">
-                      <w:r>
-                        <w:rPr>
-                          <w:rStyle w:val="Hyperlink"/>
-                          <w:sz w:val="19"/>
-                          <w:szCs w:val="19"/>
-                        </w:rPr>
-                        <w:t>Software University Foundation</w:t>
-                      </w:r>
-                    </w:hyperlink>
-                    <w:r>
-                      <w:rPr>
-                        <w:sz w:val="19"/>
-                        <w:szCs w:val="19"/>
-                      </w:rPr>
-                      <w:t xml:space="preserve">. This work is licensed under the </w:t>
-                    </w:r>
-                    <w:hyperlink r:id="rId14" w:history="1">
-                      <w:r>
-                        <w:rPr>
-                          <w:rStyle w:val="Hyperlink"/>
-                          <w:sz w:val="19"/>
-                          <w:szCs w:val="19"/>
-                        </w:rPr>
-                        <w:t>CC-BY-NC-SA</w:t>
-                      </w:r>
-                    </w:hyperlink>
-                    <w:r>
-                      <w:rPr>
-                        <w:sz w:val="19"/>
-                        <w:szCs w:val="19"/>
-                      </w:rPr>
-                      <w:t xml:space="preserve"> license.</w:t>
-                    </w:r>
-                  </w:p>
-                  <w:p>
-                    <w:pPr>
-                      <w:spacing w:after="0" w:line="240" w:lineRule="auto"/>
-                      <w:ind w:left="567" w:firstLine="340"/>
-                      <w:rPr>
-                        <w:sz w:val="19"/>
-                        <w:szCs w:val="19"/>
-                      </w:rPr>
-                    </w:pPr>
-                    <w:r>
-                      <w:rPr>
-                        <w:noProof/>
-                        <w:sz w:val="20"/>
-                        <w:szCs w:val="20"/>
-                        <w:lang w:val="bg-BG" w:eastAsia="ja-JP"/>
-                      </w:rPr>
-                      <w:drawing>
-                        <wp:inline distT="0" distB="0" distL="0" distR="0" wp14:anchorId="5D801A0F" wp14:editId="1674A3CB">
-                          <wp:extent cx="201930" cy="201930"/>
-                          <wp:effectExtent l="0" t="0" r="7620" b="7620"/>
-                          <wp:docPr id="3073" name="Image1"/>
-                          <wp:cNvGraphicFramePr>
-                            <a:graphicFrameLocks xmlns:a="http://schemas.openxmlformats.org/drawingml/2006/main" noChangeAspect="1"/>
-                          </wp:cNvGraphicFramePr>
-                          <a:graphic xmlns:a="http://schemas.openxmlformats.org/drawingml/2006/main">
-                            <a:graphicData uri="http://schemas.openxmlformats.org/drawingml/2006/picture">
-                              <pic:pic xmlns:pic="http://schemas.openxmlformats.org/drawingml/2006/picture">
-                                <pic:nvPicPr>
-                                  <pic:cNvPr id="1" name="Image"/>
-                                  <pic:cNvPicPr/>
-                                </pic:nvPicPr>
-                                <pic:blipFill rotWithShape="1">
-                                  <a:blip r:embed="rId15" cstate="print">
-                                    <a:extLst>
-                                      <a:ext uri="{28A0092B-C50C-407E-A947-70E740481C1C}">
-                                        <a14:useLocalDpi xmlns:a14="http://schemas.microsoft.com/office/drawing/2010/main" val="0"/>
-                                      </a:ext>
-                                    </a:extLst>
-                                  </a:blip>
-                                  <a:srcRect/>
-                                  <a:stretch>
-                                    <a:fillRect/>
-                                  </a:stretch>
-                                </pic:blipFill>
-                                <pic:spPr>
-                                  <a:xfrm>
-                                    <a:off x="0" y="0"/>
-                                    <a:ext cx="201930" cy="201930"/>
-                                  </a:xfrm>
-                                  <a:prstGeom prst="rect">
-                                    <a:avLst/>
-                                  </a:prstGeom>
-                                </pic:spPr>
-                              </pic:pic>
-                            </a:graphicData>
-                          </a:graphic>
-                        </wp:inline>
-                      </w:drawing>
-                    </w:r>
-                    <w:r>
-                      <w:rPr>
-                        <w:sz w:val="19"/>
-                        <w:szCs w:val="19"/>
-                      </w:rPr>
-                      <w:t xml:space="preserve"> </w:t>
-                    </w:r>
-                    <w:r>
-                      <w:rPr>
-                        <w:sz w:val="19"/>
-                        <w:szCs w:val="19"/>
-                        <w:lang w:val="bg-BG"/>
-                      </w:rPr>
-                      <w:t xml:space="preserve">  </w:t>
-                    </w:r>
-                    <w:r>
-                      <w:rPr>
-                        <w:noProof/>
-                        <w:sz w:val="20"/>
-                        <w:szCs w:val="20"/>
-                        <w:lang w:val="bg-BG" w:eastAsia="ja-JP"/>
-                      </w:rPr>
-                      <w:drawing>
-                        <wp:inline distT="0" distB="0" distL="0" distR="0" wp14:anchorId="13BC5D45" wp14:editId="3C52CE39">
-                          <wp:extent cx="201930" cy="201930"/>
-                          <wp:effectExtent l="0" t="0" r="7620" b="7620"/>
-                          <wp:docPr id="3074" name="Image1"/>
-                          <wp:cNvGraphicFramePr>
-                            <a:graphicFrameLocks xmlns:a="http://schemas.openxmlformats.org/drawingml/2006/main" noChangeAspect="1"/>
-                          </wp:cNvGraphicFramePr>
-                          <a:graphic xmlns:a="http://schemas.openxmlformats.org/drawingml/2006/main">
-                            <a:graphicData uri="http://schemas.openxmlformats.org/drawingml/2006/picture">
-                              <pic:pic xmlns:pic="http://schemas.openxmlformats.org/drawingml/2006/picture">
-                                <pic:nvPicPr>
-                                  <pic:cNvPr id="2" name="Image"/>
-                                  <pic:cNvPicPr/>
-                                </pic:nvPicPr>
-                                <pic:blipFill rotWithShape="1">
-                                  <a:blip r:embed="rId16" cstate="print">
-                                    <a:extLst>
-                                      <a:ext uri="{28A0092B-C50C-407E-A947-70E740481C1C}">
-                                        <a14:useLocalDpi xmlns:a14="http://schemas.microsoft.com/office/drawing/2010/main" val="0"/>
-                                      </a:ext>
-                                    </a:extLst>
-                                  </a:blip>
-                                  <a:srcRect/>
-                                  <a:stretch>
-                                    <a:fillRect/>
-                                  </a:stretch>
-                                </pic:blipFill>
-                                <pic:spPr>
-                                  <a:xfrm>
-                                    <a:off x="0" y="0"/>
-                                    <a:ext cx="201930" cy="201930"/>
-                                  </a:xfrm>
-                                  <a:prstGeom prst="rect">
-                                    <a:avLst/>
-                                  </a:prstGeom>
-                                </pic:spPr>
-                              </pic:pic>
-                            </a:graphicData>
-                          </a:graphic>
-                        </wp:inline>
-                      </w:drawing>
-                    </w:r>
-                    <w:r>
-                      <w:rPr>
-                        <w:sz w:val="19"/>
-                        <w:szCs w:val="19"/>
-                        <w:lang w:val="bg-BG"/>
-                      </w:rPr>
-                      <w:t xml:space="preserve">   </w:t>
-                    </w:r>
-                    <w:r>
-                      <w:rPr>
-                        <w:noProof/>
-                        <w:sz w:val="20"/>
-                        <w:szCs w:val="20"/>
-                        <w:lang w:val="bg-BG" w:eastAsia="ja-JP"/>
-                      </w:rPr>
-                      <w:drawing>
-                        <wp:inline distT="0" distB="0" distL="0" distR="0" wp14:anchorId="4FBE3659" wp14:editId="4F37E5C6">
-                          <wp:extent cx="201930" cy="201930"/>
-                          <wp:effectExtent l="0" t="0" r="7620" b="7620"/>
-                          <wp:docPr id="3075" name="Image1"/>
-                          <wp:cNvGraphicFramePr/>
-                          <a:graphic xmlns:a="http://schemas.openxmlformats.org/drawingml/2006/main">
-                            <a:graphicData uri="http://schemas.openxmlformats.org/drawingml/2006/picture">
-                              <pic:pic xmlns:pic="http://schemas.openxmlformats.org/drawingml/2006/picture">
-                                <pic:nvPicPr>
-                                  <pic:cNvPr id="3" name="Image"/>
-                                  <pic:cNvPicPr/>
-                                </pic:nvPicPr>
-                                <pic:blipFill rotWithShape="1">
-                                  <a:blip r:embed="rId17" cstate="print">
-                                    <a:extLst>
-                                      <a:ext uri="{28A0092B-C50C-407E-A947-70E740481C1C}">
-                                        <a14:useLocalDpi xmlns:a14="http://schemas.microsoft.com/office/drawing/2010/main" val="0"/>
-                                      </a:ext>
-                                    </a:extLst>
-                                  </a:blip>
-                                  <a:srcRect/>
-                                  <a:stretch>
-                                    <a:fillRect/>
-                                  </a:stretch>
-                                </pic:blipFill>
-                                <pic:spPr>
-                                  <a:xfrm>
-                                    <a:off x="0" y="0"/>
-                                    <a:ext cx="201930" cy="201930"/>
-                                  </a:xfrm>
-                                  <a:prstGeom prst="rect">
-                                    <a:avLst/>
-                                  </a:prstGeom>
-                                </pic:spPr>
-                              </pic:pic>
-                            </a:graphicData>
-                          </a:graphic>
-                        </wp:inline>
-                      </w:drawing>
-                    </w:r>
-                    <w:r>
-                      <w:rPr>
-                        <w:sz w:val="19"/>
-                        <w:szCs w:val="19"/>
-                      </w:rPr>
-                      <w:t xml:space="preserve">   </w:t>
-                    </w:r>
-                    <w:r>
-                      <w:rPr>
-                        <w:noProof/>
-                        <w:sz w:val="20"/>
-                        <w:szCs w:val="20"/>
-                        <w:lang w:val="bg-BG" w:eastAsia="ja-JP"/>
-                      </w:rPr>
-                      <w:drawing>
-                        <wp:inline distT="0" distB="0" distL="0" distR="0" wp14:anchorId="2E76B6EC" wp14:editId="1B5434FB">
-                          <wp:extent cx="201930" cy="201930"/>
-                          <wp:effectExtent l="0" t="0" r="7620" b="7620"/>
-                          <wp:docPr id="3076" name="Image1"/>
-                          <wp:cNvGraphicFramePr/>
-                          <a:graphic xmlns:a="http://schemas.openxmlformats.org/drawingml/2006/main">
-                            <a:graphicData uri="http://schemas.openxmlformats.org/drawingml/2006/picture">
-                              <pic:pic xmlns:pic="http://schemas.openxmlformats.org/drawingml/2006/picture">
-                                <pic:nvPicPr>
-                                  <pic:cNvPr id="4" name="Image"/>
-                                  <pic:cNvPicPr/>
-                                </pic:nvPicPr>
-                                <pic:blipFill rotWithShape="1">
-                                  <a:blip r:embed="rId18" cstate="print">
-                                    <a:extLst>
-                                      <a:ext uri="{28A0092B-C50C-407E-A947-70E740481C1C}">
-                                        <a14:useLocalDpi xmlns:a14="http://schemas.microsoft.com/office/drawing/2010/main" val="0"/>
-                                      </a:ext>
-                                    </a:extLst>
-                                  </a:blip>
-                                  <a:srcRect/>
-                                  <a:stretch>
-                                    <a:fillRect/>
-                                  </a:stretch>
-                                </pic:blipFill>
-                                <pic:spPr>
-                                  <a:xfrm>
-                                    <a:off x="0" y="0"/>
-                                    <a:ext cx="201930" cy="201930"/>
-                                  </a:xfrm>
-                                  <a:prstGeom prst="rect">
-                                    <a:avLst/>
-                                  </a:prstGeom>
-                                </pic:spPr>
-                              </pic:pic>
-                            </a:graphicData>
-                          </a:graphic>
-                        </wp:inline>
-                      </w:drawing>
-                    </w:r>
-                    <w:r>
-                      <w:rPr>
-                        <w:sz w:val="19"/>
-                        <w:szCs w:val="19"/>
-                      </w:rPr>
-                      <w:t xml:space="preserve">   </w:t>
-                    </w:r>
-                    <w:r>
-                      <w:rPr>
-                        <w:noProof/>
-                        <w:sz w:val="20"/>
-                        <w:szCs w:val="20"/>
-                        <w:lang w:val="bg-BG" w:eastAsia="ja-JP"/>
-                      </w:rPr>
-                      <w:drawing>
-                        <wp:inline distT="0" distB="0" distL="0" distR="0" wp14:anchorId="08815256" wp14:editId="644055DA">
-                          <wp:extent cx="201930" cy="201930"/>
-                          <wp:effectExtent l="0" t="0" r="7620" b="7620"/>
-                          <wp:docPr id="3077" name="Image1"/>
-                          <wp:cNvGraphicFramePr/>
-                          <a:graphic xmlns:a="http://schemas.openxmlformats.org/drawingml/2006/main">
-                            <a:graphicData uri="http://schemas.openxmlformats.org/drawingml/2006/picture">
-                              <pic:pic xmlns:pic="http://schemas.openxmlformats.org/drawingml/2006/picture">
-                                <pic:nvPicPr>
-                                  <pic:cNvPr id="5" name="Image"/>
-                                  <pic:cNvPicPr/>
-                                </pic:nvPicPr>
-                                <pic:blipFill rotWithShape="1">
-                                  <a:blip r:embed="rId19" cstate="print">
-                                    <a:extLst>
-                                      <a:ext uri="{28A0092B-C50C-407E-A947-70E740481C1C}">
-                                        <a14:useLocalDpi xmlns:a14="http://schemas.microsoft.com/office/drawing/2010/main" val="0"/>
-                                      </a:ext>
-                                    </a:extLst>
-                                  </a:blip>
-                                  <a:srcRect/>
-                                  <a:stretch>
-                                    <a:fillRect/>
-                                  </a:stretch>
-                                </pic:blipFill>
-                                <pic:spPr>
-                                  <a:xfrm>
-                                    <a:off x="0" y="0"/>
-                                    <a:ext cx="201930" cy="201930"/>
-                                  </a:xfrm>
-                                  <a:prstGeom prst="rect">
-                                    <a:avLst/>
-                                  </a:prstGeom>
-                                </pic:spPr>
-                              </pic:pic>
-                            </a:graphicData>
-                          </a:graphic>
-                        </wp:inline>
-                      </w:drawing>
-                    </w:r>
-                    <w:r>
-                      <w:rPr>
-                        <w:sz w:val="19"/>
-                        <w:szCs w:val="19"/>
-                      </w:rPr>
-                      <w:t xml:space="preserve">   </w:t>
-                    </w:r>
-                    <w:r>
-                      <w:rPr>
-                        <w:noProof/>
-                        <w:sz w:val="20"/>
-                        <w:szCs w:val="20"/>
-                        <w:lang w:val="bg-BG" w:eastAsia="ja-JP"/>
-                      </w:rPr>
-                      <w:drawing>
-                        <wp:inline distT="0" distB="0" distL="0" distR="0" wp14:anchorId="132A7745" wp14:editId="5F2E5B32">
-                          <wp:extent cx="201930" cy="201930"/>
-                          <wp:effectExtent l="0" t="0" r="7620" b="7620"/>
-                          <wp:docPr id="3078" name="Image1"/>
-                          <wp:cNvGraphicFramePr>
-                            <a:graphicFrameLocks xmlns:a="http://schemas.openxmlformats.org/drawingml/2006/main" noChangeAspect="1"/>
-                          </wp:cNvGraphicFramePr>
-                          <a:graphic xmlns:a="http://schemas.openxmlformats.org/drawingml/2006/main">
-                            <a:graphicData uri="http://schemas.openxmlformats.org/drawingml/2006/picture">
-                              <pic:pic xmlns:pic="http://schemas.openxmlformats.org/drawingml/2006/picture">
-                                <pic:nvPicPr>
-                                  <pic:cNvPr id="6" name="Image"/>
-                                  <pic:cNvPicPr/>
-                                </pic:nvPicPr>
-                                <pic:blipFill rotWithShape="1">
-                                  <a:blip r:embed="rId20" cstate="print">
-                                    <a:extLst>
-                                      <a:ext uri="{28A0092B-C50C-407E-A947-70E740481C1C}">
-                                        <a14:useLocalDpi xmlns:a14="http://schemas.microsoft.com/office/drawing/2010/main" val="0"/>
-                                      </a:ext>
-                                    </a:extLst>
-                                  </a:blip>
-                                  <a:srcRect/>
-                                  <a:stretch>
-                                    <a:fillRect/>
-                                  </a:stretch>
-                                </pic:blipFill>
-                                <pic:spPr>
-                                  <a:xfrm>
-                                    <a:off x="0" y="0"/>
-                                    <a:ext cx="201930" cy="201930"/>
-                                  </a:xfrm>
-                                  <a:prstGeom prst="rect">
-                                    <a:avLst/>
-                                  </a:prstGeom>
-                                </pic:spPr>
-                              </pic:pic>
-                            </a:graphicData>
-                          </a:graphic>
-                        </wp:inline>
-                      </w:drawing>
-                    </w:r>
-                    <w:r>
-                      <w:rPr>
-                        <w:sz w:val="19"/>
-                        <w:szCs w:val="19"/>
-                      </w:rPr>
-                      <w:t xml:space="preserve">   </w:t>
-                    </w:r>
-                    <w:r>
-                      <w:rPr>
-                        <w:noProof/>
-                        <w:sz w:val="20"/>
-                        <w:szCs w:val="20"/>
-                        <w:lang w:val="bg-BG" w:eastAsia="ja-JP"/>
-                      </w:rPr>
-                      <w:drawing>
-                        <wp:inline distT="0" distB="0" distL="0" distR="0" wp14:anchorId="106D71CC" wp14:editId="51B35069">
-                          <wp:extent cx="198120" cy="198120"/>
-                          <wp:effectExtent l="0" t="0" r="0" b="0"/>
-                          <wp:docPr id="3079" name="Image1"/>
-                          <wp:cNvGraphicFramePr>
-                            <a:graphicFrameLocks xmlns:a="http://schemas.openxmlformats.org/drawingml/2006/main" noChangeAspect="1"/>
-                          </wp:cNvGraphicFramePr>
-                          <a:graphic xmlns:a="http://schemas.openxmlformats.org/drawingml/2006/main">
-                            <a:graphicData uri="http://schemas.openxmlformats.org/drawingml/2006/picture">
-                              <pic:pic xmlns:pic="http://schemas.openxmlformats.org/drawingml/2006/picture">
-                                <pic:nvPicPr>
-                                  <pic:cNvPr id="7" name="Image"/>
-                                  <pic:cNvPicPr/>
-                                </pic:nvPicPr>
-                                <pic:blipFill rotWithShape="1">
-                                  <a:blip r:embed="rId21" cstate="print">
-                                    <a:extLst>
-                                      <a:ext uri="{28A0092B-C50C-407E-A947-70E740481C1C}">
-                                        <a14:useLocalDpi xmlns:a14="http://schemas.microsoft.com/office/drawing/2010/main" val="0"/>
-                                      </a:ext>
-                                    </a:extLst>
-                                  </a:blip>
-                                  <a:srcRect/>
-                                  <a:stretch>
-                                    <a:fillRect/>
-                                  </a:stretch>
-                                </pic:blipFill>
-                                <pic:spPr>
-                                  <a:xfrm>
-                                    <a:off x="0" y="0"/>
-                                    <a:ext cx="198120" cy="198120"/>
-                                  </a:xfrm>
-                                  <a:prstGeom prst="rect">
-                                    <a:avLst/>
-                                  </a:prstGeom>
-                                </pic:spPr>
-                              </pic:pic>
-                            </a:graphicData>
-                          </a:graphic>
-                        </wp:inline>
-                      </w:drawing>
-                    </w:r>
-                    <w:r>
-                      <w:rPr>
-                        <w:sz w:val="19"/>
-                        <w:szCs w:val="19"/>
-                      </w:rPr>
-                      <w:t xml:space="preserve">   </w:t>
-                    </w:r>
-                    <w:r>
-                      <w:rPr>
-                        <w:noProof/>
-                        <w:sz w:val="20"/>
-                        <w:szCs w:val="20"/>
-                        <w:lang w:val="bg-BG" w:eastAsia="ja-JP"/>
-                      </w:rPr>
-                      <w:drawing>
-                        <wp:inline distT="0" distB="0" distL="0" distR="0" wp14:anchorId="6720B9EA" wp14:editId="6D8923D1">
-                          <wp:extent cx="201930" cy="201930"/>
-                          <wp:effectExtent l="0" t="0" r="7620" b="7620"/>
-                          <wp:docPr id="3080" name="Image1"/>
-                          <wp:cNvGraphicFramePr>
-                            <a:graphicFrameLocks xmlns:a="http://schemas.openxmlformats.org/drawingml/2006/main" noChangeAspect="1"/>
-                          </wp:cNvGraphicFramePr>
-                          <a:graphic xmlns:a="http://schemas.openxmlformats.org/drawingml/2006/main">
-                            <a:graphicData uri="http://schemas.openxmlformats.org/drawingml/2006/picture">
-                              <pic:pic xmlns:pic="http://schemas.openxmlformats.org/drawingml/2006/picture">
-                                <pic:nvPicPr>
-                                  <pic:cNvPr id="8" name="Image"/>
-                                  <pic:cNvPicPr/>
-                                </pic:nvPicPr>
-                                <pic:blipFill rotWithShape="1">
-                                  <a:blip r:embed="rId22" cstate="print">
-                                    <a:extLst>
-                                      <a:ext uri="{28A0092B-C50C-407E-A947-70E740481C1C}">
-                                        <a14:useLocalDpi xmlns:a14="http://schemas.microsoft.com/office/drawing/2010/main" val="0"/>
-                                      </a:ext>
-                                    </a:extLst>
-                                  </a:blip>
-                                  <a:srcRect/>
-                                  <a:stretch>
-                                    <a:fillRect/>
-                                  </a:stretch>
-                                </pic:blipFill>
-                                <pic:spPr>
-                                  <a:xfrm>
-                                    <a:off x="0" y="0"/>
-                                    <a:ext cx="201930" cy="201930"/>
-                                  </a:xfrm>
-                                  <a:prstGeom prst="rect">
-                                    <a:avLst/>
-                                  </a:prstGeom>
-                                </pic:spPr>
-                              </pic:pic>
-                            </a:graphicData>
-                          </a:graphic>
-                        </wp:inline>
-                      </w:drawing>
-                    </w:r>
-                    <w:r>
-                      <w:rPr>
-                        <w:sz w:val="19"/>
-                        <w:szCs w:val="19"/>
-                      </w:rPr>
-                      <w:t xml:space="preserve">   </w:t>
-                    </w:r>
-                    <w:r>
-                      <w:rPr>
-                        <w:noProof/>
-                        <w:sz w:val="20"/>
-                        <w:szCs w:val="20"/>
-                        <w:lang w:val="bg-BG" w:eastAsia="ja-JP"/>
-                      </w:rPr>
-                      <w:drawing>
-                        <wp:inline distT="0" distB="0" distL="0" distR="0" wp14:anchorId="412FF2A6" wp14:editId="677CAF88">
-                          <wp:extent cx="201930" cy="201930"/>
-                          <wp:effectExtent l="0" t="0" r="7620" b="7620"/>
-                          <wp:docPr id="3081" name="Image1"/>
-                          <wp:cNvGraphicFramePr/>
-                          <a:graphic xmlns:a="http://schemas.openxmlformats.org/drawingml/2006/main">
-                            <a:graphicData uri="http://schemas.openxmlformats.org/drawingml/2006/picture">
-                              <pic:pic xmlns:pic="http://schemas.openxmlformats.org/drawingml/2006/picture">
-                                <pic:nvPicPr>
-                                  <pic:cNvPr id="9" name="Image"/>
-                                  <pic:cNvPicPr/>
-                                </pic:nvPicPr>
-                                <pic:blipFill rotWithShape="1">
-                                  <a:blip r:embed="rId23" cstate="print">
-                                    <a:extLst>
-                                      <a:ext uri="{28A0092B-C50C-407E-A947-70E740481C1C}">
-                                        <a14:useLocalDpi xmlns:a14="http://schemas.microsoft.com/office/drawing/2010/main" val="0"/>
-                                      </a:ext>
-                                    </a:extLst>
-                                  </a:blip>
-                                  <a:srcRect/>
-                                  <a:stretch>
-                                    <a:fillRect/>
-                                  </a:stretch>
-                                </pic:blipFill>
-                                <pic:spPr>
-                                  <a:xfrm>
-                                    <a:off x="0" y="0"/>
-                                    <a:ext cx="201930" cy="201930"/>
-                                  </a:xfrm>
-                                  <a:prstGeom prst="rect">
-                                    <a:avLst/>
-                                  </a:prstGeom>
-                                </pic:spPr>
-                              </pic:pic>
-                            </a:graphicData>
-                          </a:graphic>
-                        </wp:inline>
-                      </w:drawing>
-                    </w:r>
-                  </w:p>
-                  <w:p>
-                    <w:pPr>
-                      <w:spacing w:after="0" w:line="240" w:lineRule="auto"/>
-                      <w:ind w:left="567" w:firstLine="340"/>
-                      <w:rPr>
-                        <w:sz w:val="19"/>
-                        <w:szCs w:val="19"/>
-                      </w:rPr>
-                    </w:pPr>
-                  </w:p>
-                  <w:p>
-                    <w:pPr>
-                      <w:spacing w:after="0" w:line="240" w:lineRule="auto"/>
-                      <w:ind w:left="567" w:firstLine="340"/>
-                      <w:rPr>
-                        <w:sz w:val="19"/>
-                        <w:szCs w:val="19"/>
-                      </w:rPr>
-                    </w:pPr>
-                  </w:p>
-                  <w:p>
-                    <w:pPr>
-                      <w:spacing w:after="0" w:line="240" w:lineRule="auto"/>
-                      <w:ind w:left="567" w:firstLine="340"/>
-                      <w:rPr>
-                        <w:sz w:val="19"/>
-                        <w:szCs w:val="19"/>
-                      </w:rPr>
-                    </w:pPr>
-                  </w:p>
-                  <w:p>
-                    <w:pPr>
-                      <w:spacing w:after="0" w:line="240" w:lineRule="auto"/>
-                      <w:ind w:left="567" w:firstLine="340"/>
-                      <w:rPr>
-                        <w:sz w:val="19"/>
-                        <w:szCs w:val="19"/>
-                      </w:rPr>
-                    </w:pPr>
-                  </w:p>
-                </w:txbxContent>
-              </v:textbox>
-            </v:shape>
-          </w:pict>
-        </mc:Fallback>
-      </mc:AlternateContent>
+      <w:pict>
+        <v:shapetype id="_x0000_t202" coordsize="21600,21600" o:spt="202" path="m,l,21600r21600,l21600,xe">
+          <v:stroke joinstyle="miter"/>
+          <v:path gradientshapeok="t" o:connecttype="rect"/>
+        </v:shapetype>
+        <v:shape id="Text Box 14" o:spid="_x0000_s4099" type="#_x0000_t202" style="position:absolute;margin-left:124.4pt;margin-top:6.7pt;width:396.3pt;height:40.45pt;z-index:251657728;visibility:visible;mso-wrap-distance-left:0;mso-wrap-distance-right:0;mso-position-horizontal-relative:text;mso-position-vertical-relative:text" o:gfxdata="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" filled="f" stroked="f">
+          <v:textbox inset="1.42pt,3.4pt,1.42pt,1.42pt">
+            <w:txbxContent>
+              <w:p>
+                <w:pPr>
+                  <w:spacing w:before="40" w:after="50" w:line="240" w:lineRule="auto"/>
+                  <w:rPr>
+                    <w:sz w:val="19"/>
+                    <w:szCs w:val="19"/>
+                  </w:rPr>
+                </w:pPr>
+                <w:r>
+                  <w:rPr>
+                    <w:sz w:val="19"/>
+                    <w:szCs w:val="19"/>
+                  </w:rPr>
+                  <w:t xml:space="preserve">© </w:t>
+                </w:r>
+                <w:hyperlink r:id="rId2" w:history="1">
+                  <w:r>
+                    <w:rPr>
+                      <w:rStyle w:val="af2"/>
+                      <w:sz w:val="19"/>
+                      <w:szCs w:val="19"/>
+                    </w:rPr>
+                    <w:t>Software University Foundation</w:t>
+                  </w:r>
+                </w:hyperlink>
+                <w:r>
+                  <w:rPr>
+                    <w:sz w:val="19"/>
+                    <w:szCs w:val="19"/>
+                  </w:rPr>
+                  <w:t xml:space="preserve">. This work is licensed under the </w:t>
+                </w:r>
+                <w:hyperlink r:id="rId3" w:history="1">
+                  <w:r>
+                    <w:rPr>
+                      <w:rStyle w:val="af2"/>
+                      <w:sz w:val="19"/>
+                      <w:szCs w:val="19"/>
+                    </w:rPr>
+                    <w:t>CC-BY-NC-SA</w:t>
+                  </w:r>
+                </w:hyperlink>
+                <w:r>
+                  <w:rPr>
+                    <w:sz w:val="19"/>
+                    <w:szCs w:val="19"/>
+                  </w:rPr>
+                  <w:t xml:space="preserve"> license.</w:t>
+                </w:r>
+              </w:p>
+              <w:p>
+                <w:pPr>
+                  <w:spacing w:after="0" w:line="240" w:lineRule="auto"/>
+                  <w:ind w:left="567" w:firstLine="340"/>
+                  <w:rPr>
+                    <w:sz w:val="19"/>
+                    <w:szCs w:val="19"/>
+                  </w:rPr>
+                </w:pPr>
+                <w:r>
+                  <w:rPr>
+                    <w:noProof/>
+                    <w:sz w:val="20"/>
+                    <w:szCs w:val="20"/>
+                  </w:rPr>
+                  <w:drawing>
+                    <wp:inline distT="0" distB="0" distL="0" distR="0">
+                      <wp:extent cx="201930" cy="201930"/>
+                      <wp:effectExtent l="0" t="0" r="7620" b="7620"/>
+                      <wp:docPr id="3073" name="Image1"/>
+                      <wp:cNvGraphicFramePr>
+                        <a:graphicFrameLocks xmlns:a="http://schemas.openxmlformats.org/drawingml/2006/main" noChangeAspect="1"/>
+                      </wp:cNvGraphicFramePr>
+                      <a:graphic xmlns:a="http://schemas.openxmlformats.org/drawingml/2006/main">
+                        <a:graphicData uri="http://schemas.openxmlformats.org/drawingml/2006/picture">
+                          <pic:pic xmlns:pic="http://schemas.openxmlformats.org/drawingml/2006/picture">
+                            <pic:nvPicPr>
+                              <pic:cNvPr id="1" name="Image"/>
+                              <pic:cNvPicPr/>
+                            </pic:nvPicPr>
+                            <pic:blipFill rotWithShape="1">
+                              <a:blip r:embed="rId4" cstate="print">
+                                <a:extLst>
+                                  <a:ext uri="{28A0092B-C50C-407E-A947-70E740481C1C}">
+                                    <a14:useLocalDpi xmlns:a14="http://schemas.microsoft.com/office/drawing/2010/main" xmlns:w16se="http://schemas.microsoft.com/office/word/2015/wordml/symex" xmlns:cx1="http://schemas.microsoft.com/office/drawing/2015/9/8/chartex" xmlns:cx="http://schemas.microsoft.com/office/drawing/2014/chartex" xmlns:wps="http://schemas.microsoft.com/office/word/2010/wordprocessingShape" xmlns:wpi="http://schemas.microsoft.com/office/word/2010/wordprocessingInk" xmlns:wpg="http://schemas.microsoft.com/office/word/2010/wordprocessingGroup" xmlns:w15="http://schemas.microsoft.com/office/word/2012/wordml" xmlns:w14="http://schemas.microsoft.com/office/word/2010/wordml" xmlns:w="http://schemas.openxmlformats.org/wordprocessingml/2006/main" xmlns:w10="urn:schemas-microsoft-com:office:word" xmlns:wp14="http://schemas.microsoft.com/office/word/2010/wordprocessingDrawing" xmlns:v="urn:schemas-microsoft-com:vml" xmlns:o="urn:schemas-microsoft-com:office:office" xmlns:mc="http://schemas.openxmlformats.org/markup-compatibility/2006" xmlns:wpc="http://schemas.microsoft.com/office/word/2010/wordprocessingCanvas" xmlns="" val="0"/>
+                                  </a:ext>
+                                </a:extLst>
+                              </a:blip>
+                              <a:srcRect/>
+                              <a:stretch>
+                                <a:fillRect/>
+                              </a:stretch>
+                            </pic:blipFill>
+                            <pic:spPr>
+                              <a:xfrm>
+                                <a:off x="0" y="0"/>
+                                <a:ext cx="201930" cy="201930"/>
+                              </a:xfrm>
+                              <a:prstGeom prst="rect">
+                                <a:avLst/>
+                              </a:prstGeom>
+                            </pic:spPr>
+                          </pic:pic>
+                        </a:graphicData>
+                      </a:graphic>
+                    </wp:inline>
+                  </w:drawing>
+                </w:r>
+                <w:r>
+                  <w:rPr>
+                    <w:sz w:val="19"/>
+                    <w:szCs w:val="19"/>
+                  </w:rPr>
+                  <w:t xml:space="preserve"> </w:t>
+                </w:r>
+                <w:r>
+                  <w:rPr>
+                    <w:sz w:val="19"/>
+                    <w:szCs w:val="19"/>
+                    <w:lang w:val="bg-BG"/>
+                  </w:rPr>
+                  <w:t xml:space="preserve">  </w:t>
+                </w:r>
+                <w:r>
+                  <w:rPr>
+                    <w:noProof/>
+                    <w:sz w:val="20"/>
+                    <w:szCs w:val="20"/>
+                  </w:rPr>
+                  <w:drawing>
+                    <wp:inline distT="0" distB="0" distL="0" distR="0">
+                      <wp:extent cx="201930" cy="201930"/>
+                      <wp:effectExtent l="0" t="0" r="7620" b="7620"/>
+                      <wp:docPr id="3074" name="Image1"/>
+                      <wp:cNvGraphicFramePr>
+                        <a:graphicFrameLocks xmlns:a="http://schemas.openxmlformats.org/drawingml/2006/main" noChangeAspect="1"/>
+                      </wp:cNvGraphicFramePr>
+                      <a:graphic xmlns:a="http://schemas.openxmlformats.org/drawingml/2006/main">
+                        <a:graphicData uri="http://schemas.openxmlformats.org/drawingml/2006/picture">
+                          <pic:pic xmlns:pic="http://schemas.openxmlformats.org/drawingml/2006/picture">
+                            <pic:nvPicPr>
+                              <pic:cNvPr id="2" name="Image"/>
+                              <pic:cNvPicPr/>
+                            </pic:nvPicPr>
+                            <pic:blipFill rotWithShape="1">
+                              <a:blip r:embed="rId5" cstate="print">
+                                <a:extLst>
+                                  <a:ext uri="{28A0092B-C50C-407E-A947-70E740481C1C}">
+                                    <a14:useLocalDpi xmlns:a14="http://schemas.microsoft.com/office/drawing/2010/main" xmlns:w16se="http://schemas.microsoft.com/office/word/2015/wordml/symex" xmlns:cx1="http://schemas.microsoft.com/office/drawing/2015/9/8/chartex" xmlns:cx="http://schemas.microsoft.com/office/drawing/2014/chartex" xmlns:wps="http://schemas.microsoft.com/office/word/2010/wordprocessingShape" xmlns:wpi="http://schemas.microsoft.com/office/word/2010/wordprocessingInk" xmlns:wpg="http://schemas.microsoft.com/office/word/2010/wordprocessingGroup" xmlns:w15="http://schemas.microsoft.com/office/word/2012/wordml" xmlns:w14="http://schemas.microsoft.com/office/word/2010/wordml" xmlns:w="http://schemas.openxmlformats.org/wordprocessingml/2006/main" xmlns:w10="urn:schemas-microsoft-com:office:word" xmlns:wp14="http://schemas.microsoft.com/office/word/2010/wordprocessingDrawing" xmlns:v="urn:schemas-microsoft-com:vml" xmlns:o="urn:schemas-microsoft-com:office:office" xmlns:mc="http://schemas.openxmlformats.org/markup-compatibility/2006" xmlns:wpc="http://schemas.microsoft.com/office/word/2010/wordprocessingCanvas" xmlns="" val="0"/>
+                                  </a:ext>
+                                </a:extLst>
+                              </a:blip>
+                              <a:srcRect/>
+                              <a:stretch>
+                                <a:fillRect/>
+                              </a:stretch>
+                            </pic:blipFill>
+                            <pic:spPr>
+                              <a:xfrm>
+                                <a:off x="0" y="0"/>
+                                <a:ext cx="201930" cy="201930"/>
+                              </a:xfrm>
+                              <a:prstGeom prst="rect">
+                                <a:avLst/>
+                              </a:prstGeom>
+                            </pic:spPr>
+                          </pic:pic>
+                        </a:graphicData>
+                      </a:graphic>
+                    </wp:inline>
+                  </w:drawing>
+                </w:r>
+                <w:r>
+                  <w:rPr>
+                    <w:sz w:val="19"/>
+                    <w:szCs w:val="19"/>
+                    <w:lang w:val="bg-BG"/>
+                  </w:rPr>
+                  <w:t xml:space="preserve">   </w:t>
+                </w:r>
+                <w:r>
+                  <w:rPr>
+                    <w:noProof/>
+                    <w:sz w:val="20"/>
+                    <w:szCs w:val="20"/>
+                  </w:rPr>
+                  <w:drawing>
+                    <wp:inline distT="0" distB="0" distL="0" distR="0">
+                      <wp:extent cx="201930" cy="201930"/>
+                      <wp:effectExtent l="0" t="0" r="7620" b="7620"/>
+                      <wp:docPr id="3075" name="Image1"/>
+                      <wp:cNvGraphicFramePr/>
+                      <a:graphic xmlns:a="http://schemas.openxmlformats.org/drawingml/2006/main">
+                        <a:graphicData uri="http://schemas.openxmlformats.org/drawingml/2006/picture">
+                          <pic:pic xmlns:pic="http://schemas.openxmlformats.org/drawingml/2006/picture">
+                            <pic:nvPicPr>
+                              <pic:cNvPr id="3" name="Image"/>
+                              <pic:cNvPicPr/>
+                            </pic:nvPicPr>
+                            <pic:blipFill rotWithShape="1">
+                              <a:blip r:embed="rId6" cstate="print">
+                                <a:extLst>
+                                  <a:ext uri="{28A0092B-C50C-407E-A947-70E740481C1C}">
+                                    <a14:useLocalDpi xmlns:a14="http://schemas.microsoft.com/office/drawing/2010/main" xmlns:w16se="http://schemas.microsoft.com/office/word/2015/wordml/symex" xmlns:cx1="http://schemas.microsoft.com/office/drawing/2015/9/8/chartex" xmlns:cx="http://schemas.microsoft.com/office/drawing/2014/chartex" xmlns:wps="http://schemas.microsoft.com/office/word/2010/wordprocessingShape" xmlns:wpi="http://schemas.microsoft.com/office/word/2010/wordprocessingInk" xmlns:wpg="http://schemas.microsoft.com/office/word/2010/wordprocessingGroup" xmlns:w15="http://schemas.microsoft.com/office/word/2012/wordml" xmlns:w14="http://schemas.microsoft.com/office/word/2010/wordml" xmlns:w="http://schemas.openxmlformats.org/wordprocessingml/2006/main" xmlns:w10="urn:schemas-microsoft-com:office:word" xmlns:wp14="http://schemas.microsoft.com/office/word/2010/wordprocessingDrawing" xmlns:v="urn:schemas-microsoft-com:vml" xmlns:o="urn:schemas-microsoft-com:office:office" xmlns:mc="http://schemas.openxmlformats.org/markup-compatibility/2006" xmlns:wpc="http://schemas.microsoft.com/office/word/2010/wordprocessingCanvas" xmlns="" val="0"/>
+                                  </a:ext>
+                                </a:extLst>
+                              </a:blip>
+                              <a:srcRect/>
+                              <a:stretch>
+                                <a:fillRect/>
+                              </a:stretch>
+                            </pic:blipFill>
+                            <pic:spPr>
+                              <a:xfrm>
+                                <a:off x="0" y="0"/>
+                                <a:ext cx="201930" cy="201930"/>
+                              </a:xfrm>
+                              <a:prstGeom prst="rect">
+                                <a:avLst/>
+                              </a:prstGeom>
+                            </pic:spPr>
+                          </pic:pic>
+                        </a:graphicData>
+                      </a:graphic>
+                    </wp:inline>
+                  </w:drawing>
+                </w:r>
+                <w:r>
+                  <w:rPr>
+                    <w:sz w:val="19"/>
+                    <w:szCs w:val="19"/>
+                  </w:rPr>
+                  <w:t xml:space="preserve">   </w:t>
+                </w:r>
+                <w:r>
+                  <w:rPr>
+                    <w:noProof/>
+                    <w:sz w:val="20"/>
+                    <w:szCs w:val="20"/>
+                  </w:rPr>
+                  <w:drawing>
+                    <wp:inline distT="0" distB="0" distL="0" distR="0">
+                      <wp:extent cx="201930" cy="201930"/>
+                      <wp:effectExtent l="0" t="0" r="7620" b="7620"/>
+                      <wp:docPr id="3076" name="Image1"/>
+                      <wp:cNvGraphicFramePr/>
+                      <a:graphic xmlns:a="http://schemas.openxmlformats.org/drawingml/2006/main">
+                        <a:graphicData uri="http://schemas.openxmlformats.org/drawingml/2006/picture">
+                          <pic:pic xmlns:pic="http://schemas.openxmlformats.org/drawingml/2006/picture">
+                            <pic:nvPicPr>
+                              <pic:cNvPr id="4" name="Image"/>
+                              <pic:cNvPicPr/>
+                            </pic:nvPicPr>
+                            <pic:blipFill rotWithShape="1">
+                              <a:blip r:embed="rId7" cstate="print">
+                                <a:extLst>
+                                  <a:ext uri="{28A0092B-C50C-407E-A947-70E740481C1C}">
+                                    <a14:useLocalDpi xmlns:a14="http://schemas.microsoft.com/office/drawing/2010/main" xmlns:w16se="http://schemas.microsoft.com/office/word/2015/wordml/symex" xmlns:cx1="http://schemas.microsoft.com/office/drawing/2015/9/8/chartex" xmlns:cx="http://schemas.microsoft.com/office/drawing/2014/chartex" xmlns:wps="http://schemas.microsoft.com/office/word/2010/wordprocessingShape" xmlns:wpi="http://schemas.microsoft.com/office/word/2010/wordprocessingInk" xmlns:wpg="http://schemas.microsoft.com/office/word/2010/wordprocessingGroup" xmlns:w15="http://schemas.microsoft.com/office/word/2012/wordml" xmlns:w14="http://schemas.microsoft.com/office/word/2010/wordml" xmlns:w="http://schemas.openxmlformats.org/wordprocessingml/2006/main" xmlns:w10="urn:schemas-microsoft-com:office:word" xmlns:wp14="http://schemas.microsoft.com/office/word/2010/wordprocessingDrawing" xmlns:v="urn:schemas-microsoft-com:vml" xmlns:o="urn:schemas-microsoft-com:office:office" xmlns:mc="http://schemas.openxmlformats.org/markup-compatibility/2006" xmlns:wpc="http://schemas.microsoft.com/office/word/2010/wordprocessingCanvas" xmlns="" val="0"/>
+                                  </a:ext>
+                                </a:extLst>
+                              </a:blip>
+                              <a:srcRect/>
+                              <a:stretch>
+                                <a:fillRect/>
+                              </a:stretch>
+                            </pic:blipFill>
+                            <pic:spPr>
+                              <a:xfrm>
+                                <a:off x="0" y="0"/>
+                                <a:ext cx="201930" cy="201930"/>
+                              </a:xfrm>
+                              <a:prstGeom prst="rect">
+                                <a:avLst/>
+                              </a:prstGeom>
+                            </pic:spPr>
+                          </pic:pic>
+                        </a:graphicData>
+                      </a:graphic>
+                    </wp:inline>
+                  </w:drawing>
+                </w:r>
+                <w:r>
+                  <w:rPr>
+                    <w:sz w:val="19"/>
+                    <w:szCs w:val="19"/>
+                  </w:rPr>
+                  <w:t xml:space="preserve">   </w:t>
+                </w:r>
+                <w:r>
+                  <w:rPr>
+                    <w:noProof/>
+                    <w:sz w:val="20"/>
+                    <w:szCs w:val="20"/>
+                  </w:rPr>
+                  <w:drawing>
+                    <wp:inline distT="0" distB="0" distL="0" distR="0">
+                      <wp:extent cx="201930" cy="201930"/>
+                      <wp:effectExtent l="0" t="0" r="7620" b="7620"/>
+                      <wp:docPr id="3077" name="Image1"/>
+                      <wp:cNvGraphicFramePr/>
+                      <a:graphic xmlns:a="http://schemas.openxmlformats.org/drawingml/2006/main">
+                        <a:graphicData uri="http://schemas.openxmlformats.org/drawingml/2006/picture">
+                          <pic:pic xmlns:pic="http://schemas.openxmlformats.org/drawingml/2006/picture">
+                            <pic:nvPicPr>
+                              <pic:cNvPr id="5" name="Image"/>
+                              <pic:cNvPicPr/>
+                            </pic:nvPicPr>
+                            <pic:blipFill rotWithShape="1">
+                              <a:blip r:embed="rId8" cstate="print">
+                                <a:extLst>
+                                  <a:ext uri="{28A0092B-C50C-407E-A947-70E740481C1C}">
+                                    <a14:useLocalDpi xmlns:a14="http://schemas.microsoft.com/office/drawing/2010/main" xmlns:w16se="http://schemas.microsoft.com/office/word/2015/wordml/symex" xmlns:cx1="http://schemas.microsoft.com/office/drawing/2015/9/8/chartex" xmlns:cx="http://schemas.microsoft.com/office/drawing/2014/chartex" xmlns:wps="http://schemas.microsoft.com/office/word/2010/wordprocessingShape" xmlns:wpi="http://schemas.microsoft.com/office/word/2010/wordprocessingInk" xmlns:wpg="http://schemas.microsoft.com/office/word/2010/wordprocessingGroup" xmlns:w15="http://schemas.microsoft.com/office/word/2012/wordml" xmlns:w14="http://schemas.microsoft.com/office/word/2010/wordml" xmlns:w="http://schemas.openxmlformats.org/wordprocessingml/2006/main" xmlns:w10="urn:schemas-microsoft-com:office:word" xmlns:wp14="http://schemas.microsoft.com/office/word/2010/wordprocessingDrawing" xmlns:v="urn:schemas-microsoft-com:vml" xmlns:o="urn:schemas-microsoft-com:office:office" xmlns:mc="http://schemas.openxmlformats.org/markup-compatibility/2006" xmlns:wpc="http://schemas.microsoft.com/office/word/2010/wordprocessingCanvas" xmlns="" val="0"/>
+                                  </a:ext>
+                                </a:extLst>
+                              </a:blip>
+                              <a:srcRect/>
+                              <a:stretch>
+                                <a:fillRect/>
+                              </a:stretch>
+                            </pic:blipFill>
+                            <pic:spPr>
+                              <a:xfrm>
+                                <a:off x="0" y="0"/>
+                                <a:ext cx="201930" cy="201930"/>
+                              </a:xfrm>
+                              <a:prstGeom prst="rect">
+                                <a:avLst/>
+                              </a:prstGeom>
+                            </pic:spPr>
+                          </pic:pic>
+                        </a:graphicData>
+                      </a:graphic>
+                    </wp:inline>
+                  </w:drawing>
+                </w:r>
+                <w:r>
+                  <w:rPr>
+                    <w:sz w:val="19"/>
+                    <w:szCs w:val="19"/>
+                  </w:rPr>
+                  <w:t xml:space="preserve">   </w:t>
+                </w:r>
+                <w:r>
+                  <w:rPr>
+                    <w:noProof/>
+                    <w:sz w:val="20"/>
+                    <w:szCs w:val="20"/>
+                  </w:rPr>
+                  <w:drawing>
+                    <wp:inline distT="0" distB="0" distL="0" distR="0">
+                      <wp:extent cx="201930" cy="201930"/>
+                      <wp:effectExtent l="0" t="0" r="7620" b="7620"/>
+                      <wp:docPr id="3078" name="Image1"/>
+                      <wp:cNvGraphicFramePr>
+                        <a:graphicFrameLocks xmlns:a="http://schemas.openxmlformats.org/drawingml/2006/main" noChangeAspect="1"/>
+                      </wp:cNvGraphicFramePr>
+                      <a:graphic xmlns:a="http://schemas.openxmlformats.org/drawingml/2006/main">
+                        <a:graphicData uri="http://schemas.openxmlformats.org/drawingml/2006/picture">
+                          <pic:pic xmlns:pic="http://schemas.openxmlformats.org/drawingml/2006/picture">
+                            <pic:nvPicPr>
+                              <pic:cNvPr id="6" name="Image"/>
+                              <pic:cNvPicPr/>
+                            </pic:nvPicPr>
+                            <pic:blipFill rotWithShape="1">
+                              <a:blip r:embed="rId9" cstate="print">
+                                <a:extLst>
+                                  <a:ext uri="{28A0092B-C50C-407E-A947-70E740481C1C}">
+                                    <a14:useLocalDpi xmlns:a14="http://schemas.microsoft.com/office/drawing/2010/main" xmlns:w16se="http://schemas.microsoft.com/office/word/2015/wordml/symex" xmlns:cx1="http://schemas.microsoft.com/office/drawing/2015/9/8/chartex" xmlns:cx="http://schemas.microsoft.com/office/drawing/2014/chartex" xmlns:wps="http://schemas.microsoft.com/office/word/2010/wordprocessingShape" xmlns:wpi="http://schemas.microsoft.com/office/word/2010/wordprocessingInk" xmlns:wpg="http://schemas.microsoft.com/office/word/2010/wordprocessingGroup" xmlns:w15="http://schemas.microsoft.com/office/word/2012/wordml" xmlns:w14="http://schemas.microsoft.com/office/word/2010/wordml" xmlns:w="http://schemas.openxmlformats.org/wordprocessingml/2006/main" xmlns:w10="urn:schemas-microsoft-com:office:word" xmlns:wp14="http://schemas.microsoft.com/office/word/2010/wordprocessingDrawing" xmlns:v="urn:schemas-microsoft-com:vml" xmlns:o="urn:schemas-microsoft-com:office:office" xmlns:mc="http://schemas.openxmlformats.org/markup-compatibility/2006" xmlns:wpc="http://schemas.microsoft.com/office/word/2010/wordprocessingCanvas" xmlns="" val="0"/>
+                                  </a:ext>
+                                </a:extLst>
+                              </a:blip>
+                              <a:srcRect/>
+                              <a:stretch>
+                                <a:fillRect/>
+                              </a:stretch>
+                            </pic:blipFill>
+                            <pic:spPr>
+                              <a:xfrm>
+                                <a:off x="0" y="0"/>
+                                <a:ext cx="201930" cy="201930"/>
+                              </a:xfrm>
+                              <a:prstGeom prst="rect">
+                                <a:avLst/>
+                              </a:prstGeom>
+                            </pic:spPr>
+                          </pic:pic>
+                        </a:graphicData>
+                      </a:graphic>
+                    </wp:inline>
+                  </w:drawing>
+                </w:r>
+                <w:r>
+                  <w:rPr>
+                    <w:sz w:val="19"/>
+                    <w:szCs w:val="19"/>
+                  </w:rPr>
+                  <w:t xml:space="preserve">   </w:t>
+                </w:r>
+                <w:r>
+                  <w:rPr>
+                    <w:noProof/>
+                    <w:sz w:val="20"/>
+                    <w:szCs w:val="20"/>
+                  </w:rPr>
+                  <w:drawing>
+                    <wp:inline distT="0" distB="0" distL="0" distR="0">
+                      <wp:extent cx="198120" cy="198120"/>
+                      <wp:effectExtent l="0" t="0" r="0" b="0"/>
+                      <wp:docPr id="3079" name="Image1"/>
+                      <wp:cNvGraphicFramePr>
+                        <a:graphicFrameLocks xmlns:a="http://schemas.openxmlformats.org/drawingml/2006/main" noChangeAspect="1"/>
+                      </wp:cNvGraphicFramePr>
+                      <a:graphic xmlns:a="http://schemas.openxmlformats.org/drawingml/2006/main">
+                        <a:graphicData uri="http://schemas.openxmlformats.org/drawingml/2006/picture">
+                          <pic:pic xmlns:pic="http://schemas.openxmlformats.org/drawingml/2006/picture">
+                            <pic:nvPicPr>
+                              <pic:cNvPr id="7" name="Image"/>
+                              <pic:cNvPicPr/>
+                            </pic:nvPicPr>
+                            <pic:blipFill rotWithShape="1">
+                              <a:blip r:embed="rId10" cstate="print">
+                                <a:extLst>
+                                  <a:ext uri="{28A0092B-C50C-407E-A947-70E740481C1C}">
+                                    <a14:useLocalDpi xmlns:a14="http://schemas.microsoft.com/office/drawing/2010/main" xmlns:w16se="http://schemas.microsoft.com/office/word/2015/wordml/symex" xmlns:cx1="http://schemas.microsoft.com/office/drawing/2015/9/8/chartex" xmlns:cx="http://schemas.microsoft.com/office/drawing/2014/chartex" xmlns:wps="http://schemas.microsoft.com/office/word/2010/wordprocessingShape" xmlns:wpi="http://schemas.microsoft.com/office/word/2010/wordprocessingInk" xmlns:wpg="http://schemas.microsoft.com/office/word/2010/wordprocessingGroup" xmlns:w15="http://schemas.microsoft.com/office/word/2012/wordml" xmlns:w14="http://schemas.microsoft.com/office/word/2010/wordml" xmlns:w="http://schemas.openxmlformats.org/wordprocessingml/2006/main" xmlns:w10="urn:schemas-microsoft-com:office:word" xmlns:wp14="http://schemas.microsoft.com/office/word/2010/wordprocessingDrawing" xmlns:v="urn:schemas-microsoft-com:vml" xmlns:o="urn:schemas-microsoft-com:office:office" xmlns:mc="http://schemas.openxmlformats.org/markup-compatibility/2006" xmlns:wpc="http://schemas.microsoft.com/office/word/2010/wordprocessingCanvas" xmlns="" val="0"/>
+                                  </a:ext>
+                                </a:extLst>
+                              </a:blip>
+                              <a:srcRect/>
+                              <a:stretch>
+                                <a:fillRect/>
+                              </a:stretch>
+                            </pic:blipFill>
+                            <pic:spPr>
+                              <a:xfrm>
+                                <a:off x="0" y="0"/>
+                                <a:ext cx="198120" cy="198120"/>
+                              </a:xfrm>
+                              <a:prstGeom prst="rect">
+                                <a:avLst/>
+                              </a:prstGeom>
+                            </pic:spPr>
+                          </pic:pic>
+                        </a:graphicData>
+                      </a:graphic>
+                    </wp:inline>
+                  </w:drawing>
+                </w:r>
+                <w:r>
+                  <w:rPr>
+                    <w:sz w:val="19"/>
+                    <w:szCs w:val="19"/>
+                  </w:rPr>
+                  <w:t xml:space="preserve">   </w:t>
+                </w:r>
+                <w:r>
+                  <w:rPr>
+                    <w:noProof/>
+                    <w:sz w:val="20"/>
+                    <w:szCs w:val="20"/>
+                  </w:rPr>
+                  <w:drawing>
+                    <wp:inline distT="0" distB="0" distL="0" distR="0">
+                      <wp:extent cx="201930" cy="201930"/>
+                      <wp:effectExtent l="0" t="0" r="7620" b="7620"/>
+                      <wp:docPr id="3080" name="Image1"/>
+                      <wp:cNvGraphicFramePr>
+                        <a:graphicFrameLocks xmlns:a="http://schemas.openxmlformats.org/drawingml/2006/main" noChangeAspect="1"/>
+                      </wp:cNvGraphicFramePr>
+                      <a:graphic xmlns:a="http://schemas.openxmlformats.org/drawingml/2006/main">
+                        <a:graphicData uri="http://schemas.openxmlformats.org/drawingml/2006/picture">
+                          <pic:pic xmlns:pic="http://schemas.openxmlformats.org/drawingml/2006/picture">
+                            <pic:nvPicPr>
+                              <pic:cNvPr id="8" name="Image"/>
+                              <pic:cNvPicPr/>
+                            </pic:nvPicPr>
+                            <pic:blipFill rotWithShape="1">
+                              <a:blip r:embed="rId11" cstate="print">
+                                <a:extLst>
+                                  <a:ext uri="{28A0092B-C50C-407E-A947-70E740481C1C}">
+                                    <a14:useLocalDpi xmlns:a14="http://schemas.microsoft.com/office/drawing/2010/main" xmlns:w16se="http://schemas.microsoft.com/office/word/2015/wordml/symex" xmlns:cx1="http://schemas.microsoft.com/office/drawing/2015/9/8/chartex" xmlns:cx="http://schemas.microsoft.com/office/drawing/2014/chartex" xmlns:wps="http://schemas.microsoft.com/office/word/2010/wordprocessingShape" xmlns:wpi="http://schemas.microsoft.com/office/word/2010/wordprocessingInk" xmlns:wpg="http://schemas.microsoft.com/office/word/2010/wordprocessingGroup" xmlns:w15="http://schemas.microsoft.com/office/word/2012/wordml" xmlns:w14="http://schemas.microsoft.com/office/word/2010/wordml" xmlns:w="http://schemas.openxmlformats.org/wordprocessingml/2006/main" xmlns:w10="urn:schemas-microsoft-com:office:word" xmlns:wp14="http://schemas.microsoft.com/office/word/2010/wordprocessingDrawing" xmlns:v="urn:schemas-microsoft-com:vml" xmlns:o="urn:schemas-microsoft-com:office:office" xmlns:mc="http://schemas.openxmlformats.org/markup-compatibility/2006" xmlns:wpc="http://schemas.microsoft.com/office/word/2010/wordprocessingCanvas" xmlns="" val="0"/>
+                                  </a:ext>
+                                </a:extLst>
+                              </a:blip>
+                              <a:srcRect/>
+                              <a:stretch>
+                                <a:fillRect/>
+                              </a:stretch>
+                            </pic:blipFill>
+                            <pic:spPr>
+                              <a:xfrm>
+                                <a:off x="0" y="0"/>
+                                <a:ext cx="201930" cy="201930"/>
+                              </a:xfrm>
+                              <a:prstGeom prst="rect">
+                                <a:avLst/>
+                              </a:prstGeom>
+                            </pic:spPr>
+                          </pic:pic>
+                        </a:graphicData>
+                      </a:graphic>
+                    </wp:inline>
+                  </w:drawing>
+                </w:r>
+                <w:r>
+                  <w:rPr>
+                    <w:sz w:val="19"/>
+                    <w:szCs w:val="19"/>
+                  </w:rPr>
+                  <w:t xml:space="preserve">   </w:t>
+                </w:r>
+                <w:r>
+                  <w:rPr>
+                    <w:noProof/>
+                    <w:sz w:val="20"/>
+                    <w:szCs w:val="20"/>
+                  </w:rPr>
+                  <w:drawing>
+                    <wp:inline distT="0" distB="0" distL="0" distR="0">
+                      <wp:extent cx="201930" cy="201930"/>
+                      <wp:effectExtent l="0" t="0" r="7620" b="7620"/>
+                      <wp:docPr id="3081" name="Image1"/>
+                      <wp:cNvGraphicFramePr/>
+                      <a:graphic xmlns:a="http://schemas.openxmlformats.org/drawingml/2006/main">
+                        <a:graphicData uri="http://schemas.openxmlformats.org/drawingml/2006/picture">
+                          <pic:pic xmlns:pic="http://schemas.openxmlformats.org/drawingml/2006/picture">
+                            <pic:nvPicPr>
+                              <pic:cNvPr id="9" name="Image"/>
+                              <pic:cNvPicPr/>
+                            </pic:nvPicPr>
+                            <pic:blipFill rotWithShape="1">
+                              <a:blip r:embed="rId12" cstate="print">
+                                <a:extLst>
+                                  <a:ext uri="{28A0092B-C50C-407E-A947-70E740481C1C}">
+                                    <a14:useLocalDpi xmlns:a14="http://schemas.microsoft.com/office/drawing/2010/main" xmlns:w16se="http://schemas.microsoft.com/office/word/2015/wordml/symex" xmlns:cx1="http://schemas.microsoft.com/office/drawing/2015/9/8/chartex" xmlns:cx="http://schemas.microsoft.com/office/drawing/2014/chartex" xmlns:wps="http://schemas.microsoft.com/office/word/2010/wordprocessingShape" xmlns:wpi="http://schemas.microsoft.com/office/word/2010/wordprocessingInk" xmlns:wpg="http://schemas.microsoft.com/office/word/2010/wordprocessingGroup" xmlns:w15="http://schemas.microsoft.com/office/word/2012/wordml" xmlns:w14="http://schemas.microsoft.com/office/word/2010/wordml" xmlns:w="http://schemas.openxmlformats.org/wordprocessingml/2006/main" xmlns:w10="urn:schemas-microsoft-com:office:word" xmlns:wp14="http://schemas.microsoft.com/office/word/2010/wordprocessingDrawing" xmlns:v="urn:schemas-microsoft-com:vml" xmlns:o="urn:schemas-microsoft-com:office:office" xmlns:mc="http://schemas.openxmlformats.org/markup-compatibility/2006" xmlns:wpc="http://schemas.microsoft.com/office/word/2010/wordprocessingCanvas" xmlns="" val="0"/>
+                                  </a:ext>
+                                </a:extLst>
+                              </a:blip>
+                              <a:srcRect/>
+                              <a:stretch>
+                                <a:fillRect/>
+                              </a:stretch>
+                            </pic:blipFill>
+                            <pic:spPr>
+                              <a:xfrm>
+                                <a:off x="0" y="0"/>
+                                <a:ext cx="201930" cy="201930"/>
+                              </a:xfrm>
+                              <a:prstGeom prst="rect">
+                                <a:avLst/>
+                              </a:prstGeom>
+                            </pic:spPr>
+                          </pic:pic>
+                        </a:graphicData>
+                      </a:graphic>
+                    </wp:inline>
+                  </w:drawing>
+                </w:r>
+              </w:p>
+              <w:p>
+                <w:pPr>
+                  <w:spacing w:after="0" w:line="240" w:lineRule="auto"/>
+                  <w:ind w:left="567" w:firstLine="340"/>
+                  <w:rPr>
+                    <w:sz w:val="19"/>
+                    <w:szCs w:val="19"/>
+                  </w:rPr>
+                </w:pPr>
+              </w:p>
+              <w:p>
+                <w:pPr>
+                  <w:spacing w:after="0" w:line="240" w:lineRule="auto"/>
+                  <w:ind w:left="567" w:firstLine="340"/>
+                  <w:rPr>
+                    <w:sz w:val="19"/>
+                    <w:szCs w:val="19"/>
+                  </w:rPr>
+                </w:pPr>
+              </w:p>
+              <w:p>
+                <w:pPr>
+                  <w:spacing w:after="0" w:line="240" w:lineRule="auto"/>
+                  <w:ind w:left="567" w:firstLine="340"/>
+                  <w:rPr>
+                    <w:sz w:val="19"/>
+                    <w:szCs w:val="19"/>
+                  </w:rPr>
+                </w:pPr>
+              </w:p>
+              <w:p>
+                <w:pPr>
+                  <w:spacing w:after="0" w:line="240" w:lineRule="auto"/>
+                  <w:ind w:left="567" w:firstLine="340"/>
+                  <w:rPr>
+                    <w:sz w:val="19"/>
+                    <w:szCs w:val="19"/>
+                  </w:rPr>
+                </w:pPr>
+              </w:p>
+            </w:txbxContent>
+          </v:textbox>
+        </v:shape>
+      </w:pict>
     </w:r>
     <w:r>
       <w:rPr>
         <w:noProof/>
         <w:lang w:val="bg-BG" w:eastAsia="bg-BG"/>
       </w:rPr>
-      <mc:AlternateContent>
-        <mc:Choice Requires="wps">
-          <w:drawing>
-            <wp:anchor distT="0" distB="0" distL="0" distR="0" simplePos="0" relativeHeight="251658752" behindDoc="0" locked="0" layoutInCell="1" allowOverlap="1" wp14:anchorId="5D1610A3" wp14:editId="108D6D24">
-              <wp:simplePos x="0" y="0"/>
-              <wp:positionH relativeFrom="column">
-                <wp:posOffset>1589405</wp:posOffset>
-              </wp:positionH>
-              <wp:positionV relativeFrom="paragraph">
-                <wp:posOffset>342265</wp:posOffset>
-              </wp:positionV>
-              <wp:extent cx="569595" cy="200025"/>
-              <wp:effectExtent l="0" t="0" r="0" b="0"/>
-              <wp:wrapNone/>
-              <wp:docPr id="12" name="Text Box 12"/>
-              <wp:cNvGraphicFramePr>
-                <a:graphicFrameLocks xmlns:a="http://schemas.openxmlformats.org/drawingml/2006/main"/>
-              </wp:cNvGraphicFramePr>
-              <a:graphic xmlns:a="http://schemas.openxmlformats.org/drawingml/2006/main">
-                <a:graphicData uri="http://schemas.microsoft.com/office/word/2010/wordprocessingShape">
-                  <wps:wsp>
-                    <wps:cNvSpPr txBox="1">
-                      <a:spLocks noChangeArrowheads="1"/>
-                    </wps:cNvSpPr>
-                    <wps:spPr bwMode="auto">
-                      <a:xfrm>
-                        <a:off x="0" y="0"/>
-                        <a:ext cx="569595" cy="200025"/>
-                      </a:xfrm>
-                      <a:prstGeom prst="rect">
-                        <a:avLst/>
-                      </a:prstGeom>
-                      <a:noFill/>
-                      <a:ln>
-                        <a:noFill/>
-                      </a:ln>
-                      <a:extLst>
-                        <a:ext uri="{909E8E84-426E-40DD-AFC4-6F175D3DCCD1}">
-                          <a14:hiddenFill xmlns:a14="http://schemas.microsoft.com/office/drawing/2010/main">
-                            <a:solidFill>
-                              <a:srgbClr val="FFFFFF"/>
-                            </a:solidFill>
-                          </a14:hiddenFill>
-                        </a:ext>
-                        <a:ext uri="{91240B29-F687-4F45-9708-019B960494DF}">
-                          <a14:hiddenLine xmlns:a14="http://schemas.microsoft.com/office/drawing/2010/main" w="6350">
-                            <a:solidFill>
-                              <a:srgbClr val="000000"/>
-                            </a:solidFill>
-                            <a:miter lim="800000"/>
-                            <a:headEnd/>
-                            <a:tailEnd/>
-                          </a14:hiddenLine>
-                        </a:ext>
-                      </a:extLst>
-                    </wps:spPr>
-                    <wps:txbx>
-                      <w:txbxContent>
-                        <w:p>
-                          <w:pPr>
-                            <w:spacing w:after="0" w:line="240" w:lineRule="auto"/>
-                          </w:pPr>
-                          <w:r>
-                            <w:rPr>
-                              <w:sz w:val="19"/>
-                              <w:szCs w:val="19"/>
-                            </w:rPr>
-                            <w:t>Follow us:</w:t>
-                          </w:r>
-                        </w:p>
-                      </w:txbxContent>
-                    </wps:txbx>
-                    <wps:bodyPr rot="0" vert="horz" wrap="square" lIns="18034" tIns="0" rIns="0" bIns="0" anchor="ctr" anchorCtr="0" upright="1">
-                      <a:noAutofit/>
-                    </wps:bodyPr>
-                  </wps:wsp>
-                </a:graphicData>
-              </a:graphic>
-              <wp14:sizeRelH relativeFrom="page">
-                <wp14:pctWidth>0</wp14:pctWidth>
-              </wp14:sizeRelH>
-              <wp14:sizeRelV relativeFrom="page">
-                <wp14:pctHeight>0</wp14:pctHeight>
-              </wp14:sizeRelV>
-            </wp:anchor>
-          </w:drawing>
-        </mc:Choice>
-        <mc:Fallback xmlns:w16se="http://schemas.microsoft.com/office/word/2015/wordml/symex" xmlns:cx1="http://schemas.microsoft.com/office/drawing/2015/9/8/chartex" xmlns:cx="http://schemas.microsoft.com/office/drawing/2014/chartex">
-          <w:pict>
-            <v:shape w14:anchorId="5D1610A3" id="Text Box 12" o:spid="_x0000_s1027" type="#_x0000_t202" style="position:absolute;margin-left:125.15pt;margin-top:26.95pt;width:44.85pt;height:15.75pt;z-index:251658752;visibility:visible;mso-wrap-style:square;mso-width-percent:0;mso-height-percent:0;mso-wrap-distance-left:0;mso-wrap-distance-top:0;mso-wrap-distance-right:0;mso-wrap-distance-bottom:0;mso-position-horizontal:absolute;mso-position-horizontal-relative:text;mso-position-vertical:absolute;mso-position-vertical-relative:text;mso-width-percent:0;mso-height-percent:0;mso-width-relative:page;mso-height-relative:page;v-text-anchor:middle" o:gfxdata="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" filled="f" stroked="f" strokeweight=".5pt">
-              <v:textbox inset="1.42pt,0,0,0">
-                <w:txbxContent>
-                  <w:p>
-                    <w:pPr>
-                      <w:spacing w:after="0" w:line="240" w:lineRule="auto"/>
-                    </w:pPr>
-                    <w:r>
-                      <w:rPr>
-                        <w:sz w:val="19"/>
-                        <w:szCs w:val="19"/>
-                      </w:rPr>
-                      <w:t>Follow us:</w:t>
-                    </w:r>
-                  </w:p>
-                </w:txbxContent>
-              </v:textbox>
-            </v:shape>
-          </w:pict>
-        </mc:Fallback>
-      </mc:AlternateContent>
+      <w:pict>
+        <v:shape id="Text Box 12" o:spid="_x0000_s4098" type="#_x0000_t202" style="position:absolute;margin-left:125.15pt;margin-top:26.95pt;width:44.85pt;height:15.75pt;z-index:251658752;visibility:visible;mso-wrap-distance-left:0;mso-wrap-distance-right:0;mso-position-horizontal-relative:text;mso-position-vertical-relative:text;v-text-anchor:middle" o:gfxdata="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" filled="f" stroked="f" strokeweight=".5pt">
+          <v:textbox inset="1.42pt,0,0,0">
+            <w:txbxContent>
+              <w:p>
+                <w:pPr>
+                  <w:spacing w:after="0" w:line="240" w:lineRule="auto"/>
+                </w:pPr>
+                <w:r>
+                  <w:rPr>
+                    <w:sz w:val="19"/>
+                    <w:szCs w:val="19"/>
+                  </w:rPr>
+                  <w:t>Follow us:</w:t>
+                </w:r>
+              </w:p>
+            </w:txbxContent>
+          </v:textbox>
+        </v:shape>
+      </w:pict>
     </w:r>
     <w:r>
       <w:rPr>
         <w:noProof/>
         <w:lang w:val="bg-BG" w:eastAsia="bg-BG"/>
       </w:rPr>
-      <mc:AlternateContent>
-        <mc:Choice Requires="wps">
-          <w:drawing>
-            <wp:anchor distT="0" distB="0" distL="0" distR="0" simplePos="0" relativeHeight="251659776" behindDoc="0" locked="0" layoutInCell="1" allowOverlap="1" wp14:anchorId="32892BBC" wp14:editId="548EAF59">
-              <wp:simplePos x="0" y="0"/>
-              <wp:positionH relativeFrom="column">
-                <wp:posOffset>5647055</wp:posOffset>
-              </wp:positionH>
-              <wp:positionV relativeFrom="paragraph">
-                <wp:posOffset>342265</wp:posOffset>
-              </wp:positionV>
-              <wp:extent cx="900430" cy="201930"/>
-              <wp:effectExtent l="0" t="0" r="0" b="0"/>
-              <wp:wrapNone/>
-              <wp:docPr id="9" name="Text Box 9"/>
-              <wp:cNvGraphicFramePr>
-                <a:graphicFrameLocks xmlns:a="http://schemas.openxmlformats.org/drawingml/2006/main"/>
-              </wp:cNvGraphicFramePr>
-              <a:graphic xmlns:a="http://schemas.openxmlformats.org/drawingml/2006/main">
-                <a:graphicData uri="http://schemas.microsoft.com/office/word/2010/wordprocessingShape">
-                  <wps:wsp>
-                    <wps:cNvSpPr txBox="1">
-                      <a:spLocks noChangeArrowheads="1"/>
-                    </wps:cNvSpPr>
-                    <wps:spPr bwMode="auto">
-                      <a:xfrm>
-                        <a:off x="0" y="0"/>
-                        <a:ext cx="900430" cy="201930"/>
-                      </a:xfrm>
-                      <a:prstGeom prst="rect">
-                        <a:avLst/>
-                      </a:prstGeom>
-                      <a:noFill/>
-                      <a:ln>
-                        <a:noFill/>
-                      </a:ln>
-                      <a:extLst>
-                        <a:ext uri="{909E8E84-426E-40DD-AFC4-6F175D3DCCD1}">
-                          <a14:hiddenFill xmlns:a14="http://schemas.microsoft.com/office/drawing/2010/main">
-                            <a:solidFill>
-                              <a:srgbClr val="FFFFFF"/>
-                            </a:solidFill>
-                          </a14:hiddenFill>
-                        </a:ext>
-                        <a:ext uri="{91240B29-F687-4F45-9708-019B960494DF}">
-                          <a14:hiddenLine xmlns:a14="http://schemas.microsoft.com/office/drawing/2010/main" w="6350">
-                            <a:solidFill>
-                              <a:srgbClr val="000000"/>
-                            </a:solidFill>
-                            <a:miter lim="800000"/>
-                            <a:headEnd/>
-                            <a:tailEnd/>
-                          </a14:hiddenLine>
-                        </a:ext>
-                      </a:extLst>
-                    </wps:spPr>
-                    <wps:txbx>
-                      <w:txbxContent>
-                        <w:p>
-                          <w:pPr>
-                            <w:spacing w:after="0" w:line="240" w:lineRule="auto"/>
-                            <w:jc w:val="right"/>
-                            <w:rPr>
-                              <w:sz w:val="18"/>
-                              <w:szCs w:val="18"/>
-                            </w:rPr>
-                          </w:pPr>
-                          <w:r>
-                            <w:rPr>
-                              <w:sz w:val="18"/>
-                              <w:szCs w:val="18"/>
-                            </w:rPr>
-                            <w:t xml:space="preserve">Page </w:t>
-                          </w:r>
-                          <w:r>
-                            <w:rPr>
-                              <w:sz w:val="18"/>
-                              <w:szCs w:val="18"/>
-                            </w:rPr>
-                            <w:fldChar w:fldCharType="begin"/>
-                          </w:r>
-                          <w:r>
-                            <w:rPr>
-                              <w:sz w:val="18"/>
-                              <w:szCs w:val="18"/>
-                            </w:rPr>
-                            <w:instrText xml:space="preserve"> PAGE   \* MERGEFORMAT </w:instrText>
-                          </w:r>
-                          <w:r>
-                            <w:rPr>
-                              <w:sz w:val="18"/>
-                              <w:szCs w:val="18"/>
-                            </w:rPr>
-                            <w:fldChar w:fldCharType="separate"/>
-                          </w:r>
-                          <w:r>
-                            <w:rPr>
-                              <w:noProof/>
-                              <w:sz w:val="18"/>
-                              <w:szCs w:val="18"/>
-                            </w:rPr>
-                            <w:t>1</w:t>
-                          </w:r>
-                          <w:r>
-                            <w:rPr>
-                              <w:sz w:val="18"/>
-                              <w:szCs w:val="18"/>
-                            </w:rPr>
-                            <w:fldChar w:fldCharType="end"/>
-                          </w:r>
-                          <w:r>
-                            <w:rPr>
-                              <w:sz w:val="18"/>
-                              <w:szCs w:val="18"/>
-                            </w:rPr>
-                            <w:t xml:space="preserve"> of </w:t>
-                          </w:r>
-                          <w:r>
-                            <w:rPr>
-                              <w:sz w:val="18"/>
-                              <w:szCs w:val="18"/>
-                            </w:rPr>
-                            <w:fldChar w:fldCharType="begin"/>
-                          </w:r>
-                          <w:r>
-                            <w:rPr>
-                              <w:sz w:val="18"/>
-                              <w:szCs w:val="18"/>
-                            </w:rPr>
-                            <w:instrText xml:space="preserve"> NUMPAGES   \* MERGEFORMAT </w:instrText>
-                          </w:r>
-                          <w:r>
-                            <w:rPr>
-                              <w:sz w:val="18"/>
-                              <w:szCs w:val="18"/>
-                            </w:rPr>
-                            <w:fldChar w:fldCharType="separate"/>
-                          </w:r>
-                          <w:r>
-                            <w:rPr>
-                              <w:noProof/>
-                              <w:sz w:val="18"/>
-                              <w:szCs w:val="18"/>
-                            </w:rPr>
-                            <w:t>4</w:t>
-                          </w:r>
-                          <w:r>
-                            <w:rPr>
-                              <w:sz w:val="18"/>
-                              <w:szCs w:val="18"/>
-                            </w:rPr>
-                            <w:fldChar w:fldCharType="end"/>
-                          </w:r>
-                        </w:p>
-                      </w:txbxContent>
-                    </wps:txbx>
-                    <wps:bodyPr rot="0" vert="horz" wrap="square" lIns="0" tIns="0" rIns="0" bIns="0" anchor="ctr" anchorCtr="0" upright="1">
-                      <a:noAutofit/>
-                    </wps:bodyPr>
-                  </wps:wsp>
-                </a:graphicData>
-              </a:graphic>
-              <wp14:sizeRelH relativeFrom="page">
-                <wp14:pctWidth>0</wp14:pctWidth>
-              </wp14:sizeRelH>
-              <wp14:sizeRelV relativeFrom="page">
-                <wp14:pctHeight>0</wp14:pctHeight>
-              </wp14:sizeRelV>
-            </wp:anchor>
-          </w:drawing>
-        </mc:Choice>
-        <mc:Fallback>
-          <w:pict>
-            <v:shapetype w14:anchorId="32892BBC" id="_x0000_t202" coordsize="21600,21600" o:spt="202" path="m,l,21600r21600,l21600,xe">
-              <v:stroke joinstyle="miter"/>
-              <v:path gradientshapeok="t" o:connecttype="rect"/>
-            </v:shapetype>
-            <v:shape id="Text Box 9" o:spid="_x0000_s1028" type="#_x0000_t202" style="position:absolute;margin-left:444.65pt;margin-top:26.95pt;width:70.9pt;height:15.9pt;z-index:251659776;visibility:visible;mso-wrap-style:square;mso-width-percent:0;mso-height-percent:0;mso-wrap-distance-left:0;mso-wrap-distance-top:0;mso-wrap-distance-right:0;mso-wrap-distance-bottom:0;mso-position-horizontal:absolute;mso-position-horizontal-relative:text;mso-position-vertical:absolute;mso-position-vertical-relative:text;mso-width-percent:0;mso-height-percent:0;mso-width-relative:page;mso-height-relative:page;v-text-anchor:middle" o:gfxdata="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" filled="f" stroked="f" strokeweight=".5pt">
-              <v:textbox inset="0,0,0,0">
-                <w:txbxContent>
-                  <w:p>
-                    <w:pPr>
-                      <w:spacing w:after="0" w:line="240" w:lineRule="auto"/>
-                      <w:jc w:val="right"/>
-                      <w:rPr>
-                        <w:sz w:val="18"/>
-                        <w:szCs w:val="18"/>
-                      </w:rPr>
-                    </w:pPr>
-                    <w:r>
-                      <w:rPr>
-                        <w:sz w:val="18"/>
-                        <w:szCs w:val="18"/>
-                      </w:rPr>
-                      <w:t xml:space="preserve">Page </w:t>
-                    </w:r>
-                    <w:r>
-                      <w:rPr>
-                        <w:sz w:val="18"/>
-                        <w:szCs w:val="18"/>
-                      </w:rPr>
-                      <w:fldChar w:fldCharType="begin"/>
-                    </w:r>
-                    <w:r>
-                      <w:rPr>
-                        <w:sz w:val="18"/>
-                        <w:szCs w:val="18"/>
-                      </w:rPr>
-                      <w:instrText xml:space="preserve"> PAGE   \* MERGEFORMAT </w:instrText>
-                    </w:r>
-                    <w:r>
-                      <w:rPr>
-                        <w:sz w:val="18"/>
-                        <w:szCs w:val="18"/>
-                      </w:rPr>
-                      <w:fldChar w:fldCharType="separate"/>
-                    </w:r>
-                    <w:r>
-                      <w:rPr>
-                        <w:noProof/>
-                        <w:sz w:val="18"/>
-                        <w:szCs w:val="18"/>
-                      </w:rPr>
-                      <w:t>1</w:t>
-                    </w:r>
-                    <w:r>
-                      <w:rPr>
-                        <w:sz w:val="18"/>
-                        <w:szCs w:val="18"/>
-                      </w:rPr>
-                      <w:fldChar w:fldCharType="end"/>
-                    </w:r>
-                    <w:r>
-                      <w:rPr>
-                        <w:sz w:val="18"/>
-                        <w:szCs w:val="18"/>
-                      </w:rPr>
-                      <w:t xml:space="preserve"> of </w:t>
-                    </w:r>
-                    <w:r>
-                      <w:rPr>
-                        <w:sz w:val="18"/>
-                        <w:szCs w:val="18"/>
-                      </w:rPr>
-                      <w:fldChar w:fldCharType="begin"/>
-                    </w:r>
-                    <w:r>
-                      <w:rPr>
-                        <w:sz w:val="18"/>
-                        <w:szCs w:val="18"/>
-                      </w:rPr>
-                      <w:instrText xml:space="preserve"> NUMPAGES   \* MERGEFORMAT </w:instrText>
-                    </w:r>
-                    <w:r>
-                      <w:rPr>
-                        <w:sz w:val="18"/>
-                        <w:szCs w:val="18"/>
-                      </w:rPr>
-                      <w:fldChar w:fldCharType="separate"/>
-                    </w:r>
-                    <w:r>
-                      <w:rPr>
-                        <w:noProof/>
-                        <w:sz w:val="18"/>
-                        <w:szCs w:val="18"/>
-                      </w:rPr>
-                      <w:t>4</w:t>
-                    </w:r>
-                    <w:r>
-                      <w:rPr>
-                        <w:sz w:val="18"/>
-                        <w:szCs w:val="18"/>
-                      </w:rPr>
-                      <w:fldChar w:fldCharType="end"/>
-                    </w:r>
-                  </w:p>
-                </w:txbxContent>
-              </v:textbox>
-            </v:shape>
-          </w:pict>
-        </mc:Fallback>
-      </mc:AlternateContent>
+      <w:pict>
+        <v:shape id="Text Box 9" o:spid="_x0000_s4097" type="#_x0000_t202" style="position:absolute;margin-left:444.65pt;margin-top:26.95pt;width:70.9pt;height:15.9pt;z-index:251659776;visibility:visible;mso-wrap-distance-left:0;mso-wrap-distance-right:0;mso-position-horizontal-relative:text;mso-position-vertical-relative:text;v-text-anchor:middle" o:gfxdata="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" filled="f" stroked="f" strokeweight=".5pt">
+          <v:textbox inset="0,0,0,0">
+            <w:txbxContent>
+              <w:p>
+                <w:pPr>
+                  <w:spacing w:after="0" w:line="240" w:lineRule="auto"/>
+                  <w:jc w:val="right"/>
+                  <w:rPr>
+                    <w:sz w:val="18"/>
+                    <w:szCs w:val="18"/>
+                  </w:rPr>
+                </w:pPr>
+                <w:r>
+                  <w:rPr>
+                    <w:sz w:val="18"/>
+                    <w:szCs w:val="18"/>
+                  </w:rPr>
+                  <w:t xml:space="preserve">Page </w:t>
+                </w:r>
+                <w:r>
+                  <w:rPr>
+                    <w:sz w:val="18"/>
+                    <w:szCs w:val="18"/>
+                  </w:rPr>
+                  <w:fldChar w:fldCharType="begin"/>
+                </w:r>
+                <w:r>
+                  <w:rPr>
+                    <w:sz w:val="18"/>
+                    <w:szCs w:val="18"/>
+                  </w:rPr>
+                  <w:instrText xml:space="preserve"> PAGE   \* MERGEFORMAT </w:instrText>
+                </w:r>
+                <w:r>
+                  <w:rPr>
+                    <w:sz w:val="18"/>
+                    <w:szCs w:val="18"/>
+                  </w:rPr>
+                  <w:fldChar w:fldCharType="separate"/>
+                </w:r>
+                <w:r>
+                  <w:rPr>
+                    <w:noProof/>
+                    <w:sz w:val="18"/>
+                    <w:szCs w:val="18"/>
+                  </w:rPr>
+                  <w:t>3</w:t>
+                </w:r>
+                <w:r>
+                  <w:rPr>
+                    <w:sz w:val="18"/>
+                    <w:szCs w:val="18"/>
+                  </w:rPr>
+                  <w:fldChar w:fldCharType="end"/>
+                </w:r>
+                <w:r>
+                  <w:rPr>
+                    <w:sz w:val="18"/>
+                    <w:szCs w:val="18"/>
+                  </w:rPr>
+                  <w:t xml:space="preserve"> of </w:t>
+                </w:r>
+                <w:fldSimple w:instr=" NUMPAGES   \* MERGEFORMAT ">
+                  <w:r>
+                    <w:rPr>
+                      <w:noProof/>
+                      <w:sz w:val="18"/>
+                      <w:szCs w:val="18"/>
+                    </w:rPr>
+                    <w:t>4</w:t>
+                  </w:r>
+                </w:fldSimple>
+              </w:p>
+            </w:txbxContent>
+          </v:textbox>
+        </v:shape>
+      </w:pict>
     </w:r>
   </w:p>
   <w:p>
     <w:pPr>
-      <w:pStyle w:val="Footer"/>
+      <w:pStyle w:val="a6"/>
     </w:pPr>
   </w:p>
   <w:p>
     <w:pPr>
-      <w:pStyle w:val="Footer"/>
+      <w:pStyle w:val="a6"/>
     </w:pPr>
   </w:p>
 </w:ftr>
 </file>
 
 <file path=word/footnotes.xml><?xml version="1.0" encoding="utf-8"?>
-<w:footnotes xmlns:wpc="http://schemas.microsoft.com/office/word/2010/wordprocessingCanvas" xmlns:mc="http://schemas.openxmlformats.org/markup-compatibility/2006" xmlns:o="urn:schemas-microsoft-com:office:office" xmlns:r="http://schemas.openxmlformats.org/officeDocument/2006/relationships" xmlns:m="http://schemas.openxmlformats.org/officeDocument/2006/math" xmlns:v="urn:schemas-microsoft-com:vml" xmlns:wp14="http://schemas.microsoft.com/office/word/2010/wordprocessingDrawing" xmlns:wp="http://schemas.openxmlformats.org/drawingml/2006/wordprocessingDrawing" xmlns:w10="urn:schemas-microsoft-com:office:word" xmlns:w="http://schemas.openxmlformats.org/wordprocessingml/2006/main" xmlns:w14="http://schemas.microsoft.com/office/word/2010/wordml" xmlns:w15="http://schemas.microsoft.com/office/word/2012/wordml" xmlns:wpg="http://schemas.microsoft.com/office/word/2010/wordprocessingGroup" xmlns:wpi="http://schemas.microsoft.com/office/word/2010/wordprocessingInk" xmlns:wne="http://schemas.microsoft.com/office/word/2006/wordml" xmlns:wps="http://schemas.microsoft.com/office/word/2010/wordprocessingShape" mc:Ignorable="w14 w15 wp14">
+<w:footnotes xmlns:ve="http://schemas.openxmlformats.org/markup-compatibility/2006" xmlns:o="urn:schemas-microsoft-com:office:office" xmlns:r="http://schemas.openxmlformats.org/officeDocument/2006/relationships" xmlns:m="http://schemas.openxmlformats.org/officeDocument/2006/math" xmlns:v="urn:schemas-microsoft-com:vml" xmlns:wp="http://schemas.openxmlformats.org/drawingml/2006/wordprocessingDrawing" xmlns:w10="urn:schemas-microsoft-com:office:word" xmlns:w="http://schemas.openxmlformats.org/wordprocessingml/2006/main" xmlns:wne="http://schemas.microsoft.com/office/word/2006/wordml">
   <w:footnote w:type="separator" w:id="-1">
     <w:p>
       <w:pPr>
@@ -6032,10 +4975,10 @@
 </file>
 
 <file path=word/header1.xml><?xml version="1.0" encoding="utf-8"?>
-<w:hdr xmlns:wpc="http://schemas.microsoft.com/office/word/2010/wordprocessingCanvas" xmlns:mc="http://schemas.openxmlformats.org/markup-compatibility/2006" xmlns:o="urn:schemas-microsoft-com:office:office" xmlns:r="http://schemas.openxmlformats.org/officeDocument/2006/relationships" xmlns:m="http://schemas.openxmlformats.org/officeDocument/2006/math" xmlns:v="urn:schemas-microsoft-com:vml" xmlns:wp14="http://schemas.microsoft.com/office/word/2010/wordprocessingDrawing" xmlns:wp="http://schemas.openxmlformats.org/drawingml/2006/wordprocessingDrawing" xmlns:w10="urn:schemas-microsoft-com:office:word" xmlns:w="http://schemas.openxmlformats.org/wordprocessingml/2006/main" xmlns:w14="http://schemas.microsoft.com/office/word/2010/wordml" xmlns:w15="http://schemas.microsoft.com/office/word/2012/wordml" xmlns:wpg="http://schemas.microsoft.com/office/word/2010/wordprocessingGroup" xmlns:wpi="http://schemas.microsoft.com/office/word/2010/wordprocessingInk" xmlns:wne="http://schemas.microsoft.com/office/word/2006/wordml" xmlns:wps="http://schemas.microsoft.com/office/word/2010/wordprocessingShape" mc:Ignorable="w14 w15 wp14">
+<w:hdr xmlns:ve="http://schemas.openxmlformats.org/markup-compatibility/2006" xmlns:o="urn:schemas-microsoft-com:office:office" xmlns:r="http://schemas.openxmlformats.org/officeDocument/2006/relationships" xmlns:m="http://schemas.openxmlformats.org/officeDocument/2006/math" xmlns:v="urn:schemas-microsoft-com:vml" xmlns:wp="http://schemas.openxmlformats.org/drawingml/2006/wordprocessingDrawing" xmlns:w10="urn:schemas-microsoft-com:office:word" xmlns:w="http://schemas.openxmlformats.org/wordprocessingml/2006/main" xmlns:wne="http://schemas.microsoft.com/office/word/2006/wordml">
   <w:p>
     <w:pPr>
-      <w:pStyle w:val="Header"/>
+      <w:pStyle w:val="a4"/>
       <w:ind w:hanging="1134"/>
     </w:pPr>
   </w:p>
@@ -6043,8 +4986,8 @@
 </file>
 
 <file path=word/numbering.xml><?xml version="1.0" encoding="utf-8"?>
-<w:numbering xmlns:wpc="http://schemas.microsoft.com/office/word/2010/wordprocessingCanvas" xmlns:mc="http://schemas.openxmlformats.org/markup-compatibility/2006" xmlns:o="urn:schemas-microsoft-com:office:office" xmlns:r="http://schemas.openxmlformats.org/officeDocument/2006/relationships" xmlns:m="http://schemas.openxmlformats.org/officeDocument/2006/math" xmlns:v="urn:schemas-microsoft-com:vml" xmlns:wp14="http://schemas.microsoft.com/office/word/2010/wordprocessingDrawing" xmlns:wp="http://schemas.openxmlformats.org/drawingml/2006/wordprocessingDrawing" xmlns:w10="urn:schemas-microsoft-com:office:word" xmlns:w="http://schemas.openxmlformats.org/wordprocessingml/2006/main" xmlns:w14="http://schemas.microsoft.com/office/word/2010/wordml" xmlns:w15="http://schemas.microsoft.com/office/word/2012/wordml" xmlns:wpg="http://schemas.microsoft.com/office/word/2010/wordprocessingGroup" xmlns:wpi="http://schemas.microsoft.com/office/word/2010/wordprocessingInk" xmlns:wne="http://schemas.microsoft.com/office/word/2006/wordml" xmlns:wps="http://schemas.microsoft.com/office/word/2010/wordprocessingShape" mc:Ignorable="w14 w15 wp14">
-  <w:abstractNum w:abstractNumId="0" w15:restartNumberingAfterBreak="0">
+<w:numbering xmlns:ve="http://schemas.openxmlformats.org/markup-compatibility/2006" xmlns:o="urn:schemas-microsoft-com:office:office" xmlns:r="http://schemas.openxmlformats.org/officeDocument/2006/relationships" xmlns:m="http://schemas.openxmlformats.org/officeDocument/2006/math" xmlns:v="urn:schemas-microsoft-com:vml" xmlns:wp="http://schemas.openxmlformats.org/drawingml/2006/wordprocessingDrawing" xmlns:w10="urn:schemas-microsoft-com:office:word" xmlns:w="http://schemas.openxmlformats.org/wordprocessingml/2006/main" xmlns:wne="http://schemas.microsoft.com/office/word/2006/wordml">
+  <w:abstractNum w:abstractNumId="0">
     <w:nsid w:val="009D2C7E"/>
     <w:multiLevelType w:val="hybridMultilevel"/>
     <w:tmpl w:val="4C164682"/>
@@ -6157,7 +5100,7 @@
       </w:rPr>
     </w:lvl>
   </w:abstractNum>
-  <w:abstractNum w:abstractNumId="1" w15:restartNumberingAfterBreak="0">
+  <w:abstractNum w:abstractNumId="1">
     <w:nsid w:val="028276F5"/>
     <w:multiLevelType w:val="hybridMultilevel"/>
     <w:tmpl w:val="C7720840"/>
@@ -6270,7 +5213,7 @@
       </w:rPr>
     </w:lvl>
   </w:abstractNum>
-  <w:abstractNum w:abstractNumId="2" w15:restartNumberingAfterBreak="0">
+  <w:abstractNum w:abstractNumId="2">
     <w:nsid w:val="04A85120"/>
     <w:multiLevelType w:val="hybridMultilevel"/>
     <w:tmpl w:val="C1068FE2"/>
@@ -6383,7 +5326,7 @@
       </w:rPr>
     </w:lvl>
   </w:abstractNum>
-  <w:abstractNum w:abstractNumId="3" w15:restartNumberingAfterBreak="0">
+  <w:abstractNum w:abstractNumId="3">
     <w:nsid w:val="04E60920"/>
     <w:multiLevelType w:val="hybridMultilevel"/>
     <w:tmpl w:val="9DB0F662"/>
@@ -6496,7 +5439,7 @@
       </w:rPr>
     </w:lvl>
   </w:abstractNum>
-  <w:abstractNum w:abstractNumId="4" w15:restartNumberingAfterBreak="0">
+  <w:abstractNum w:abstractNumId="4">
     <w:nsid w:val="091A6A14"/>
     <w:multiLevelType w:val="hybridMultilevel"/>
     <w:tmpl w:val="B34AD322"/>
@@ -6609,7 +5552,7 @@
       </w:rPr>
     </w:lvl>
   </w:abstractNum>
-  <w:abstractNum w:abstractNumId="5" w15:restartNumberingAfterBreak="0">
+  <w:abstractNum w:abstractNumId="5">
     <w:nsid w:val="0DB933FE"/>
     <w:multiLevelType w:val="hybridMultilevel"/>
     <w:tmpl w:val="B478CD22"/>
@@ -6722,7 +5665,7 @@
       </w:rPr>
     </w:lvl>
   </w:abstractNum>
-  <w:abstractNum w:abstractNumId="6" w15:restartNumberingAfterBreak="0">
+  <w:abstractNum w:abstractNumId="6">
     <w:nsid w:val="0DE128CD"/>
     <w:multiLevelType w:val="hybridMultilevel"/>
     <w:tmpl w:val="FA72ADB0"/>
@@ -6812,7 +5755,7 @@
       </w:pPr>
     </w:lvl>
   </w:abstractNum>
-  <w:abstractNum w:abstractNumId="7" w15:restartNumberingAfterBreak="0">
+  <w:abstractNum w:abstractNumId="7">
     <w:nsid w:val="103149AB"/>
     <w:multiLevelType w:val="hybridMultilevel"/>
     <w:tmpl w:val="D16809A0"/>
@@ -6925,7 +5868,7 @@
       </w:rPr>
     </w:lvl>
   </w:abstractNum>
-  <w:abstractNum w:abstractNumId="8" w15:restartNumberingAfterBreak="0">
+  <w:abstractNum w:abstractNumId="8">
     <w:nsid w:val="142210C7"/>
     <w:multiLevelType w:val="hybridMultilevel"/>
     <w:tmpl w:val="3F96EA14"/>
@@ -7019,14 +5962,14 @@
       </w:pPr>
     </w:lvl>
   </w:abstractNum>
-  <w:abstractNum w:abstractNumId="9" w15:restartNumberingAfterBreak="0">
+  <w:abstractNum w:abstractNumId="9">
     <w:nsid w:val="15B153E3"/>
     <w:multiLevelType w:val="multilevel"/>
     <w:tmpl w:val="B5CA9A30"/>
     <w:lvl w:ilvl="0">
       <w:start w:val="1"/>
       <w:numFmt w:val="decimal"/>
-      <w:pStyle w:val="Heading2"/>
+      <w:pStyle w:val="2"/>
       <w:suff w:val="space"/>
       <w:lvlText w:val="Problem %1."/>
       <w:lvlJc w:val="left"/>
@@ -7056,30 +5999,6 @@
         <w:vertAlign w:val="baseline"/>
         <w:em w:val="none"/>
         <w:specVanish w:val="0"/>
-        <w14:glow w14:rad="0">
-          <w14:srgbClr w14:val="000000"/>
-        </w14:glow>
-        <w14:shadow w14:blurRad="0" w14:dist="0" w14:dir="0" w14:sx="0" w14:sy="0" w14:kx="0" w14:ky="0" w14:algn="none">
-          <w14:srgbClr w14:val="000000"/>
-        </w14:shadow>
-        <w14:reflection w14:blurRad="0" w14:stA="0" w14:stPos="0" w14:endA="0" w14:endPos="0" w14:dist="0" w14:dir="0" w14:fadeDir="0" w14:sx="0" w14:sy="0" w14:kx="0" w14:ky="0" w14:algn="none"/>
-        <w14:textOutline w14:w="0" w14:cap="rnd" w14:cmpd="sng" w14:algn="ctr">
-          <w14:noFill/>
-          <w14:prstDash w14:val="solid"/>
-          <w14:bevel/>
-        </w14:textOutline>
-        <w14:scene3d>
-          <w14:camera w14:prst="orthographicFront"/>
-          <w14:lightRig w14:rig="threePt" w14:dir="t">
-            <w14:rot w14:lat="0" w14:lon="0" w14:rev="0"/>
-          </w14:lightRig>
-        </w14:scene3d>
-        <w14:props3d w14:extrusionH="0" w14:contourW="0" w14:prstMaterial="none"/>
-        <w14:ligatures w14:val="none"/>
-        <w14:numForm w14:val="default"/>
-        <w14:numSpacing w14:val="default"/>
-        <w14:stylisticSets/>
-        <w14:cntxtAlts w14:val="0"/>
       </w:rPr>
     </w:lvl>
     <w:lvl w:ilvl="1">
@@ -7179,7 +6098,7 @@
       </w:rPr>
     </w:lvl>
   </w:abstractNum>
-  <w:abstractNum w:abstractNumId="10" w15:restartNumberingAfterBreak="0">
+  <w:abstractNum w:abstractNumId="10">
     <w:nsid w:val="162953D0"/>
     <w:multiLevelType w:val="hybridMultilevel"/>
     <w:tmpl w:val="38CC5A9A"/>
@@ -7292,7 +6211,7 @@
       </w:rPr>
     </w:lvl>
   </w:abstractNum>
-  <w:abstractNum w:abstractNumId="11" w15:restartNumberingAfterBreak="0">
+  <w:abstractNum w:abstractNumId="11">
     <w:nsid w:val="1AB07B05"/>
     <w:multiLevelType w:val="hybridMultilevel"/>
     <w:tmpl w:val="AD60C0F8"/>
@@ -7405,7 +6324,7 @@
       </w:rPr>
     </w:lvl>
   </w:abstractNum>
-  <w:abstractNum w:abstractNumId="12" w15:restartNumberingAfterBreak="0">
+  <w:abstractNum w:abstractNumId="12">
     <w:nsid w:val="1CB34909"/>
     <w:multiLevelType w:val="hybridMultilevel"/>
     <w:tmpl w:val="66DED9F4"/>
@@ -7518,7 +6437,7 @@
       </w:rPr>
     </w:lvl>
   </w:abstractNum>
-  <w:abstractNum w:abstractNumId="13" w15:restartNumberingAfterBreak="0">
+  <w:abstractNum w:abstractNumId="13">
     <w:nsid w:val="27202F17"/>
     <w:multiLevelType w:val="multilevel"/>
     <w:tmpl w:val="43266C82"/>
@@ -7636,7 +6555,7 @@
       </w:pPr>
     </w:lvl>
   </w:abstractNum>
-  <w:abstractNum w:abstractNumId="14" w15:restartNumberingAfterBreak="0">
+  <w:abstractNum w:abstractNumId="14">
     <w:nsid w:val="27C605DA"/>
     <w:multiLevelType w:val="hybridMultilevel"/>
     <w:tmpl w:val="680A9EBA"/>
@@ -7749,7 +6668,7 @@
       </w:rPr>
     </w:lvl>
   </w:abstractNum>
-  <w:abstractNum w:abstractNumId="15" w15:restartNumberingAfterBreak="0">
+  <w:abstractNum w:abstractNumId="15">
     <w:nsid w:val="27DC5452"/>
     <w:multiLevelType w:val="hybridMultilevel"/>
     <w:tmpl w:val="4D869300"/>
@@ -7839,7 +6758,7 @@
       </w:pPr>
     </w:lvl>
   </w:abstractNum>
-  <w:abstractNum w:abstractNumId="16" w15:restartNumberingAfterBreak="0">
+  <w:abstractNum w:abstractNumId="16">
     <w:nsid w:val="2D776E58"/>
     <w:multiLevelType w:val="hybridMultilevel"/>
     <w:tmpl w:val="D6D0AC9A"/>
@@ -7952,7 +6871,7 @@
       </w:rPr>
     </w:lvl>
   </w:abstractNum>
-  <w:abstractNum w:abstractNumId="17" w15:restartNumberingAfterBreak="0">
+  <w:abstractNum w:abstractNumId="17">
     <w:nsid w:val="2DA01017"/>
     <w:multiLevelType w:val="hybridMultilevel"/>
     <w:tmpl w:val="7E16B5FA"/>
@@ -8042,7 +6961,7 @@
       </w:pPr>
     </w:lvl>
   </w:abstractNum>
-  <w:abstractNum w:abstractNumId="18" w15:restartNumberingAfterBreak="0">
+  <w:abstractNum w:abstractNumId="18">
     <w:nsid w:val="2F337653"/>
     <w:multiLevelType w:val="hybridMultilevel"/>
     <w:tmpl w:val="4D2CEED2"/>
@@ -8155,7 +7074,7 @@
       </w:rPr>
     </w:lvl>
   </w:abstractNum>
-  <w:abstractNum w:abstractNumId="19" w15:restartNumberingAfterBreak="0">
+  <w:abstractNum w:abstractNumId="19">
     <w:nsid w:val="3A6D325C"/>
     <w:multiLevelType w:val="hybridMultilevel"/>
     <w:tmpl w:val="75244CDE"/>
@@ -8268,7 +7187,7 @@
       </w:rPr>
     </w:lvl>
   </w:abstractNum>
-  <w:abstractNum w:abstractNumId="20" w15:restartNumberingAfterBreak="0">
+  <w:abstractNum w:abstractNumId="20">
     <w:nsid w:val="3CCB02A4"/>
     <w:multiLevelType w:val="hybridMultilevel"/>
     <w:tmpl w:val="1FA0A818"/>
@@ -8381,7 +7300,7 @@
       </w:rPr>
     </w:lvl>
   </w:abstractNum>
-  <w:abstractNum w:abstractNumId="21" w15:restartNumberingAfterBreak="0">
+  <w:abstractNum w:abstractNumId="21">
     <w:nsid w:val="3E131918"/>
     <w:multiLevelType w:val="hybridMultilevel"/>
     <w:tmpl w:val="D46CC732"/>
@@ -8494,7 +7413,7 @@
       </w:rPr>
     </w:lvl>
   </w:abstractNum>
-  <w:abstractNum w:abstractNumId="22" w15:restartNumberingAfterBreak="0">
+  <w:abstractNum w:abstractNumId="22">
     <w:nsid w:val="43AB33F0"/>
     <w:multiLevelType w:val="hybridMultilevel"/>
     <w:tmpl w:val="C18A416E"/>
@@ -8583,7 +7502,7 @@
       </w:pPr>
     </w:lvl>
   </w:abstractNum>
-  <w:abstractNum w:abstractNumId="23" w15:restartNumberingAfterBreak="0">
+  <w:abstractNum w:abstractNumId="23">
     <w:nsid w:val="44A52C02"/>
     <w:multiLevelType w:val="hybridMultilevel"/>
     <w:tmpl w:val="0A8AD58C"/>
@@ -8696,7 +7615,7 @@
       </w:rPr>
     </w:lvl>
   </w:abstractNum>
-  <w:abstractNum w:abstractNumId="24" w15:restartNumberingAfterBreak="0">
+  <w:abstractNum w:abstractNumId="24">
     <w:nsid w:val="477354E9"/>
     <w:multiLevelType w:val="hybridMultilevel"/>
     <w:tmpl w:val="5ED0EAA4"/>
@@ -8809,7 +7728,7 @@
       </w:rPr>
     </w:lvl>
   </w:abstractNum>
-  <w:abstractNum w:abstractNumId="25" w15:restartNumberingAfterBreak="0">
+  <w:abstractNum w:abstractNumId="25">
     <w:nsid w:val="484672BA"/>
     <w:multiLevelType w:val="multilevel"/>
     <w:tmpl w:val="4B28C710"/>
@@ -8922,7 +7841,7 @@
       </w:rPr>
     </w:lvl>
   </w:abstractNum>
-  <w:abstractNum w:abstractNumId="26" w15:restartNumberingAfterBreak="0">
+  <w:abstractNum w:abstractNumId="26">
     <w:nsid w:val="487037B9"/>
     <w:multiLevelType w:val="hybridMultilevel"/>
     <w:tmpl w:val="CFE2AA8C"/>
@@ -9035,7 +7954,7 @@
       </w:rPr>
     </w:lvl>
   </w:abstractNum>
-  <w:abstractNum w:abstractNumId="27" w15:restartNumberingAfterBreak="0">
+  <w:abstractNum w:abstractNumId="27">
     <w:nsid w:val="4AD63489"/>
     <w:multiLevelType w:val="hybridMultilevel"/>
     <w:tmpl w:val="3842C57E"/>
@@ -9148,7 +8067,7 @@
       </w:rPr>
     </w:lvl>
   </w:abstractNum>
-  <w:abstractNum w:abstractNumId="28" w15:restartNumberingAfterBreak="0">
+  <w:abstractNum w:abstractNumId="28">
     <w:nsid w:val="4C0C3E44"/>
     <w:multiLevelType w:val="hybridMultilevel"/>
     <w:tmpl w:val="12D4AE52"/>
@@ -9261,7 +8180,7 @@
       </w:rPr>
     </w:lvl>
   </w:abstractNum>
-  <w:abstractNum w:abstractNumId="29" w15:restartNumberingAfterBreak="0">
+  <w:abstractNum w:abstractNumId="29">
     <w:nsid w:val="536B6889"/>
     <w:multiLevelType w:val="hybridMultilevel"/>
     <w:tmpl w:val="2A8EF404"/>
@@ -9374,7 +8293,7 @@
       </w:rPr>
     </w:lvl>
   </w:abstractNum>
-  <w:abstractNum w:abstractNumId="30" w15:restartNumberingAfterBreak="0">
+  <w:abstractNum w:abstractNumId="30">
     <w:nsid w:val="546D0E05"/>
     <w:multiLevelType w:val="hybridMultilevel"/>
     <w:tmpl w:val="0C0C93E2"/>
@@ -9487,7 +8406,7 @@
       </w:rPr>
     </w:lvl>
   </w:abstractNum>
-  <w:abstractNum w:abstractNumId="31" w15:restartNumberingAfterBreak="0">
+  <w:abstractNum w:abstractNumId="31">
     <w:nsid w:val="55282368"/>
     <w:multiLevelType w:val="hybridMultilevel"/>
     <w:tmpl w:val="0924E560"/>
@@ -9600,7 +8519,7 @@
       </w:rPr>
     </w:lvl>
   </w:abstractNum>
-  <w:abstractNum w:abstractNumId="32" w15:restartNumberingAfterBreak="0">
+  <w:abstractNum w:abstractNumId="32">
     <w:nsid w:val="55B2513D"/>
     <w:multiLevelType w:val="multilevel"/>
     <w:tmpl w:val="89BED628"/>
@@ -9746,7 +8665,7 @@
       </w:rPr>
     </w:lvl>
   </w:abstractNum>
-  <w:abstractNum w:abstractNumId="33" w15:restartNumberingAfterBreak="0">
+  <w:abstractNum w:abstractNumId="33">
     <w:nsid w:val="5A216D78"/>
     <w:multiLevelType w:val="hybridMultilevel"/>
     <w:tmpl w:val="D83032FE"/>
@@ -9859,7 +8778,7 @@
       </w:rPr>
     </w:lvl>
   </w:abstractNum>
-  <w:abstractNum w:abstractNumId="34" w15:restartNumberingAfterBreak="0">
+  <w:abstractNum w:abstractNumId="34">
     <w:nsid w:val="5F575DF6"/>
     <w:multiLevelType w:val="hybridMultilevel"/>
     <w:tmpl w:val="D564041C"/>
@@ -9972,7 +8891,7 @@
       </w:rPr>
     </w:lvl>
   </w:abstractNum>
-  <w:abstractNum w:abstractNumId="35" w15:restartNumberingAfterBreak="0">
+  <w:abstractNum w:abstractNumId="35">
     <w:nsid w:val="62272FB8"/>
     <w:multiLevelType w:val="hybridMultilevel"/>
     <w:tmpl w:val="DF86AEB6"/>
@@ -10085,7 +9004,7 @@
       </w:rPr>
     </w:lvl>
   </w:abstractNum>
-  <w:abstractNum w:abstractNumId="36" w15:restartNumberingAfterBreak="0">
+  <w:abstractNum w:abstractNumId="36">
     <w:nsid w:val="65BF1F3F"/>
     <w:multiLevelType w:val="hybridMultilevel"/>
     <w:tmpl w:val="C0DC4A14"/>
@@ -10198,7 +9117,7 @@
       </w:rPr>
     </w:lvl>
   </w:abstractNum>
-  <w:abstractNum w:abstractNumId="37" w15:restartNumberingAfterBreak="0">
+  <w:abstractNum w:abstractNumId="37">
     <w:nsid w:val="66841E53"/>
     <w:multiLevelType w:val="hybridMultilevel"/>
     <w:tmpl w:val="2258072C"/>
@@ -10311,7 +9230,7 @@
       </w:rPr>
     </w:lvl>
   </w:abstractNum>
-  <w:abstractNum w:abstractNumId="38" w15:restartNumberingAfterBreak="0">
+  <w:abstractNum w:abstractNumId="38">
     <w:nsid w:val="67380D91"/>
     <w:multiLevelType w:val="hybridMultilevel"/>
     <w:tmpl w:val="70E0CDBA"/>
@@ -10424,7 +9343,7 @@
       </w:rPr>
     </w:lvl>
   </w:abstractNum>
-  <w:abstractNum w:abstractNumId="39" w15:restartNumberingAfterBreak="0">
+  <w:abstractNum w:abstractNumId="39">
     <w:nsid w:val="6C763E37"/>
     <w:multiLevelType w:val="hybridMultilevel"/>
     <w:tmpl w:val="F36C0220"/>
@@ -10537,7 +9456,7 @@
       </w:rPr>
     </w:lvl>
   </w:abstractNum>
-  <w:abstractNum w:abstractNumId="40" w15:restartNumberingAfterBreak="0">
+  <w:abstractNum w:abstractNumId="40">
     <w:nsid w:val="72D92E27"/>
     <w:multiLevelType w:val="hybridMultilevel"/>
     <w:tmpl w:val="5B4CEA90"/>
@@ -10650,7 +9569,7 @@
       </w:rPr>
     </w:lvl>
   </w:abstractNum>
-  <w:abstractNum w:abstractNumId="41" w15:restartNumberingAfterBreak="0">
+  <w:abstractNum w:abstractNumId="41">
     <w:nsid w:val="72FA1EC7"/>
     <w:multiLevelType w:val="hybridMultilevel"/>
     <w:tmpl w:val="E73EBB84"/>
@@ -10763,7 +9682,7 @@
       </w:rPr>
     </w:lvl>
   </w:abstractNum>
-  <w:abstractNum w:abstractNumId="42" w15:restartNumberingAfterBreak="0">
+  <w:abstractNum w:abstractNumId="42">
     <w:nsid w:val="73D21C7F"/>
     <w:multiLevelType w:val="hybridMultilevel"/>
     <w:tmpl w:val="A41AEE5A"/>
@@ -10876,7 +9795,7 @@
       </w:rPr>
     </w:lvl>
   </w:abstractNum>
-  <w:abstractNum w:abstractNumId="43" w15:restartNumberingAfterBreak="0">
+  <w:abstractNum w:abstractNumId="43">
     <w:nsid w:val="7D056D1F"/>
     <w:multiLevelType w:val="hybridMultilevel"/>
     <w:tmpl w:val="0A8631C4"/>
@@ -11128,7 +10047,7 @@
 </file>
 
 <file path=word/styles.xml><?xml version="1.0" encoding="utf-8"?>
-<w:styles xmlns:mc="http://schemas.openxmlformats.org/markup-compatibility/2006" xmlns:r="http://schemas.openxmlformats.org/officeDocument/2006/relationships" xmlns:w="http://schemas.openxmlformats.org/wordprocessingml/2006/main" xmlns:w14="http://schemas.microsoft.com/office/word/2010/wordml" xmlns:w15="http://schemas.microsoft.com/office/word/2012/wordml" mc:Ignorable="w14 w15">
+<w:styles xmlns:r="http://schemas.openxmlformats.org/officeDocument/2006/relationships" xmlns:w="http://schemas.openxmlformats.org/wordprocessingml/2006/main">
   <w:docDefaults>
     <w:rPrDefault>
       <w:rPr>
@@ -11144,380 +10063,146 @@
       </w:pPr>
     </w:pPrDefault>
   </w:docDefaults>
-  <w:latentStyles w:defLockedState="0" w:defUIPriority="99" w:defSemiHidden="0" w:defUnhideWhenUsed="0" w:defQFormat="0" w:count="371">
-    <w:lsdException w:name="Normal" w:uiPriority="0" w:qFormat="1"/>
-    <w:lsdException w:name="heading 1" w:uiPriority="9" w:qFormat="1"/>
-    <w:lsdException w:name="heading 2" w:semiHidden="1" w:uiPriority="9" w:unhideWhenUsed="1" w:qFormat="1"/>
-    <w:lsdException w:name="heading 3" w:semiHidden="1" w:uiPriority="9" w:unhideWhenUsed="1" w:qFormat="1"/>
-    <w:lsdException w:name="heading 4" w:semiHidden="1" w:uiPriority="9" w:unhideWhenUsed="1" w:qFormat="1"/>
-    <w:lsdException w:name="heading 5" w:semiHidden="1" w:uiPriority="9" w:unhideWhenUsed="1" w:qFormat="1"/>
-    <w:lsdException w:name="heading 6" w:semiHidden="1" w:uiPriority="9" w:unhideWhenUsed="1" w:qFormat="1"/>
-    <w:lsdException w:name="heading 7" w:semiHidden="1" w:uiPriority="9" w:unhideWhenUsed="1" w:qFormat="1"/>
-    <w:lsdException w:name="heading 8" w:semiHidden="1" w:uiPriority="9" w:unhideWhenUsed="1" w:qFormat="1"/>
-    <w:lsdException w:name="heading 9" w:semiHidden="1" w:uiPriority="9" w:unhideWhenUsed="1" w:qFormat="1"/>
-    <w:lsdException w:name="index 1" w:semiHidden="1" w:unhideWhenUsed="1"/>
-    <w:lsdException w:name="index 2" w:semiHidden="1" w:unhideWhenUsed="1"/>
-    <w:lsdException w:name="index 3" w:semiHidden="1" w:unhideWhenUsed="1"/>
-    <w:lsdException w:name="index 4" w:semiHidden="1" w:unhideWhenUsed="1"/>
-    <w:lsdException w:name="index 5" w:semiHidden="1" w:unhideWhenUsed="1"/>
-    <w:lsdException w:name="index 6" w:semiHidden="1" w:unhideWhenUsed="1"/>
-    <w:lsdException w:name="index 7" w:semiHidden="1" w:unhideWhenUsed="1"/>
-    <w:lsdException w:name="index 8" w:semiHidden="1" w:unhideWhenUsed="1"/>
-    <w:lsdException w:name="index 9" w:semiHidden="1" w:unhideWhenUsed="1"/>
-    <w:lsdException w:name="toc 1" w:semiHidden="1" w:uiPriority="39" w:unhideWhenUsed="1"/>
-    <w:lsdException w:name="toc 2" w:semiHidden="1" w:uiPriority="39" w:unhideWhenUsed="1"/>
-    <w:lsdException w:name="toc 3" w:semiHidden="1" w:uiPriority="39" w:unhideWhenUsed="1"/>
-    <w:lsdException w:name="toc 4" w:semiHidden="1" w:uiPriority="39" w:unhideWhenUsed="1"/>
-    <w:lsdException w:name="toc 5" w:semiHidden="1" w:uiPriority="39" w:unhideWhenUsed="1"/>
-    <w:lsdException w:name="toc 6" w:semiHidden="1" w:uiPriority="39" w:unhideWhenUsed="1"/>
-    <w:lsdException w:name="toc 7" w:semiHidden="1" w:uiPriority="39" w:unhideWhenUsed="1"/>
-    <w:lsdException w:name="toc 8" w:semiHidden="1" w:uiPriority="39" w:unhideWhenUsed="1"/>
-    <w:lsdException w:name="toc 9" w:semiHidden="1" w:uiPriority="39" w:unhideWhenUsed="1"/>
-    <w:lsdException w:name="Normal Indent" w:semiHidden="1" w:unhideWhenUsed="1"/>
-    <w:lsdException w:name="footnote text" w:semiHidden="1" w:unhideWhenUsed="1"/>
-    <w:lsdException w:name="annotation text" w:semiHidden="1" w:unhideWhenUsed="1"/>
-    <w:lsdException w:name="header" w:semiHidden="1" w:unhideWhenUsed="1"/>
-    <w:lsdException w:name="footer" w:semiHidden="1" w:unhideWhenUsed="1"/>
-    <w:lsdException w:name="index heading" w:semiHidden="1" w:unhideWhenUsed="1"/>
-    <w:lsdException w:name="caption" w:semiHidden="1" w:uiPriority="35" w:unhideWhenUsed="1" w:qFormat="1"/>
-    <w:lsdException w:name="table of figures" w:semiHidden="1" w:unhideWhenUsed="1"/>
-    <w:lsdException w:name="envelope address" w:semiHidden="1" w:unhideWhenUsed="1"/>
-    <w:lsdException w:name="envelope return" w:semiHidden="1" w:unhideWhenUsed="1"/>
-    <w:lsdException w:name="footnote reference" w:semiHidden="1" w:unhideWhenUsed="1"/>
-    <w:lsdException w:name="annotation reference" w:semiHidden="1" w:unhideWhenUsed="1"/>
-    <w:lsdException w:name="line number" w:semiHidden="1" w:unhideWhenUsed="1"/>
-    <w:lsdException w:name="page number" w:semiHidden="1" w:unhideWhenUsed="1"/>
-    <w:lsdException w:name="endnote reference" w:semiHidden="1" w:unhideWhenUsed="1"/>
-    <w:lsdException w:name="endnote text" w:semiHidden="1" w:unhideWhenUsed="1"/>
-    <w:lsdException w:name="table of authorities" w:semiHidden="1" w:unhideWhenUsed="1"/>
-    <w:lsdException w:name="macro" w:semiHidden="1" w:unhideWhenUsed="1"/>
-    <w:lsdException w:name="toa heading" w:semiHidden="1" w:unhideWhenUsed="1"/>
-    <w:lsdException w:name="List" w:semiHidden="1" w:unhideWhenUsed="1"/>
-    <w:lsdException w:name="List Bullet" w:semiHidden="1" w:unhideWhenUsed="1"/>
-    <w:lsdException w:name="List Number" w:semiHidden="1" w:unhideWhenUsed="1"/>
-    <w:lsdException w:name="List 2" w:semiHidden="1" w:unhideWhenUsed="1"/>
-    <w:lsdException w:name="List 3" w:semiHidden="1" w:unhideWhenUsed="1"/>
-    <w:lsdException w:name="List 4" w:semiHidden="1" w:unhideWhenUsed="1"/>
-    <w:lsdException w:name="List 5" w:semiHidden="1" w:unhideWhenUsed="1"/>
-    <w:lsdException w:name="List Bullet 2" w:semiHidden="1" w:unhideWhenUsed="1"/>
-    <w:lsdException w:name="List Bullet 3" w:semiHidden="1" w:unhideWhenUsed="1"/>
-    <w:lsdException w:name="List Bullet 4" w:semiHidden="1" w:unhideWhenUsed="1"/>
-    <w:lsdException w:name="List Bullet 5" w:semiHidden="1" w:unhideWhenUsed="1"/>
-    <w:lsdException w:name="List Number 2" w:semiHidden="1" w:unhideWhenUsed="1"/>
-    <w:lsdException w:name="List Number 3" w:semiHidden="1" w:unhideWhenUsed="1"/>
-    <w:lsdException w:name="List Number 4" w:semiHidden="1" w:unhideWhenUsed="1"/>
-    <w:lsdException w:name="List Number 5" w:semiHidden="1" w:unhideWhenUsed="1"/>
-    <w:lsdException w:name="Title" w:uiPriority="10"/>
-    <w:lsdException w:name="Closing" w:semiHidden="1" w:unhideWhenUsed="1"/>
-    <w:lsdException w:name="Signature" w:semiHidden="1" w:unhideWhenUsed="1"/>
-    <w:lsdException w:name="Default Paragraph Font" w:semiHidden="1" w:uiPriority="1" w:unhideWhenUsed="1"/>
-    <w:lsdException w:name="Body Text" w:semiHidden="1" w:unhideWhenUsed="1"/>
-    <w:lsdException w:name="Body Text Indent" w:semiHidden="1" w:unhideWhenUsed="1"/>
-    <w:lsdException w:name="List Continue" w:semiHidden="1" w:unhideWhenUsed="1"/>
-    <w:lsdException w:name="List Continue 2" w:semiHidden="1" w:unhideWhenUsed="1"/>
-    <w:lsdException w:name="List Continue 3" w:semiHidden="1" w:unhideWhenUsed="1"/>
-    <w:lsdException w:name="List Continue 4" w:semiHidden="1" w:unhideWhenUsed="1"/>
-    <w:lsdException w:name="List Continue 5" w:semiHidden="1" w:unhideWhenUsed="1"/>
-    <w:lsdException w:name="Message Header" w:semiHidden="1" w:unhideWhenUsed="1"/>
-    <w:lsdException w:name="Subtitle" w:uiPriority="11"/>
-    <w:lsdException w:name="Salutation" w:semiHidden="1" w:unhideWhenUsed="1"/>
-    <w:lsdException w:name="Date" w:semiHidden="1" w:unhideWhenUsed="1"/>
-    <w:lsdException w:name="Body Text First Indent" w:semiHidden="1" w:unhideWhenUsed="1"/>
-    <w:lsdException w:name="Body Text First Indent 2" w:semiHidden="1" w:unhideWhenUsed="1"/>
-    <w:lsdException w:name="Note Heading" w:semiHidden="1" w:unhideWhenUsed="1"/>
-    <w:lsdException w:name="Body Text 2" w:semiHidden="1" w:unhideWhenUsed="1"/>
-    <w:lsdException w:name="Body Text 3" w:semiHidden="1" w:unhideWhenUsed="1"/>
-    <w:lsdException w:name="Body Text Indent 2" w:semiHidden="1" w:unhideWhenUsed="1"/>
-    <w:lsdException w:name="Body Text Indent 3" w:semiHidden="1" w:unhideWhenUsed="1"/>
-    <w:lsdException w:name="Block Text" w:semiHidden="1" w:unhideWhenUsed="1"/>
-    <w:lsdException w:name="Hyperlink" w:semiHidden="1" w:unhideWhenUsed="1"/>
-    <w:lsdException w:name="FollowedHyperlink" w:semiHidden="1" w:unhideWhenUsed="1"/>
-    <w:lsdException w:name="Strong" w:uiPriority="22" w:qFormat="1"/>
-    <w:lsdException w:name="Emphasis" w:uiPriority="20" w:qFormat="1"/>
-    <w:lsdException w:name="Document Map" w:semiHidden="1" w:unhideWhenUsed="1"/>
-    <w:lsdException w:name="Plain Text" w:semiHidden="1" w:unhideWhenUsed="1"/>
-    <w:lsdException w:name="E-mail Signature" w:semiHidden="1" w:unhideWhenUsed="1"/>
-    <w:lsdException w:name="HTML Top of Form" w:semiHidden="1" w:unhideWhenUsed="1"/>
-    <w:lsdException w:name="HTML Bottom of Form" w:semiHidden="1" w:unhideWhenUsed="1"/>
-    <w:lsdException w:name="Normal (Web)" w:semiHidden="1" w:unhideWhenUsed="1"/>
-    <w:lsdException w:name="HTML Acronym" w:semiHidden="1" w:unhideWhenUsed="1"/>
-    <w:lsdException w:name="HTML Address" w:semiHidden="1" w:unhideWhenUsed="1"/>
-    <w:lsdException w:name="HTML Cite" w:semiHidden="1" w:unhideWhenUsed="1"/>
-    <w:lsdException w:name="HTML Code" w:semiHidden="1" w:unhideWhenUsed="1"/>
-    <w:lsdException w:name="HTML Definition" w:semiHidden="1" w:unhideWhenUsed="1"/>
-    <w:lsdException w:name="HTML Keyboard" w:semiHidden="1" w:unhideWhenUsed="1"/>
-    <w:lsdException w:name="HTML Preformatted" w:semiHidden="1" w:unhideWhenUsed="1"/>
-    <w:lsdException w:name="HTML Sample" w:semiHidden="1" w:unhideWhenUsed="1"/>
-    <w:lsdException w:name="HTML Typewriter" w:semiHidden="1" w:unhideWhenUsed="1"/>
-    <w:lsdException w:name="HTML Variable" w:semiHidden="1" w:unhideWhenUsed="1"/>
-    <w:lsdException w:name="Normal Table" w:semiHidden="1" w:unhideWhenUsed="1"/>
-    <w:lsdException w:name="annotation subject" w:semiHidden="1" w:unhideWhenUsed="1"/>
-    <w:lsdException w:name="No List" w:semiHidden="1" w:unhideWhenUsed="1"/>
-    <w:lsdException w:name="Outline List 1" w:semiHidden="1" w:unhideWhenUsed="1"/>
-    <w:lsdException w:name="Outline List 2" w:semiHidden="1" w:unhideWhenUsed="1"/>
-    <w:lsdException w:name="Outline List 3" w:semiHidden="1" w:unhideWhenUsed="1"/>
-    <w:lsdException w:name="Table Simple 1" w:semiHidden="1" w:unhideWhenUsed="1"/>
-    <w:lsdException w:name="Table Simple 2" w:semiHidden="1" w:unhideWhenUsed="1"/>
-    <w:lsdException w:name="Table Simple 3" w:semiHidden="1" w:unhideWhenUsed="1"/>
-    <w:lsdException w:name="Table Classic 1" w:semiHidden="1" w:unhideWhenUsed="1"/>
-    <w:lsdException w:name="Table Classic 2" w:semiHidden="1" w:unhideWhenUsed="1"/>
-    <w:lsdException w:name="Table Classic 3" w:semiHidden="1" w:unhideWhenUsed="1"/>
-    <w:lsdException w:name="Table Classic 4" w:semiHidden="1" w:unhideWhenUsed="1"/>
-    <w:lsdException w:name="Table Colorful 1" w:semiHidden="1" w:unhideWhenUsed="1"/>
-    <w:lsdException w:name="Table Colorful 2" w:semiHidden="1" w:unhideWhenUsed="1"/>
-    <w:lsdException w:name="Table Colorful 3" w:semiHidden="1" w:unhideWhenUsed="1"/>
-    <w:lsdException w:name="Table Columns 1" w:semiHidden="1" w:unhideWhenUsed="1"/>
-    <w:lsdException w:name="Table Columns 2" w:semiHidden="1" w:unhideWhenUsed="1"/>
-    <w:lsdException w:name="Table Columns 3" w:semiHidden="1" w:unhideWhenUsed="1"/>
-    <w:lsdException w:name="Table Columns 4" w:semiHidden="1" w:unhideWhenUsed="1"/>
-    <w:lsdException w:name="Table Columns 5" w:semiHidden="1" w:unhideWhenUsed="1"/>
-    <w:lsdException w:name="Table Grid 1" w:semiHidden="1" w:unhideWhenUsed="1"/>
-    <w:lsdException w:name="Table Grid 2" w:semiHidden="1" w:unhideWhenUsed="1"/>
-    <w:lsdException w:name="Table Grid 3" w:semiHidden="1" w:unhideWhenUsed="1"/>
-    <w:lsdException w:name="Table Grid 4" w:semiHidden="1" w:unhideWhenUsed="1"/>
-    <w:lsdException w:name="Table Grid 5" w:semiHidden="1" w:unhideWhenUsed="1"/>
-    <w:lsdException w:name="Table Grid 6" w:semiHidden="1" w:unhideWhenUsed="1"/>
-    <w:lsdException w:name="Table Grid 7" w:semiHidden="1" w:unhideWhenUsed="1"/>
-    <w:lsdException w:name="Table Grid 8" w:semiHidden="1" w:unhideWhenUsed="1"/>
-    <w:lsdException w:name="Table List 1" w:semiHidden="1" w:unhideWhenUsed="1"/>
-    <w:lsdException w:name="Table List 2" w:semiHidden="1" w:unhideWhenUsed="1"/>
-    <w:lsdException w:name="Table List 3" w:semiHidden="1" w:unhideWhenUsed="1"/>
-    <w:lsdException w:name="Table List 4" w:semiHidden="1" w:unhideWhenUsed="1"/>
-    <w:lsdException w:name="Table List 5" w:semiHidden="1" w:unhideWhenUsed="1"/>
-    <w:lsdException w:name="Table List 6" w:semiHidden="1" w:unhideWhenUsed="1"/>
-    <w:lsdException w:name="Table List 7" w:semiHidden="1" w:unhideWhenUsed="1"/>
-    <w:lsdException w:name="Table List 8" w:semiHidden="1" w:unhideWhenUsed="1"/>
-    <w:lsdException w:name="Table 3D effects 1" w:semiHidden="1" w:unhideWhenUsed="1"/>
-    <w:lsdException w:name="Table 3D effects 2" w:semiHidden="1" w:unhideWhenUsed="1"/>
-    <w:lsdException w:name="Table 3D effects 3" w:semiHidden="1" w:unhideWhenUsed="1"/>
-    <w:lsdException w:name="Table Contemporary" w:semiHidden="1" w:unhideWhenUsed="1"/>
-    <w:lsdException w:name="Table Elegant" w:semiHidden="1" w:unhideWhenUsed="1"/>
-    <w:lsdException w:name="Table Professional" w:semiHidden="1" w:unhideWhenUsed="1"/>
-    <w:lsdException w:name="Table Subtle 1" w:semiHidden="1" w:unhideWhenUsed="1"/>
-    <w:lsdException w:name="Table Subtle 2" w:semiHidden="1" w:unhideWhenUsed="1"/>
-    <w:lsdException w:name="Table Web 1" w:semiHidden="1" w:unhideWhenUsed="1"/>
-    <w:lsdException w:name="Table Web 2" w:semiHidden="1" w:unhideWhenUsed="1"/>
-    <w:lsdException w:name="Table Web 3" w:semiHidden="1" w:unhideWhenUsed="1"/>
-    <w:lsdException w:name="Balloon Text" w:semiHidden="1" w:unhideWhenUsed="1"/>
-    <w:lsdException w:name="Table Grid" w:uiPriority="59"/>
-    <w:lsdException w:name="Table Theme" w:semiHidden="1" w:unhideWhenUsed="1"/>
-    <w:lsdException w:name="Placeholder Text" w:semiHidden="1"/>
-    <w:lsdException w:name="No Spacing" w:uiPriority="1"/>
-    <w:lsdException w:name="Light Shading" w:uiPriority="60"/>
-    <w:lsdException w:name="Light List" w:uiPriority="61"/>
-    <w:lsdException w:name="Light Grid" w:uiPriority="62"/>
-    <w:lsdException w:name="Medium Shading 1" w:uiPriority="63"/>
-    <w:lsdException w:name="Medium Shading 2" w:uiPriority="64"/>
-    <w:lsdException w:name="Medium List 1" w:uiPriority="65"/>
-    <w:lsdException w:name="Medium List 2" w:uiPriority="66"/>
-    <w:lsdException w:name="Medium Grid 1" w:uiPriority="67"/>
-    <w:lsdException w:name="Medium Grid 2" w:uiPriority="68"/>
-    <w:lsdException w:name="Medium Grid 3" w:uiPriority="69"/>
-    <w:lsdException w:name="Dark List" w:uiPriority="70"/>
-    <w:lsdException w:name="Colorful Shading" w:uiPriority="71"/>
-    <w:lsdException w:name="Colorful List" w:uiPriority="72"/>
-    <w:lsdException w:name="Colorful Grid" w:uiPriority="73"/>
-    <w:lsdException w:name="Light Shading Accent 1" w:uiPriority="60"/>
-    <w:lsdException w:name="Light List Accent 1" w:uiPriority="61"/>
-    <w:lsdException w:name="Light Grid Accent 1" w:uiPriority="62"/>
-    <w:lsdException w:name="Medium Shading 1 Accent 1" w:uiPriority="63"/>
-    <w:lsdException w:name="Medium Shading 2 Accent 1" w:uiPriority="64"/>
-    <w:lsdException w:name="Medium List 1 Accent 1" w:uiPriority="65"/>
-    <w:lsdException w:name="Revision" w:semiHidden="1"/>
-    <w:lsdException w:name="List Paragraph" w:uiPriority="34" w:qFormat="1"/>
-    <w:lsdException w:name="Quote" w:uiPriority="29"/>
-    <w:lsdException w:name="Intense Quote" w:uiPriority="30"/>
-    <w:lsdException w:name="Medium List 2 Accent 1" w:uiPriority="66"/>
-    <w:lsdException w:name="Medium Grid 1 Accent 1" w:uiPriority="67"/>
-    <w:lsdException w:name="Medium Grid 2 Accent 1" w:uiPriority="68"/>
-    <w:lsdException w:name="Medium Grid 3 Accent 1" w:uiPriority="69"/>
-    <w:lsdException w:name="Dark List Accent 1" w:uiPriority="70"/>
-    <w:lsdException w:name="Colorful Shading Accent 1" w:uiPriority="71"/>
-    <w:lsdException w:name="Colorful List Accent 1" w:uiPriority="72"/>
-    <w:lsdException w:name="Colorful Grid Accent 1" w:uiPriority="73"/>
-    <w:lsdException w:name="Light Shading Accent 2" w:uiPriority="60"/>
-    <w:lsdException w:name="Light List Accent 2" w:uiPriority="61"/>
-    <w:lsdException w:name="Light Grid Accent 2" w:uiPriority="62"/>
-    <w:lsdException w:name="Medium Shading 1 Accent 2" w:uiPriority="63"/>
-    <w:lsdException w:name="Medium Shading 2 Accent 2" w:uiPriority="64"/>
-    <w:lsdException w:name="Medium List 1 Accent 2" w:uiPriority="65"/>
-    <w:lsdException w:name="Medium List 2 Accent 2" w:uiPriority="66"/>
-    <w:lsdException w:name="Medium Grid 1 Accent 2" w:uiPriority="67"/>
-    <w:lsdException w:name="Medium Grid 2 Accent 2" w:uiPriority="68"/>
-    <w:lsdException w:name="Medium Grid 3 Accent 2" w:uiPriority="69"/>
-    <w:lsdException w:name="Dark List Accent 2" w:uiPriority="70"/>
-    <w:lsdException w:name="Colorful Shading Accent 2" w:uiPriority="71"/>
-    <w:lsdException w:name="Colorful List Accent 2" w:uiPriority="72"/>
-    <w:lsdException w:name="Colorful Grid Accent 2" w:uiPriority="73"/>
-    <w:lsdException w:name="Light Shading Accent 3" w:uiPriority="60"/>
-    <w:lsdException w:name="Light List Accent 3" w:uiPriority="61"/>
-    <w:lsdException w:name="Light Grid Accent 3" w:uiPriority="62"/>
-    <w:lsdException w:name="Medium Shading 1 Accent 3" w:uiPriority="63"/>
-    <w:lsdException w:name="Medium Shading 2 Accent 3" w:uiPriority="64"/>
-    <w:lsdException w:name="Medium List 1 Accent 3" w:uiPriority="65"/>
-    <w:lsdException w:name="Medium List 2 Accent 3" w:uiPriority="66"/>
-    <w:lsdException w:name="Medium Grid 1 Accent 3" w:uiPriority="67"/>
-    <w:lsdException w:name="Medium Grid 2 Accent 3" w:uiPriority="68"/>
-    <w:lsdException w:name="Medium Grid 3 Accent 3" w:uiPriority="69"/>
-    <w:lsdException w:name="Dark List Accent 3" w:uiPriority="70"/>
-    <w:lsdException w:name="Colorful Shading Accent 3" w:uiPriority="71"/>
-    <w:lsdException w:name="Colorful List Accent 3" w:uiPriority="72"/>
-    <w:lsdException w:name="Colorful Grid Accent 3" w:uiPriority="73"/>
-    <w:lsdException w:name="Light Shading Accent 4" w:uiPriority="60"/>
-    <w:lsdException w:name="Light List Accent 4" w:uiPriority="61"/>
-    <w:lsdException w:name="Light Grid Accent 4" w:uiPriority="62"/>
-    <w:lsdException w:name="Medium Shading 1 Accent 4" w:uiPriority="63"/>
-    <w:lsdException w:name="Medium Shading 2 Accent 4" w:uiPriority="64"/>
-    <w:lsdException w:name="Medium List 1 Accent 4" w:uiPriority="65"/>
-    <w:lsdException w:name="Medium List 2 Accent 4" w:uiPriority="66"/>
-    <w:lsdException w:name="Medium Grid 1 Accent 4" w:uiPriority="67"/>
-    <w:lsdException w:name="Medium Grid 2 Accent 4" w:uiPriority="68"/>
-    <w:lsdException w:name="Medium Grid 3 Accent 4" w:uiPriority="69"/>
-    <w:lsdException w:name="Dark List Accent 4" w:uiPriority="70"/>
-    <w:lsdException w:name="Colorful Shading Accent 4" w:uiPriority="71"/>
-    <w:lsdException w:name="Colorful List Accent 4" w:uiPriority="72"/>
-    <w:lsdException w:name="Colorful Grid Accent 4" w:uiPriority="73"/>
-    <w:lsdException w:name="Light Shading Accent 5" w:uiPriority="60"/>
-    <w:lsdException w:name="Light List Accent 5" w:uiPriority="61"/>
-    <w:lsdException w:name="Light Grid Accent 5" w:uiPriority="62"/>
-    <w:lsdException w:name="Medium Shading 1 Accent 5" w:uiPriority="63"/>
-    <w:lsdException w:name="Medium Shading 2 Accent 5" w:uiPriority="64"/>
-    <w:lsdException w:name="Medium List 1 Accent 5" w:uiPriority="65"/>
-    <w:lsdException w:name="Medium List 2 Accent 5" w:uiPriority="66"/>
-    <w:lsdException w:name="Medium Grid 1 Accent 5" w:uiPriority="67"/>
-    <w:lsdException w:name="Medium Grid 2 Accent 5" w:uiPriority="68"/>
-    <w:lsdException w:name="Medium Grid 3 Accent 5" w:uiPriority="69"/>
-    <w:lsdException w:name="Dark List Accent 5" w:uiPriority="70"/>
-    <w:lsdException w:name="Colorful Shading Accent 5" w:uiPriority="71"/>
-    <w:lsdException w:name="Colorful List Accent 5" w:uiPriority="72"/>
-    <w:lsdException w:name="Colorful Grid Accent 5" w:uiPriority="73"/>
-    <w:lsdException w:name="Light Shading Accent 6" w:uiPriority="60"/>
-    <w:lsdException w:name="Light List Accent 6" w:uiPriority="61"/>
-    <w:lsdException w:name="Light Grid Accent 6" w:uiPriority="62"/>
-    <w:lsdException w:name="Medium Shading 1 Accent 6" w:uiPriority="63"/>
-    <w:lsdException w:name="Medium Shading 2 Accent 6" w:uiPriority="64"/>
-    <w:lsdException w:name="Medium List 1 Accent 6" w:uiPriority="65"/>
-    <w:lsdException w:name="Medium List 2 Accent 6" w:uiPriority="66"/>
-    <w:lsdException w:name="Medium Grid 1 Accent 6" w:uiPriority="67"/>
-    <w:lsdException w:name="Medium Grid 2 Accent 6" w:uiPriority="68"/>
-    <w:lsdException w:name="Medium Grid 3 Accent 6" w:uiPriority="69"/>
-    <w:lsdException w:name="Dark List Accent 6" w:uiPriority="70"/>
-    <w:lsdException w:name="Colorful Shading Accent 6" w:uiPriority="71"/>
-    <w:lsdException w:name="Colorful List Accent 6" w:uiPriority="72"/>
-    <w:lsdException w:name="Colorful Grid Accent 6" w:uiPriority="73"/>
-    <w:lsdException w:name="Subtle Emphasis" w:uiPriority="19"/>
-    <w:lsdException w:name="Intense Emphasis" w:uiPriority="21"/>
-    <w:lsdException w:name="Subtle Reference" w:uiPriority="31"/>
-    <w:lsdException w:name="Intense Reference" w:uiPriority="32"/>
-    <w:lsdException w:name="Book Title" w:uiPriority="33"/>
-    <w:lsdException w:name="Bibliography" w:semiHidden="1" w:uiPriority="37" w:unhideWhenUsed="1"/>
-    <w:lsdException w:name="TOC Heading" w:semiHidden="1" w:uiPriority="39" w:unhideWhenUsed="1" w:qFormat="1"/>
-    <w:lsdException w:name="Plain Table 1" w:uiPriority="41"/>
-    <w:lsdException w:name="Plain Table 2" w:uiPriority="42"/>
-    <w:lsdException w:name="Plain Table 3" w:uiPriority="43"/>
-    <w:lsdException w:name="Plain Table 4" w:uiPriority="44"/>
-    <w:lsdException w:name="Plain Table 5" w:uiPriority="45"/>
-    <w:lsdException w:name="Grid Table Light" w:uiPriority="40"/>
-    <w:lsdException w:name="Grid Table 1 Light" w:uiPriority="46"/>
-    <w:lsdException w:name="Grid Table 2" w:uiPriority="47"/>
-    <w:lsdException w:name="Grid Table 3" w:uiPriority="48"/>
-    <w:lsdException w:name="Grid Table 4" w:uiPriority="49"/>
-    <w:lsdException w:name="Grid Table 5 Dark" w:uiPriority="50"/>
-    <w:lsdException w:name="Grid Table 6 Colorful" w:uiPriority="51"/>
-    <w:lsdException w:name="Grid Table 7 Colorful" w:uiPriority="52"/>
-    <w:lsdException w:name="Grid Table 1 Light Accent 1" w:uiPriority="46"/>
-    <w:lsdException w:name="Grid Table 2 Accent 1" w:uiPriority="47"/>
-    <w:lsdException w:name="Grid Table 3 Accent 1" w:uiPriority="48"/>
-    <w:lsdException w:name="Grid Table 4 Accent 1" w:uiPriority="49"/>
-    <w:lsdException w:name="Grid Table 5 Dark Accent 1" w:uiPriority="50"/>
-    <w:lsdException w:name="Grid Table 6 Colorful Accent 1" w:uiPriority="51"/>
-    <w:lsdException w:name="Grid Table 7 Colorful Accent 1" w:uiPriority="52"/>
-    <w:lsdException w:name="Grid Table 1 Light Accent 2" w:uiPriority="46"/>
-    <w:lsdException w:name="Grid Table 2 Accent 2" w:uiPriority="47"/>
-    <w:lsdException w:name="Grid Table 3 Accent 2" w:uiPriority="48"/>
-    <w:lsdException w:name="Grid Table 4 Accent 2" w:uiPriority="49"/>
-    <w:lsdException w:name="Grid Table 5 Dark Accent 2" w:uiPriority="50"/>
-    <w:lsdException w:name="Grid Table 6 Colorful Accent 2" w:uiPriority="51"/>
-    <w:lsdException w:name="Grid Table 7 Colorful Accent 2" w:uiPriority="52"/>
-    <w:lsdException w:name="Grid Table 1 Light Accent 3" w:uiPriority="46"/>
-    <w:lsdException w:name="Grid Table 2 Accent 3" w:uiPriority="47"/>
-    <w:lsdException w:name="Grid Table 3 Accent 3" w:uiPriority="48"/>
-    <w:lsdException w:name="Grid Table 4 Accent 3" w:uiPriority="49"/>
-    <w:lsdException w:name="Grid Table 5 Dark Accent 3" w:uiPriority="50"/>
-    <w:lsdException w:name="Grid Table 6 Colorful Accent 3" w:uiPriority="51"/>
-    <w:lsdException w:name="Grid Table 7 Colorful Accent 3" w:uiPriority="52"/>
-    <w:lsdException w:name="Grid Table 1 Light Accent 4" w:uiPriority="46"/>
-    <w:lsdException w:name="Grid Table 2 Accent 4" w:uiPriority="47"/>
-    <w:lsdException w:name="Grid Table 3 Accent 4" w:uiPriority="48"/>
-    <w:lsdException w:name="Grid Table 4 Accent 4" w:uiPriority="49"/>
-    <w:lsdException w:name="Grid Table 5 Dark Accent 4" w:uiPriority="50"/>
-    <w:lsdException w:name="Grid Table 6 Colorful Accent 4" w:uiPriority="51"/>
-    <w:lsdException w:name="Grid Table 7 Colorful Accent 4" w:uiPriority="52"/>
-    <w:lsdException w:name="Grid Table 1 Light Accent 5" w:uiPriority="46"/>
-    <w:lsdException w:name="Grid Table 2 Accent 5" w:uiPriority="47"/>
-    <w:lsdException w:name="Grid Table 3 Accent 5" w:uiPriority="48"/>
-    <w:lsdException w:name="Grid Table 4 Accent 5" w:uiPriority="49"/>
-    <w:lsdException w:name="Grid Table 5 Dark Accent 5" w:uiPriority="50"/>
-    <w:lsdException w:name="Grid Table 6 Colorful Accent 5" w:uiPriority="51"/>
-    <w:lsdException w:name="Grid Table 7 Colorful Accent 5" w:uiPriority="52"/>
-    <w:lsdException w:name="Grid Table 1 Light Accent 6" w:uiPriority="46"/>
-    <w:lsdException w:name="Grid Table 2 Accent 6" w:uiPriority="47"/>
-    <w:lsdException w:name="Grid Table 3 Accent 6" w:uiPriority="48"/>
-    <w:lsdException w:name="Grid Table 4 Accent 6" w:uiPriority="49"/>
-    <w:lsdException w:name="Grid Table 5 Dark Accent 6" w:uiPriority="50"/>
-    <w:lsdException w:name="Grid Table 6 Colorful Accent 6" w:uiPriority="51"/>
-    <w:lsdException w:name="Grid Table 7 Colorful Accent 6" w:uiPriority="52"/>
-    <w:lsdException w:name="List Table 1 Light" w:uiPriority="46"/>
-    <w:lsdException w:name="List Table 2" w:uiPriority="47"/>
-    <w:lsdException w:name="List Table 3" w:uiPriority="48"/>
-    <w:lsdException w:name="List Table 4" w:uiPriority="49"/>
-    <w:lsdException w:name="List Table 5 Dark" w:uiPriority="50"/>
-    <w:lsdException w:name="List Table 6 Colorful" w:uiPriority="51"/>
-    <w:lsdException w:name="List Table 7 Colorful" w:uiPriority="52"/>
-    <w:lsdException w:name="List Table 1 Light Accent 1" w:uiPriority="46"/>
-    <w:lsdException w:name="List Table 2 Accent 1" w:uiPriority="47"/>
-    <w:lsdException w:name="List Table 3 Accent 1" w:uiPriority="48"/>
-    <w:lsdException w:name="List Table 4 Accent 1" w:uiPriority="49"/>
-    <w:lsdException w:name="List Table 5 Dark Accent 1" w:uiPriority="50"/>
-    <w:lsdException w:name="List Table 6 Colorful Accent 1" w:uiPriority="51"/>
-    <w:lsdException w:name="List Table 7 Colorful Accent 1" w:uiPriority="52"/>
-    <w:lsdException w:name="List Table 1 Light Accent 2" w:uiPriority="46"/>
-    <w:lsdException w:name="List Table 2 Accent 2" w:uiPriority="47"/>
-    <w:lsdException w:name="List Table 3 Accent 2" w:uiPriority="48"/>
-    <w:lsdException w:name="List Table 4 Accent 2" w:uiPriority="49"/>
-    <w:lsdException w:name="List Table 5 Dark Accent 2" w:uiPriority="50"/>
-    <w:lsdException w:name="List Table 6 Colorful Accent 2" w:uiPriority="51"/>
-    <w:lsdException w:name="List Table 7 Colorful Accent 2" w:uiPriority="52"/>
-    <w:lsdException w:name="List Table 1 Light Accent 3" w:uiPriority="46"/>
-    <w:lsdException w:name="List Table 2 Accent 3" w:uiPriority="47"/>
-    <w:lsdException w:name="List Table 3 Accent 3" w:uiPriority="48"/>
-    <w:lsdException w:name="List Table 4 Accent 3" w:uiPriority="49"/>
-    <w:lsdException w:name="List Table 5 Dark Accent 3" w:uiPriority="50"/>
-    <w:lsdException w:name="List Table 6 Colorful Accent 3" w:uiPriority="51"/>
-    <w:lsdException w:name="List Table 7 Colorful Accent 3" w:uiPriority="52"/>
-    <w:lsdException w:name="List Table 1 Light Accent 4" w:uiPriority="46"/>
-    <w:lsdException w:name="List Table 2 Accent 4" w:uiPriority="47"/>
-    <w:lsdException w:name="List Table 3 Accent 4" w:uiPriority="48"/>
-    <w:lsdException w:name="List Table 4 Accent 4" w:uiPriority="49"/>
-    <w:lsdException w:name="List Table 5 Dark Accent 4" w:uiPriority="50"/>
-    <w:lsdException w:name="List Table 6 Colorful Accent 4" w:uiPriority="51"/>
-    <w:lsdException w:name="List Table 7 Colorful Accent 4" w:uiPriority="52"/>
-    <w:lsdException w:name="List Table 1 Light Accent 5" w:uiPriority="46"/>
-    <w:lsdException w:name="List Table 2 Accent 5" w:uiPriority="47"/>
-    <w:lsdException w:name="List Table 3 Accent 5" w:uiPriority="48"/>
-    <w:lsdException w:name="List Table 4 Accent 5" w:uiPriority="49"/>
-    <w:lsdException w:name="List Table 5 Dark Accent 5" w:uiPriority="50"/>
-    <w:lsdException w:name="List Table 6 Colorful Accent 5" w:uiPriority="51"/>
-    <w:lsdException w:name="List Table 7 Colorful Accent 5" w:uiPriority="52"/>
-    <w:lsdException w:name="List Table 1 Light Accent 6" w:uiPriority="46"/>
-    <w:lsdException w:name="List Table 2 Accent 6" w:uiPriority="47"/>
-    <w:lsdException w:name="List Table 3 Accent 6" w:uiPriority="48"/>
-    <w:lsdException w:name="List Table 4 Accent 6" w:uiPriority="49"/>
-    <w:lsdException w:name="List Table 5 Dark Accent 6" w:uiPriority="50"/>
-    <w:lsdException w:name="List Table 6 Colorful Accent 6" w:uiPriority="51"/>
-    <w:lsdException w:name="List Table 7 Colorful Accent 6" w:uiPriority="52"/>
+  <w:latentStyles w:defLockedState="0" w:defUIPriority="99" w:defSemiHidden="1" w:defUnhideWhenUsed="1" w:defQFormat="0" w:count="267">
+    <w:lsdException w:name="Normal" w:semiHidden="0" w:uiPriority="0" w:unhideWhenUsed="0" w:qFormat="1"/>
+    <w:lsdException w:name="heading 1" w:semiHidden="0" w:uiPriority="9" w:unhideWhenUsed="0" w:qFormat="1"/>
+    <w:lsdException w:name="heading 2" w:uiPriority="9" w:qFormat="1"/>
+    <w:lsdException w:name="heading 3" w:uiPriority="9" w:qFormat="1"/>
+    <w:lsdException w:name="heading 4" w:uiPriority="9" w:qFormat="1"/>
+    <w:lsdException w:name="heading 5" w:uiPriority="9" w:qFormat="1"/>
+    <w:lsdException w:name="heading 6" w:uiPriority="9" w:qFormat="1"/>
+    <w:lsdException w:name="heading 7" w:uiPriority="9" w:qFormat="1"/>
+    <w:lsdException w:name="heading 8" w:uiPriority="9" w:qFormat="1"/>
+    <w:lsdException w:name="heading 9" w:uiPriority="9" w:qFormat="1"/>
+    <w:lsdException w:name="toc 1" w:uiPriority="39"/>
+    <w:lsdException w:name="toc 2" w:uiPriority="39"/>
+    <w:lsdException w:name="toc 3" w:uiPriority="39"/>
+    <w:lsdException w:name="toc 4" w:uiPriority="39"/>
+    <w:lsdException w:name="toc 5" w:uiPriority="39"/>
+    <w:lsdException w:name="toc 6" w:uiPriority="39"/>
+    <w:lsdException w:name="toc 7" w:uiPriority="39"/>
+    <w:lsdException w:name="toc 8" w:uiPriority="39"/>
+    <w:lsdException w:name="toc 9" w:uiPriority="39"/>
+    <w:lsdException w:name="caption" w:uiPriority="35" w:qFormat="1"/>
+    <w:lsdException w:name="Title" w:semiHidden="0" w:uiPriority="10" w:unhideWhenUsed="0"/>
+    <w:lsdException w:name="Default Paragraph Font" w:uiPriority="1"/>
+    <w:lsdException w:name="Subtitle" w:semiHidden="0" w:uiPriority="11" w:unhideWhenUsed="0"/>
+    <w:lsdException w:name="Strong" w:semiHidden="0" w:uiPriority="22" w:unhideWhenUsed="0" w:qFormat="1"/>
+    <w:lsdException w:name="Emphasis" w:semiHidden="0" w:uiPriority="20" w:unhideWhenUsed="0" w:qFormat="1"/>
+    <w:lsdException w:name="Table Grid" w:semiHidden="0" w:uiPriority="59" w:unhideWhenUsed="0"/>
+    <w:lsdException w:name="Placeholder Text" w:unhideWhenUsed="0"/>
+    <w:lsdException w:name="No Spacing" w:semiHidden="0" w:uiPriority="1" w:unhideWhenUsed="0"/>
+    <w:lsdException w:name="Light Shading" w:semiHidden="0" w:uiPriority="60" w:unhideWhenUsed="0"/>
+    <w:lsdException w:name="Light List" w:semiHidden="0" w:uiPriority="61" w:unhideWhenUsed="0"/>
+    <w:lsdException w:name="Light Grid" w:semiHidden="0" w:uiPriority="62" w:unhideWhenUsed="0"/>
+    <w:lsdException w:name="Medium Shading 1" w:semiHidden="0" w:uiPriority="63" w:unhideWhenUsed="0"/>
+    <w:lsdException w:name="Medium Shading 2" w:semiHidden="0" w:uiPriority="64" w:unhideWhenUsed="0"/>
+    <w:lsdException w:name="Medium List 1" w:semiHidden="0" w:uiPriority="65" w:unhideWhenUsed="0"/>
+    <w:lsdException w:name="Medium List 2" w:semiHidden="0" w:uiPriority="66" w:unhideWhenUsed="0"/>
+    <w:lsdException w:name="Medium Grid 1" w:semiHidden="0" w:uiPriority="67" w:unhideWhenUsed="0"/>
+    <w:lsdException w:name="Medium Grid 2" w:semiHidden="0" w:uiPriority="68" w:unhideWhenUsed="0"/>
+    <w:lsdException w:name="Medium Grid 3" w:semiHidden="0" w:uiPriority="69" w:unhideWhenUsed="0"/>
+    <w:lsdException w:name="Dark List" w:semiHidden="0" w:uiPriority="70" w:unhideWhenUsed="0"/>
+    <w:lsdException w:name="Colorful Shading" w:semiHidden="0" w:uiPriority="71" w:unhideWhenUsed="0"/>
+    <w:lsdException w:name="Colorful List" w:semiHidden="0" w:uiPriority="72" w:unhideWhenUsed="0"/>
+    <w:lsdException w:name="Colorful Grid" w:semiHidden="0" w:uiPriority="73" w:unhideWhenUsed="0"/>
+    <w:lsdException w:name="Light Shading Accent 1" w:semiHidden="0" w:uiPriority="60" w:unhideWhenUsed="0"/>
+    <w:lsdException w:name="Light List Accent 1" w:semiHidden="0" w:uiPriority="61" w:unhideWhenUsed="0"/>
+    <w:lsdException w:name="Light Grid Accent 1" w:semiHidden="0" w:uiPriority="62" w:unhideWhenUsed="0"/>
+    <w:lsdException w:name="Medium Shading 1 Accent 1" w:semiHidden="0" w:uiPriority="63" w:unhideWhenUsed="0"/>
+    <w:lsdException w:name="Medium Shading 2 Accent 1" w:semiHidden="0" w:uiPriority="64" w:unhideWhenUsed="0"/>
+    <w:lsdException w:name="Medium List 1 Accent 1" w:semiHidden="0" w:uiPriority="65" w:unhideWhenUsed="0"/>
+    <w:lsdException w:name="Revision" w:unhideWhenUsed="0"/>
+    <w:lsdException w:name="List Paragraph" w:semiHidden="0" w:uiPriority="34" w:unhideWhenUsed="0" w:qFormat="1"/>
+    <w:lsdException w:name="Quote" w:semiHidden="0" w:uiPriority="29" w:unhideWhenUsed="0"/>
+    <w:lsdException w:name="Intense Quote" w:semiHidden="0" w:uiPriority="30" w:unhideWhenUsed="0"/>
+    <w:lsdException w:name="Medium List 2 Accent 1" w:semiHidden="0" w:uiPriority="66" w:unhideWhenUsed="0"/>
+    <w:lsdException w:name="Medium Grid 1 Accent 1" w:semiHidden="0" w:uiPriority="67" w:unhideWhenUsed="0"/>
+    <w:lsdException w:name="Medium Grid 2 Accent 1" w:semiHidden="0" w:uiPriority="68" w:unhideWhenUsed="0"/>
+    <w:lsdException w:name="Medium Grid 3 Accent 1" w:semiHidden="0" w:uiPriority="69" w:unhideWhenUsed="0"/>
+    <w:lsdException w:name="Dark List Accent 1" w:semiHidden="0" w:uiPriority="70" w:unhideWhenUsed="0"/>
+    <w:lsdException w:name="Colorful Shading Accent 1" w:semiHidden="0" w:uiPriority="71" w:unhideWhenUsed="0"/>
+    <w:lsdException w:name="Colorful List Accent 1" w:semiHidden="0" w:uiPriority="72" w:unhideWhenUsed="0"/>
+    <w:lsdException w:name="Colorful Grid Accent 1" w:semiHidden="0" w:uiPriority="73" w:unhideWhenUsed="0"/>
+    <w:lsdException w:name="Light Shading Accent 2" w:semiHidden="0" w:uiPriority="60" w:unhideWhenUsed="0"/>
+    <w:lsdException w:name="Light List Accent 2" w:semiHidden="0" w:uiPriority="61" w:unhideWhenUsed="0"/>
+    <w:lsdException w:name="Light Grid Accent 2" w:semiHidden="0" w:uiPriority="62" w:unhideWhenUsed="0"/>
+    <w:lsdException w:name="Medium Shading 1 Accent 2" w:semiHidden="0" w:uiPriority="63" w:unhideWhenUsed="0"/>
+    <w:lsdException w:name="Medium Shading 2 Accent 2" w:semiHidden="0" w:uiPriority="64" w:unhideWhenUsed="0"/>
+    <w:lsdException w:name="Medium List 1 Accent 2" w:semiHidden="0" w:uiPriority="65" w:unhideWhenUsed="0"/>
+    <w:lsdException w:name="Medium List 2 Accent 2" w:semiHidden="0" w:uiPriority="66" w:unhideWhenUsed="0"/>
+    <w:lsdException w:name="Medium Grid 1 Accent 2" w:semiHidden="0" w:uiPriority="67" w:unhideWhenUsed="0"/>
+    <w:lsdException w:name="Medium Grid 2 Accent 2" w:semiHidden="0" w:uiPriority="68" w:unhideWhenUsed="0"/>
+    <w:lsdException w:name="Medium Grid 3 Accent 2" w:semiHidden="0" w:uiPriority="69" w:unhideWhenUsed="0"/>
+    <w:lsdException w:name="Dark List Accent 2" w:semiHidden="0" w:uiPriority="70" w:unhideWhenUsed="0"/>
+    <w:lsdException w:name="Colorful Shading Accent 2" w:semiHidden="0" w:uiPriority="71" w:unhideWhenUsed="0"/>
+    <w:lsdException w:name="Colorful List Accent 2" w:semiHidden="0" w:uiPriority="72" w:unhideWhenUsed="0"/>
+    <w:lsdException w:name="Colorful Grid Accent 2" w:semiHidden="0" w:uiPriority="73" w:unhideWhenUsed="0"/>
+    <w:lsdException w:name="Light Shading Accent 3" w:semiHidden="0" w:uiPriority="60" w:unhideWhenUsed="0"/>
+    <w:lsdException w:name="Light List Accent 3" w:semiHidden="0" w:uiPriority="61" w:unhideWhenUsed="0"/>
+    <w:lsdException w:name="Light Grid Accent 3" w:semiHidden="0" w:uiPriority="62" w:unhideWhenUsed="0"/>
+    <w:lsdException w:name="Medium Shading 1 Accent 3" w:semiHidden="0" w:uiPriority="63" w:unhideWhenUsed="0"/>
+    <w:lsdException w:name="Medium Shading 2 Accent 3" w:semiHidden="0" w:uiPriority="64" w:unhideWhenUsed="0"/>
+    <w:lsdException w:name="Medium List 1 Accent 3" w:semiHidden="0" w:uiPriority="65" w:unhideWhenUsed="0"/>
+    <w:lsdException w:name="Medium List 2 Accent 3" w:semiHidden="0" w:uiPriority="66" w:unhideWhenUsed="0"/>
+    <w:lsdException w:name="Medium Grid 1 Accent 3" w:semiHidden="0" w:uiPriority="67" w:unhideWhenUsed="0"/>
+    <w:lsdException w:name="Medium Grid 2 Accent 3" w:semiHidden="0" w:uiPriority="68" w:unhideWhenUsed="0"/>
+    <w:lsdException w:name="Medium Grid 3 Accent 3" w:semiHidden="0" w:uiPriority="69" w:unhideWhenUsed="0"/>
+    <w:lsdException w:name="Dark List Accent 3" w:semiHidden="0" w:uiPriority="70" w:unhideWhenUsed="0"/>
+    <w:lsdException w:name="Colorful Shading Accent 3" w:semiHidden="0" w:uiPriority="71" w:unhideWhenUsed="0"/>
+    <w:lsdException w:name="Colorful List Accent 3" w:semiHidden="0" w:uiPriority="72" w:unhideWhenUsed="0"/>
+    <w:lsdException w:name="Colorful Grid Accent 3" w:semiHidden="0" w:uiPriority="73" w:unhideWhenUsed="0"/>
+    <w:lsdException w:name="Light Shading Accent 4" w:semiHidden="0" w:uiPriority="60" w:unhideWhenUsed="0"/>
+    <w:lsdException w:name="Light List Accent 4" w:semiHidden="0" w:uiPriority="61" w:unhideWhenUsed="0"/>
+    <w:lsdException w:name="Light Grid Accent 4" w:semiHidden="0" w:uiPriority="62" w:unhideWhenUsed="0"/>
+    <w:lsdException w:name="Medium Shading 1 Accent 4" w:semiHidden="0" w:uiPriority="63" w:unhideWhenUsed="0"/>
+    <w:lsdException w:name="Medium Shading 2 Accent 4" w:semiHidden="0" w:uiPriority="64" w:unhideWhenUsed="0"/>
+    <w:lsdException w:name="Medium List 1 Accent 4" w:semiHidden="0" w:uiPriority="65" w:unhideWhenUsed="0"/>
+    <w:lsdException w:name="Medium List 2 Accent 4" w:semiHidden="0" w:uiPriority="66" w:unhideWhenUsed="0"/>
+    <w:lsdException w:name="Medium Grid 1 Accent 4" w:semiHidden="0" w:uiPriority="67" w:unhideWhenUsed="0"/>
+    <w:lsdException w:name="Medium Grid 2 Accent 4" w:semiHidden="0" w:uiPriority="68" w:unhideWhenUsed="0"/>
+    <w:lsdException w:name="Medium Grid 3 Accent 4" w:semiHidden="0" w:uiPriority="69" w:unhideWhenUsed="0"/>
+    <w:lsdException w:name="Dark List Accent 4" w:semiHidden="0" w:uiPriority="70" w:unhideWhenUsed="0"/>
+    <w:lsdException w:name="Colorful Shading Accent 4" w:semiHidden="0" w:uiPriority="71" w:unhideWhenUsed="0"/>
+    <w:lsdException w:name="Colorful List Accent 4" w:semiHidden="0" w:uiPriority="72" w:unhideWhenUsed="0"/>
+    <w:lsdException w:name="Colorful Grid Accent 4" w:semiHidden="0" w:uiPriority="73" w:unhideWhenUsed="0"/>
+    <w:lsdException w:name="Light Shading Accent 5" w:semiHidden="0" w:uiPriority="60" w:unhideWhenUsed="0"/>
+    <w:lsdException w:name="Light List Accent 5" w:semiHidden="0" w:uiPriority="61" w:unhideWhenUsed="0"/>
+    <w:lsdException w:name="Light Grid Accent 5" w:semiHidden="0" w:uiPriority="62" w:unhideWhenUsed="0"/>
+    <w:lsdException w:name="Medium Shading 1 Accent 5" w:semiHidden="0" w:uiPriority="63" w:unhideWhenUsed="0"/>
+    <w:lsdException w:name="Medium Shading 2 Accent 5" w:semiHidden="0" w:uiPriority="64" w:unhideWhenUsed="0"/>
+    <w:lsdException w:name="Medium List 1 Accent 5" w:semiHidden="0" w:uiPriority="65" w:unhideWhenUsed="0"/>
+    <w:lsdException w:name="Medium List 2 Accent 5" w:semiHidden="0" w:uiPriority="66" w:unhideWhenUsed="0"/>
+    <w:lsdException w:name="Medium Grid 1 Accent 5" w:semiHidden="0" w:uiPriority="67" w:unhideWhenUsed="0"/>
+    <w:lsdException w:name="Medium Grid 2 Accent 5" w:semiHidden="0" w:uiPriority="68" w:unhideWhenUsed="0"/>
+    <w:lsdException w:name="Medium Grid 3 Accent 5" w:semiHidden="0" w:uiPriority="69" w:unhideWhenUsed="0"/>
+    <w:lsdException w:name="Dark List Accent 5" w:semiHidden="0" w:uiPriority="70" w:unhideWhenUsed="0"/>
+    <w:lsdException w:name="Colorful Shading Accent 5" w:semiHidden="0" w:uiPriority="71" w:unhideWhenUsed="0"/>
+    <w:lsdException w:name="Colorful List Accent 5" w:semiHidden="0" w:uiPriority="72" w:unhideWhenUsed="0"/>
+    <w:lsdException w:name="Colorful Grid Accent 5" w:semiHidden="0" w:uiPriority="73" w:unhideWhenUsed="0"/>
+    <w:lsdException w:name="Light Shading Accent 6" w:semiHidden="0" w:uiPriority="60" w:unhideWhenUsed="0"/>
+    <w:lsdException w:name="Light List Accent 6" w:semiHidden="0" w:uiPriority="61" w:unhideWhenUsed="0"/>
+    <w:lsdException w:name="Light Grid Accent 6" w:semiHidden="0" w:uiPriority="62" w:unhideWhenUsed="0"/>
+    <w:lsdException w:name="Medium Shading 1 Accent 6" w:semiHidden="0" w:uiPriority="63" w:unhideWhenUsed="0"/>
+    <w:lsdException w:name="Medium Shading 2 Accent 6" w:semiHidden="0" w:uiPriority="64" w:unhideWhenUsed="0"/>
+    <w:lsdException w:name="Medium List 1 Accent 6" w:semiHidden="0" w:uiPriority="65" w:unhideWhenUsed="0"/>
+    <w:lsdException w:name="Medium List 2 Accent 6" w:semiHidden="0" w:uiPriority="66" w:unhideWhenUsed="0"/>
+    <w:lsdException w:name="Medium Grid 1 Accent 6" w:semiHidden="0" w:uiPriority="67" w:unhideWhenUsed="0"/>
+    <w:lsdException w:name="Medium Grid 2 Accent 6" w:semiHidden="0" w:uiPriority="68" w:unhideWhenUsed="0"/>
+    <w:lsdException w:name="Medium Grid 3 Accent 6" w:semiHidden="0" w:uiPriority="69" w:unhideWhenUsed="0"/>
+    <w:lsdException w:name="Dark List Accent 6" w:semiHidden="0" w:uiPriority="70" w:unhideWhenUsed="0"/>
+    <w:lsdException w:name="Colorful Shading Accent 6" w:semiHidden="0" w:uiPriority="71" w:unhideWhenUsed="0"/>
+    <w:lsdException w:name="Colorful List Accent 6" w:semiHidden="0" w:uiPriority="72" w:unhideWhenUsed="0"/>
+    <w:lsdException w:name="Colorful Grid Accent 6" w:semiHidden="0" w:uiPriority="73" w:unhideWhenUsed="0"/>
+    <w:lsdException w:name="Subtle Emphasis" w:semiHidden="0" w:uiPriority="19" w:unhideWhenUsed="0"/>
+    <w:lsdException w:name="Intense Emphasis" w:semiHidden="0" w:uiPriority="21" w:unhideWhenUsed="0"/>
+    <w:lsdException w:name="Subtle Reference" w:semiHidden="0" w:uiPriority="31" w:unhideWhenUsed="0"/>
+    <w:lsdException w:name="Intense Reference" w:semiHidden="0" w:uiPriority="32" w:unhideWhenUsed="0"/>
+    <w:lsdException w:name="Book Title" w:semiHidden="0" w:uiPriority="33" w:unhideWhenUsed="0"/>
+    <w:lsdException w:name="Bibliography" w:uiPriority="37"/>
+    <w:lsdException w:name="TOC Heading" w:uiPriority="39" w:qFormat="1"/>
   </w:latentStyles>
-  <w:style w:type="paragraph" w:default="1" w:styleId="Normal">
+  <w:style w:type="paragraph" w:default="1" w:styleId="a">
     <w:name w:val="Normal"/>
     <w:qFormat/>
     <w:rsid w:val="00AC7550"/>
@@ -11525,11 +10210,11 @@
       <w:spacing w:after="200"/>
     </w:pPr>
   </w:style>
-  <w:style w:type="paragraph" w:styleId="Heading1">
+  <w:style w:type="paragraph" w:styleId="1">
     <w:name w:val="heading 1"/>
-    <w:basedOn w:val="Normal"/>
-    <w:next w:val="Normal"/>
-    <w:link w:val="Heading1Char"/>
+    <w:basedOn w:val="a"/>
+    <w:next w:val="a"/>
+    <w:link w:val="10"/>
     <w:uiPriority w:val="9"/>
     <w:qFormat/>
     <w:rsid w:val="00941FFF"/>
@@ -11547,11 +10232,11 @@
       <w:szCs w:val="32"/>
     </w:rPr>
   </w:style>
-  <w:style w:type="paragraph" w:styleId="Heading2">
+  <w:style w:type="paragraph" w:styleId="2">
     <w:name w:val="heading 2"/>
-    <w:basedOn w:val="Normal"/>
-    <w:next w:val="Normal"/>
-    <w:link w:val="Heading2Char"/>
+    <w:basedOn w:val="a"/>
+    <w:next w:val="a"/>
+    <w:link w:val="20"/>
     <w:uiPriority w:val="9"/>
     <w:qFormat/>
     <w:rsid w:val="005D0D8E"/>
@@ -11576,11 +10261,11 @@
       <w:szCs w:val="36"/>
     </w:rPr>
   </w:style>
-  <w:style w:type="paragraph" w:styleId="Heading3">
+  <w:style w:type="paragraph" w:styleId="3">
     <w:name w:val="heading 3"/>
-    <w:basedOn w:val="Normal"/>
-    <w:next w:val="Normal"/>
-    <w:link w:val="Heading3Char"/>
+    <w:basedOn w:val="a"/>
+    <w:next w:val="a"/>
+    <w:link w:val="30"/>
     <w:uiPriority w:val="9"/>
     <w:unhideWhenUsed/>
     <w:qFormat/>
@@ -11599,11 +10284,11 @@
       <w:szCs w:val="32"/>
     </w:rPr>
   </w:style>
-  <w:style w:type="paragraph" w:styleId="Heading4">
+  <w:style w:type="paragraph" w:styleId="4">
     <w:name w:val="heading 4"/>
-    <w:basedOn w:val="Normal"/>
-    <w:next w:val="Normal"/>
-    <w:link w:val="Heading4Char"/>
+    <w:basedOn w:val="a"/>
+    <w:next w:val="a"/>
+    <w:link w:val="40"/>
     <w:uiPriority w:val="9"/>
     <w:unhideWhenUsed/>
     <w:qFormat/>
@@ -11622,11 +10307,11 @@
       <w:sz w:val="28"/>
     </w:rPr>
   </w:style>
-  <w:style w:type="paragraph" w:styleId="Heading5">
+  <w:style w:type="paragraph" w:styleId="5">
     <w:name w:val="heading 5"/>
-    <w:basedOn w:val="Normal"/>
-    <w:next w:val="Normal"/>
-    <w:link w:val="Heading5Char"/>
+    <w:basedOn w:val="a"/>
+    <w:next w:val="a"/>
+    <w:link w:val="50"/>
     <w:uiPriority w:val="9"/>
     <w:unhideWhenUsed/>
     <w:qFormat/>
@@ -11643,17 +10328,18 @@
       <w:color w:val="B2500E"/>
     </w:rPr>
   </w:style>
-  <w:style w:type="character" w:default="1" w:styleId="DefaultParagraphFont">
+  <w:style w:type="character" w:default="1" w:styleId="a0">
     <w:name w:val="Default Paragraph Font"/>
     <w:uiPriority w:val="1"/>
     <w:semiHidden/>
     <w:unhideWhenUsed/>
   </w:style>
-  <w:style w:type="table" w:default="1" w:styleId="TableNormal">
+  <w:style w:type="table" w:default="1" w:styleId="a1">
     <w:name w:val="Normal Table"/>
     <w:uiPriority w:val="99"/>
     <w:semiHidden/>
     <w:unhideWhenUsed/>
+    <w:qFormat/>
     <w:tblPr>
       <w:tblInd w:w="0" w:type="dxa"/>
       <w:tblCellMar>
@@ -11664,32 +10350,32 @@
       </w:tblCellMar>
     </w:tblPr>
   </w:style>
-  <w:style w:type="numbering" w:default="1" w:styleId="NoList">
+  <w:style w:type="numbering" w:default="1" w:styleId="a2">
     <w:name w:val="No List"/>
     <w:uiPriority w:val="99"/>
     <w:semiHidden/>
     <w:unhideWhenUsed/>
   </w:style>
-  <w:style w:type="character" w:customStyle="1" w:styleId="HeaderChar">
-    <w:name w:val="Header Char"/>
-    <w:basedOn w:val="DefaultParagraphFont"/>
-    <w:link w:val="Header"/>
+  <w:style w:type="character" w:customStyle="1" w:styleId="a3">
+    <w:name w:val="Горен колонтитул Знак"/>
+    <w:basedOn w:val="a0"/>
+    <w:link w:val="a4"/>
     <w:uiPriority w:val="99"/>
     <w:qFormat/>
     <w:rsid w:val="008068A2"/>
   </w:style>
-  <w:style w:type="character" w:customStyle="1" w:styleId="FooterChar">
-    <w:name w:val="Footer Char"/>
-    <w:basedOn w:val="DefaultParagraphFont"/>
-    <w:link w:val="Footer"/>
+  <w:style w:type="character" w:customStyle="1" w:styleId="a5">
+    <w:name w:val="Долен колонтитул Знак"/>
+    <w:basedOn w:val="a0"/>
+    <w:link w:val="a6"/>
     <w:uiPriority w:val="99"/>
     <w:qFormat/>
     <w:rsid w:val="008068A2"/>
   </w:style>
-  <w:style w:type="character" w:customStyle="1" w:styleId="BalloonTextChar">
-    <w:name w:val="Balloon Text Char"/>
-    <w:basedOn w:val="DefaultParagraphFont"/>
-    <w:link w:val="BalloonText"/>
+  <w:style w:type="character" w:customStyle="1" w:styleId="a7">
+    <w:name w:val="Изнесен текст Знак"/>
+    <w:basedOn w:val="a0"/>
+    <w:link w:val="a8"/>
     <w:uiPriority w:val="99"/>
     <w:semiHidden/>
     <w:qFormat/>
@@ -11702,7 +10388,7 @@
   </w:style>
   <w:style w:type="character" w:customStyle="1" w:styleId="InternetLink">
     <w:name w:val="Internet Link"/>
-    <w:basedOn w:val="DefaultParagraphFont"/>
+    <w:basedOn w:val="a0"/>
     <w:uiPriority w:val="99"/>
     <w:unhideWhenUsed/>
     <w:rsid w:val="0079324A"/>
@@ -11711,10 +10397,10 @@
       <w:u w:val="single"/>
     </w:rPr>
   </w:style>
-  <w:style w:type="character" w:customStyle="1" w:styleId="Heading1Char">
-    <w:name w:val="Heading 1 Char"/>
-    <w:basedOn w:val="DefaultParagraphFont"/>
-    <w:link w:val="Heading1"/>
+  <w:style w:type="character" w:customStyle="1" w:styleId="10">
+    <w:name w:val="Заглавие 1 Знак"/>
+    <w:basedOn w:val="a0"/>
+    <w:link w:val="1"/>
     <w:uiPriority w:val="9"/>
     <w:qFormat/>
     <w:rsid w:val="00941FFF"/>
@@ -11727,10 +10413,10 @@
       <w:lang w:val="bg-BG"/>
     </w:rPr>
   </w:style>
-  <w:style w:type="character" w:customStyle="1" w:styleId="Heading2Char">
-    <w:name w:val="Heading 2 Char"/>
-    <w:basedOn w:val="DefaultParagraphFont"/>
-    <w:link w:val="Heading2"/>
+  <w:style w:type="character" w:customStyle="1" w:styleId="20">
+    <w:name w:val="Заглавие 2 Знак"/>
+    <w:basedOn w:val="a0"/>
+    <w:link w:val="2"/>
     <w:uiPriority w:val="9"/>
     <w:qFormat/>
     <w:rsid w:val="005D0D8E"/>
@@ -11742,9 +10428,9 @@
       <w:szCs w:val="36"/>
     </w:rPr>
   </w:style>
-  <w:style w:type="character" w:styleId="Strong">
+  <w:style w:type="character" w:styleId="a9">
     <w:name w:val="Strong"/>
-    <w:basedOn w:val="DefaultParagraphFont"/>
+    <w:basedOn w:val="a0"/>
     <w:uiPriority w:val="22"/>
     <w:qFormat/>
     <w:rsid w:val="00524789"/>
@@ -11753,10 +10439,10 @@
       <w:bCs/>
     </w:rPr>
   </w:style>
-  <w:style w:type="character" w:customStyle="1" w:styleId="Heading3Char">
-    <w:name w:val="Heading 3 Char"/>
-    <w:basedOn w:val="DefaultParagraphFont"/>
-    <w:link w:val="Heading3"/>
+  <w:style w:type="character" w:customStyle="1" w:styleId="30">
+    <w:name w:val="Заглавие 3 Знак"/>
+    <w:basedOn w:val="a0"/>
+    <w:link w:val="3"/>
     <w:uiPriority w:val="9"/>
     <w:qFormat/>
     <w:rsid w:val="00941FFF"/>
@@ -11769,10 +10455,10 @@
       <w:lang w:val="bg-BG"/>
     </w:rPr>
   </w:style>
-  <w:style w:type="character" w:customStyle="1" w:styleId="Heading4Char">
-    <w:name w:val="Heading 4 Char"/>
-    <w:basedOn w:val="DefaultParagraphFont"/>
-    <w:link w:val="Heading4"/>
+  <w:style w:type="character" w:customStyle="1" w:styleId="40">
+    <w:name w:val="Заглавие 4 Знак"/>
+    <w:basedOn w:val="a0"/>
+    <w:link w:val="4"/>
     <w:uiPriority w:val="9"/>
     <w:qFormat/>
     <w:rsid w:val="00941FFF"/>
@@ -11785,9 +10471,9 @@
       <w:lang w:val="bg-BG"/>
     </w:rPr>
   </w:style>
-  <w:style w:type="character" w:styleId="FollowedHyperlink">
+  <w:style w:type="character" w:styleId="aa">
     <w:name w:val="FollowedHyperlink"/>
-    <w:basedOn w:val="DefaultParagraphFont"/>
+    <w:basedOn w:val="a0"/>
     <w:uiPriority w:val="99"/>
     <w:semiHidden/>
     <w:unhideWhenUsed/>
@@ -11798,10 +10484,10 @@
       <w:u w:val="single"/>
     </w:rPr>
   </w:style>
-  <w:style w:type="character" w:customStyle="1" w:styleId="Heading5Char">
-    <w:name w:val="Heading 5 Char"/>
-    <w:basedOn w:val="DefaultParagraphFont"/>
-    <w:link w:val="Heading5"/>
+  <w:style w:type="character" w:customStyle="1" w:styleId="50">
+    <w:name w:val="Заглавие 5 Знак"/>
+    <w:basedOn w:val="a0"/>
+    <w:link w:val="5"/>
     <w:uiPriority w:val="9"/>
     <w:qFormat/>
     <w:rsid w:val="00941FFF"/>
@@ -11812,10 +10498,10 @@
       <w:lang w:val="bg-BG"/>
     </w:rPr>
   </w:style>
-  <w:style w:type="character" w:customStyle="1" w:styleId="ListParagraphChar">
-    <w:name w:val="List Paragraph Char"/>
-    <w:basedOn w:val="DefaultParagraphFont"/>
-    <w:link w:val="ListParagraph"/>
+  <w:style w:type="character" w:customStyle="1" w:styleId="ab">
+    <w:name w:val="Списък на абзаци Знак"/>
+    <w:basedOn w:val="a0"/>
+    <w:link w:val="ac"/>
     <w:uiPriority w:val="34"/>
     <w:qFormat/>
     <w:rsid w:val="00B42483"/>
@@ -11825,7 +10511,7 @@
   </w:style>
   <w:style w:type="character" w:customStyle="1" w:styleId="CodeChar">
     <w:name w:val="Code Char"/>
-    <w:basedOn w:val="ListParagraphChar"/>
+    <w:basedOn w:val="ab"/>
     <w:link w:val="Code"/>
     <w:qFormat/>
     <w:rsid w:val="00B42483"/>
@@ -11835,9 +10521,9 @@
       <w:lang w:val="bg-BG"/>
     </w:rPr>
   </w:style>
-  <w:style w:type="character" w:styleId="Emphasis">
+  <w:style w:type="character" w:styleId="ad">
     <w:name w:val="Emphasis"/>
-    <w:basedOn w:val="DefaultParagraphFont"/>
+    <w:basedOn w:val="a0"/>
     <w:uiPriority w:val="20"/>
     <w:qFormat/>
     <w:rsid w:val="00083BAB"/>
@@ -11856,7 +10542,7 @@
   </w:style>
   <w:style w:type="paragraph" w:customStyle="1" w:styleId="Heading">
     <w:name w:val="Heading"/>
-    <w:basedOn w:val="Normal"/>
+    <w:basedOn w:val="a"/>
     <w:next w:val="TextBody"/>
     <w:qFormat/>
     <w:rsid w:val="00CE241F"/>
@@ -11872,13 +10558,13 @@
   </w:style>
   <w:style w:type="paragraph" w:customStyle="1" w:styleId="TextBody">
     <w:name w:val="Text Body"/>
-    <w:basedOn w:val="Normal"/>
+    <w:basedOn w:val="a"/>
     <w:rsid w:val="00CE241F"/>
     <w:pPr>
       <w:spacing w:after="140" w:line="288" w:lineRule="auto"/>
     </w:pPr>
   </w:style>
-  <w:style w:type="paragraph" w:styleId="List">
+  <w:style w:type="paragraph" w:styleId="ae">
     <w:name w:val="List"/>
     <w:basedOn w:val="TextBody"/>
     <w:rsid w:val="00CE241F"/>
@@ -11886,9 +10572,9 @@
       <w:rFonts w:cs="FreeSans"/>
     </w:rPr>
   </w:style>
-  <w:style w:type="paragraph" w:styleId="Caption">
+  <w:style w:type="paragraph" w:styleId="af">
     <w:name w:val="caption"/>
-    <w:basedOn w:val="Normal"/>
+    <w:basedOn w:val="a"/>
     <w:qFormat/>
     <w:rsid w:val="00CE241F"/>
     <w:pPr>
@@ -11905,7 +10591,7 @@
   </w:style>
   <w:style w:type="paragraph" w:customStyle="1" w:styleId="Index">
     <w:name w:val="Index"/>
-    <w:basedOn w:val="Normal"/>
+    <w:basedOn w:val="a"/>
     <w:qFormat/>
     <w:rsid w:val="00CE241F"/>
     <w:pPr>
@@ -11915,10 +10601,10 @@
       <w:rFonts w:cs="FreeSans"/>
     </w:rPr>
   </w:style>
-  <w:style w:type="paragraph" w:styleId="Header">
+  <w:style w:type="paragraph" w:styleId="a4">
     <w:name w:val="header"/>
-    <w:basedOn w:val="Normal"/>
-    <w:link w:val="HeaderChar"/>
+    <w:basedOn w:val="a"/>
+    <w:link w:val="a3"/>
     <w:uiPriority w:val="99"/>
     <w:unhideWhenUsed/>
     <w:rsid w:val="008068A2"/>
@@ -11930,10 +10616,10 @@
       <w:spacing w:after="0" w:line="240" w:lineRule="auto"/>
     </w:pPr>
   </w:style>
-  <w:style w:type="paragraph" w:styleId="Footer">
+  <w:style w:type="paragraph" w:styleId="a6">
     <w:name w:val="footer"/>
-    <w:basedOn w:val="Normal"/>
-    <w:link w:val="FooterChar"/>
+    <w:basedOn w:val="a"/>
+    <w:link w:val="a5"/>
     <w:uiPriority w:val="99"/>
     <w:unhideWhenUsed/>
     <w:rsid w:val="008068A2"/>
@@ -11945,10 +10631,10 @@
       <w:spacing w:after="0" w:line="240" w:lineRule="auto"/>
     </w:pPr>
   </w:style>
-  <w:style w:type="paragraph" w:styleId="BalloonText">
+  <w:style w:type="paragraph" w:styleId="a8">
     <w:name w:val="Balloon Text"/>
-    <w:basedOn w:val="Normal"/>
-    <w:link w:val="BalloonTextChar"/>
+    <w:basedOn w:val="a"/>
+    <w:link w:val="a7"/>
     <w:uiPriority w:val="99"/>
     <w:semiHidden/>
     <w:unhideWhenUsed/>
@@ -11963,9 +10649,9 @@
       <w:szCs w:val="16"/>
     </w:rPr>
   </w:style>
-  <w:style w:type="paragraph" w:styleId="NormalWeb">
+  <w:style w:type="paragraph" w:styleId="af0">
     <w:name w:val="Normal (Web)"/>
-    <w:basedOn w:val="Normal"/>
+    <w:basedOn w:val="a"/>
     <w:uiPriority w:val="99"/>
     <w:semiHidden/>
     <w:unhideWhenUsed/>
@@ -11980,10 +10666,10 @@
       <w:szCs w:val="24"/>
     </w:rPr>
   </w:style>
-  <w:style w:type="paragraph" w:styleId="ListParagraph">
+  <w:style w:type="paragraph" w:styleId="ac">
     <w:name w:val="List Paragraph"/>
-    <w:basedOn w:val="Normal"/>
-    <w:link w:val="ListParagraphChar"/>
+    <w:basedOn w:val="a"/>
+    <w:link w:val="ab"/>
     <w:uiPriority w:val="34"/>
     <w:qFormat/>
     <w:rsid w:val="008617B5"/>
@@ -11994,8 +10680,8 @@
   </w:style>
   <w:style w:type="paragraph" w:customStyle="1" w:styleId="Code">
     <w:name w:val="Code"/>
-    <w:basedOn w:val="Normal"/>
-    <w:next w:val="Normal"/>
+    <w:basedOn w:val="a"/>
+    <w:next w:val="a"/>
     <w:link w:val="CodeChar"/>
     <w:qFormat/>
     <w:rsid w:val="00B42483"/>
@@ -12006,19 +10692,20 @@
   </w:style>
   <w:style w:type="paragraph" w:customStyle="1" w:styleId="FrameContents">
     <w:name w:val="Frame Contents"/>
-    <w:basedOn w:val="Normal"/>
+    <w:basedOn w:val="a"/>
     <w:qFormat/>
     <w:rsid w:val="00CE241F"/>
   </w:style>
-  <w:style w:type="table" w:styleId="TableGrid">
+  <w:style w:type="table" w:styleId="af1">
     <w:name w:val="Table Grid"/>
-    <w:basedOn w:val="TableNormal"/>
+    <w:basedOn w:val="a1"/>
     <w:uiPriority w:val="59"/>
     <w:rsid w:val="00FE5A80"/>
     <w:pPr>
       <w:spacing w:line="240" w:lineRule="auto"/>
     </w:pPr>
     <w:tblPr>
+      <w:tblInd w:w="0" w:type="dxa"/>
       <w:tblBorders>
         <w:top w:val="single" w:sz="4" w:space="0" w:color="auto"/>
         <w:left w:val="single" w:sz="4" w:space="0" w:color="auto"/>
@@ -12027,12 +10714,18 @@
         <w:insideH w:val="single" w:sz="4" w:space="0" w:color="auto"/>
         <w:insideV w:val="single" w:sz="4" w:space="0" w:color="auto"/>
       </w:tblBorders>
+      <w:tblCellMar>
+        <w:top w:w="0" w:type="dxa"/>
+        <w:left w:w="108" w:type="dxa"/>
+        <w:bottom w:w="0" w:type="dxa"/>
+        <w:right w:w="108" w:type="dxa"/>
+      </w:tblCellMar>
     </w:tblPr>
   </w:style>
-  <w:style w:type="paragraph" w:styleId="HTMLPreformatted">
+  <w:style w:type="paragraph" w:styleId="HTML">
     <w:name w:val="HTML Preformatted"/>
-    <w:basedOn w:val="Normal"/>
-    <w:link w:val="HTMLPreformattedChar"/>
+    <w:basedOn w:val="a"/>
+    <w:link w:val="HTML0"/>
     <w:uiPriority w:val="99"/>
     <w:unhideWhenUsed/>
     <w:rsid w:val="00F8048A"/>
@@ -12063,10 +10756,10 @@
       <w:szCs w:val="20"/>
     </w:rPr>
   </w:style>
-  <w:style w:type="character" w:customStyle="1" w:styleId="HTMLPreformattedChar">
-    <w:name w:val="HTML Preformatted Char"/>
-    <w:basedOn w:val="DefaultParagraphFont"/>
-    <w:link w:val="HTMLPreformatted"/>
+  <w:style w:type="character" w:customStyle="1" w:styleId="HTML0">
+    <w:name w:val="HTML стандартен Знак"/>
+    <w:basedOn w:val="a0"/>
+    <w:link w:val="HTML"/>
     <w:uiPriority w:val="99"/>
     <w:rsid w:val="00F8048A"/>
     <w:rPr>
@@ -12075,9 +10768,9 @@
       <w:szCs w:val="20"/>
     </w:rPr>
   </w:style>
-  <w:style w:type="character" w:styleId="Hyperlink">
+  <w:style w:type="character" w:styleId="af2">
     <w:name w:val="Hyperlink"/>
-    <w:basedOn w:val="DefaultParagraphFont"/>
+    <w:basedOn w:val="a0"/>
     <w:uiPriority w:val="99"/>
     <w:unhideWhenUsed/>
     <w:rsid w:val="00ED4F80"/>
@@ -12088,13 +10781,14 @@
   </w:style>
   <w:style w:type="table" w:customStyle="1" w:styleId="TableGrid2">
     <w:name w:val="Table Grid2"/>
-    <w:basedOn w:val="TableNormal"/>
+    <w:basedOn w:val="a1"/>
     <w:uiPriority w:val="59"/>
     <w:rsid w:val="005F617A"/>
     <w:pPr>
       <w:spacing w:line="240" w:lineRule="auto"/>
     </w:pPr>
     <w:tblPr>
+      <w:tblInd w:w="0" w:type="dxa"/>
       <w:tblBorders>
         <w:top w:val="single" w:sz="4" w:space="0" w:color="auto"/>
         <w:left w:val="single" w:sz="4" w:space="0" w:color="auto"/>
@@ -12103,16 +10797,22 @@
         <w:insideH w:val="single" w:sz="4" w:space="0" w:color="auto"/>
         <w:insideV w:val="single" w:sz="4" w:space="0" w:color="auto"/>
       </w:tblBorders>
+      <w:tblCellMar>
+        <w:top w:w="0" w:type="dxa"/>
+        <w:left w:w="108" w:type="dxa"/>
+        <w:bottom w:w="0" w:type="dxa"/>
+        <w:right w:w="108" w:type="dxa"/>
+      </w:tblCellMar>
     </w:tblPr>
   </w:style>
   <w:style w:type="character" w:customStyle="1" w:styleId="tlid-translation">
     <w:name w:val="tlid-translation"/>
-    <w:basedOn w:val="DefaultParagraphFont"/>
+    <w:basedOn w:val="a0"/>
     <w:rsid w:val="00EA1813"/>
   </w:style>
-  <w:style w:type="character" w:styleId="CommentReference">
+  <w:style w:type="character" w:styleId="af3">
     <w:name w:val="annotation reference"/>
-    <w:basedOn w:val="DefaultParagraphFont"/>
+    <w:basedOn w:val="a0"/>
     <w:uiPriority w:val="99"/>
     <w:semiHidden/>
     <w:unhideWhenUsed/>
@@ -12122,10 +10822,10 @@
       <w:szCs w:val="16"/>
     </w:rPr>
   </w:style>
-  <w:style w:type="paragraph" w:styleId="CommentText">
+  <w:style w:type="paragraph" w:styleId="af4">
     <w:name w:val="annotation text"/>
-    <w:basedOn w:val="Normal"/>
-    <w:link w:val="CommentTextChar"/>
+    <w:basedOn w:val="a"/>
+    <w:link w:val="af5"/>
     <w:uiPriority w:val="99"/>
     <w:semiHidden/>
     <w:unhideWhenUsed/>
@@ -12138,10 +10838,10 @@
       <w:szCs w:val="20"/>
     </w:rPr>
   </w:style>
-  <w:style w:type="character" w:customStyle="1" w:styleId="CommentTextChar">
-    <w:name w:val="Comment Text Char"/>
-    <w:basedOn w:val="DefaultParagraphFont"/>
-    <w:link w:val="CommentText"/>
+  <w:style w:type="character" w:customStyle="1" w:styleId="af5">
+    <w:name w:val="Текст на коментар Знак"/>
+    <w:basedOn w:val="a0"/>
+    <w:link w:val="af4"/>
     <w:uiPriority w:val="99"/>
     <w:semiHidden/>
     <w:rsid w:val="00031D01"/>
@@ -12150,11 +10850,11 @@
       <w:szCs w:val="20"/>
     </w:rPr>
   </w:style>
-  <w:style w:type="paragraph" w:styleId="CommentSubject">
+  <w:style w:type="paragraph" w:styleId="af6">
     <w:name w:val="annotation subject"/>
-    <w:basedOn w:val="CommentText"/>
-    <w:next w:val="CommentText"/>
-    <w:link w:val="CommentSubjectChar"/>
+    <w:basedOn w:val="af4"/>
+    <w:next w:val="af4"/>
+    <w:link w:val="af7"/>
     <w:uiPriority w:val="99"/>
     <w:semiHidden/>
     <w:unhideWhenUsed/>
@@ -12164,10 +10864,10 @@
       <w:bCs/>
     </w:rPr>
   </w:style>
-  <w:style w:type="character" w:customStyle="1" w:styleId="CommentSubjectChar">
-    <w:name w:val="Comment Subject Char"/>
-    <w:basedOn w:val="CommentTextChar"/>
-    <w:link w:val="CommentSubject"/>
+  <w:style w:type="character" w:customStyle="1" w:styleId="af7">
+    <w:name w:val="Предмет на коментар Знак"/>
+    <w:basedOn w:val="af5"/>
+    <w:link w:val="af6"/>
     <w:uiPriority w:val="99"/>
     <w:semiHidden/>
     <w:rsid w:val="00031D01"/>
@@ -12176,6 +10876,36 @@
       <w:bCs/>
       <w:sz w:val="20"/>
       <w:szCs w:val="20"/>
+    </w:rPr>
+  </w:style>
+  <w:style w:type="paragraph" w:styleId="af8">
+    <w:name w:val="Document Map"/>
+    <w:basedOn w:val="a"/>
+    <w:link w:val="af9"/>
+    <w:uiPriority w:val="99"/>
+    <w:semiHidden/>
+    <w:unhideWhenUsed/>
+    <w:rsid w:val="0010772C"/>
+    <w:pPr>
+      <w:spacing w:after="0" w:line="240" w:lineRule="auto"/>
+    </w:pPr>
+    <w:rPr>
+      <w:rFonts w:ascii="Tahoma" w:hAnsi="Tahoma" w:cs="Tahoma"/>
+      <w:sz w:val="16"/>
+      <w:szCs w:val="16"/>
+    </w:rPr>
+  </w:style>
+  <w:style w:type="character" w:customStyle="1" w:styleId="af9">
+    <w:name w:val="План на документа Знак"/>
+    <w:basedOn w:val="a0"/>
+    <w:link w:val="af8"/>
+    <w:uiPriority w:val="99"/>
+    <w:semiHidden/>
+    <w:rsid w:val="0010772C"/>
+    <w:rPr>
+      <w:rFonts w:ascii="Tahoma" w:hAnsi="Tahoma" w:cs="Tahoma"/>
+      <w:sz w:val="16"/>
+      <w:szCs w:val="16"/>
     </w:rPr>
   </w:style>
 </w:styles>
@@ -12471,7 +11201,7 @@
 </file>
 
 <file path=customXml/itemProps1.xml><?xml version="1.0" encoding="utf-8"?>
-<ds:datastoreItem xmlns:ds="http://schemas.openxmlformats.org/officeDocument/2006/customXml" ds:itemID="{92A616E7-5E48-4560-AE42-B79F9BC8358D}">
+<ds:datastoreItem xmlns:ds="http://schemas.openxmlformats.org/officeDocument/2006/customXml" ds:itemID="{3C1C01D1-605D-4DD6-A47C-428BCB4D555E}">
   <ds:schemaRefs>
     <ds:schemaRef ds:uri="http://schemas.openxmlformats.org/officeDocument/2006/bibliography"/>
   </ds:schemaRefs>

</xml_diff>